<commit_message>
New datetime field in documents, more writeup
</commit_message>
<xml_diff>
--- a/data_wrangling_barsukov.docx
+++ b/data_wrangling_barsukov.docx
@@ -23,14 +23,12 @@
           <w:lang w:val="en-US"/>
         </w:rPr>
       </w:pPr>
-      <w:proofErr w:type="spellStart"/>
-      <w:r>
-        <w:rPr>
-          <w:lang w:val="en-US"/>
-        </w:rPr>
-        <w:t>Analysing</w:t>
-      </w:r>
-      <w:proofErr w:type="spellEnd"/>
+      <w:r>
+        <w:rPr>
+          <w:lang w:val="en-US"/>
+        </w:rPr>
+        <w:t>Analyzing</w:t>
+      </w:r>
       <w:r>
         <w:rPr>
           <w:lang w:val="en-US"/>
@@ -130,13 +128,7 @@
         <w:rPr>
           <w:lang w:val="en-US"/>
         </w:rPr>
-        <w:t xml:space="preserve">This text is a grading </w:t>
-      </w:r>
-      <w:r>
-        <w:rPr>
-          <w:lang w:val="en-US"/>
-        </w:rPr>
-        <w:t xml:space="preserve">paper for a </w:t>
+        <w:t xml:space="preserve">This text is a grading paper for a </w:t>
       </w:r>
       <w:proofErr w:type="spellStart"/>
       <w:r>
@@ -196,34 +188,107 @@
           <w:bCs/>
           <w:lang w:val="en-US"/>
         </w:rPr>
+        <w:t xml:space="preserve"> Minimum required size of an uncompressed dataset is 50 Mb.</w:t>
+      </w:r>
+    </w:p>
+    <w:p>
+      <w:pPr>
+        <w:rPr>
+          <w:lang w:val="en-US"/>
+        </w:rPr>
+      </w:pPr>
+      <w:r>
+        <w:rPr>
+          <w:lang w:val="en-US"/>
+        </w:rPr>
+        <w:t xml:space="preserve">I chose an area around </w:t>
+      </w:r>
+      <w:proofErr w:type="spellStart"/>
+      <w:r>
+        <w:rPr>
+          <w:lang w:val="en-US"/>
+        </w:rPr>
+        <w:t>Kharkiv</w:t>
+      </w:r>
+      <w:proofErr w:type="spellEnd"/>
+      <w:r>
+        <w:rPr>
+          <w:lang w:val="en-US"/>
+        </w:rPr>
+        <w:t xml:space="preserve">, a large the city on the East of Ukraine, where I grew up. </w:t>
+      </w:r>
+      <w:r>
+        <w:rPr>
+          <w:lang w:val="en-US"/>
+        </w:rPr>
+        <w:t xml:space="preserve">The dump is available on http://1drv.ms/1SnZXM3 </w:t>
+      </w:r>
+    </w:p>
+    <w:p>
+      <w:pPr>
+        <w:rPr>
+          <w:lang w:val="en-US"/>
+        </w:rPr>
+      </w:pPr>
+      <w:r>
+        <w:rPr>
+          <w:lang w:val="en-US"/>
+        </w:rPr>
+        <w:t xml:space="preserve">I visualized </w:t>
+      </w:r>
+      <w:r>
+        <w:rPr>
+          <w:lang w:val="en-US"/>
+        </w:rPr>
+        <w:t>some</w:t>
+      </w:r>
+      <w:r>
+        <w:rPr>
+          <w:lang w:val="en-US"/>
+        </w:rPr>
+        <w:t xml:space="preserve"> aspects of this dataset, </w:t>
+      </w:r>
+      <w:r>
+        <w:rPr>
+          <w:lang w:val="en-US"/>
+        </w:rPr>
+        <w:t xml:space="preserve">made an overview of the dataset, tried to identify and, if possible, fix inconsistencies, and suggested ways to improve the </w:t>
+      </w:r>
+      <w:r>
+        <w:rPr>
+          <w:lang w:val="en-US"/>
+        </w:rPr>
+        <w:t xml:space="preserve">quality of </w:t>
+      </w:r>
+      <w:r>
+        <w:rPr>
+          <w:lang w:val="en-US"/>
+        </w:rPr>
+        <w:t>dataset.</w:t>
+      </w:r>
+      <w:r>
+        <w:rPr>
+          <w:lang w:val="en-US"/>
+        </w:rPr>
         <w:t xml:space="preserve"> </w:t>
       </w:r>
       <w:r>
         <w:rPr>
-          <w:bCs/>
-          <w:lang w:val="en-US"/>
-        </w:rPr>
-        <w:t>Minimum required size of an uncompressed dataset is 50 Mb</w:t>
-      </w:r>
-      <w:r>
-        <w:rPr>
-          <w:bCs/>
-          <w:lang w:val="en-US"/>
-        </w:rPr>
-        <w:t>.</w:t>
-      </w:r>
-    </w:p>
-    <w:p>
-      <w:pPr>
-        <w:rPr>
-          <w:lang w:val="en-US"/>
-        </w:rPr>
-      </w:pPr>
-      <w:r>
-        <w:rPr>
-          <w:lang w:val="en-US"/>
-        </w:rPr>
-        <w:t xml:space="preserve">I chose an area around </w:t>
+          <w:lang w:val="en-US"/>
+        </w:rPr>
+        <w:t xml:space="preserve">When I identified problems and directions for improvement, </w:t>
+      </w:r>
+      <w:r>
+        <w:rPr>
+          <w:lang w:val="en-US"/>
+        </w:rPr>
+        <w:t>I also dataset for</w:t>
+      </w:r>
+      <w:r>
+        <w:rPr>
+          <w:lang w:val="en-US"/>
+        </w:rPr>
+        <w:t xml:space="preserve"> </w:t>
       </w:r>
       <w:proofErr w:type="spellStart"/>
       <w:r>
@@ -237,62 +302,7 @@
         <w:rPr>
           <w:lang w:val="en-US"/>
         </w:rPr>
-        <w:t xml:space="preserve">, a large the city on the East of Ukraine, where I grew up. </w:t>
-      </w:r>
-      <w:r>
-        <w:rPr>
-          <w:lang w:val="en-US"/>
-        </w:rPr>
-        <w:t xml:space="preserve">The dump is available on </w:t>
-      </w:r>
-      <w:r>
-        <w:rPr>
-          <w:lang w:val="en-US"/>
-        </w:rPr>
-        <w:t xml:space="preserve">http://1drv.ms/1SnZXM3 </w:t>
-      </w:r>
-    </w:p>
-    <w:p>
-      <w:pPr>
-        <w:rPr>
-          <w:lang w:val="en-US"/>
-        </w:rPr>
-      </w:pPr>
-      <w:r>
-        <w:rPr>
-          <w:lang w:val="en-US"/>
-        </w:rPr>
-        <w:t xml:space="preserve">I visualized </w:t>
-      </w:r>
-      <w:r>
-        <w:rPr>
-          <w:lang w:val="en-US"/>
-        </w:rPr>
-        <w:t>some</w:t>
-      </w:r>
-      <w:r>
-        <w:rPr>
-          <w:lang w:val="en-US"/>
-        </w:rPr>
-        <w:t xml:space="preserve"> aspects of this dataset, </w:t>
-      </w:r>
-      <w:r>
-        <w:rPr>
-          <w:lang w:val="en-US"/>
-        </w:rPr>
-        <w:t xml:space="preserve">made an overview of the dataset, tried to identify and, if possible, fix inconsistencies, and suggested ways to improve the </w:t>
-      </w:r>
-      <w:r>
-        <w:rPr>
-          <w:lang w:val="en-US"/>
-        </w:rPr>
-        <w:t xml:space="preserve">quality of </w:t>
-      </w:r>
-      <w:r>
-        <w:rPr>
-          <w:lang w:val="en-US"/>
-        </w:rPr>
-        <w:t>dataset.</w:t>
+        <w:t xml:space="preserve"> with two other data dumps for Stockholm and Copenhagen.</w:t>
       </w:r>
     </w:p>
     <w:p>
@@ -319,6 +329,201 @@
           <w:lang w:val="en-US"/>
         </w:rPr>
       </w:pPr>
+    </w:p>
+    <w:p>
+      <w:pPr>
+        <w:rPr>
+          <w:lang w:val="en-US"/>
+        </w:rPr>
+      </w:pPr>
+      <w:r>
+        <w:rPr>
+          <w:lang w:val="en-US"/>
+        </w:rPr>
+        <w:t xml:space="preserve">File size of </w:t>
+      </w:r>
+      <w:r>
+        <w:rPr>
+          <w:lang w:val="en-US"/>
+        </w:rPr>
+        <w:t xml:space="preserve">original </w:t>
+      </w:r>
+      <w:r>
+        <w:rPr>
+          <w:lang w:val="en-US"/>
+        </w:rPr>
+        <w:t xml:space="preserve">data dump </w:t>
+      </w:r>
+      <w:r>
+        <w:rPr>
+          <w:lang w:val="en-US"/>
+        </w:rPr>
+        <w:t xml:space="preserve">is 179,5 Mb. </w:t>
+      </w:r>
+      <w:r>
+        <w:rPr>
+          <w:lang w:val="en-US"/>
+        </w:rPr>
+        <w:t>It contains 901.917 elements, earliest one was created in April 2007.</w:t>
+      </w:r>
+      <w:r>
+        <w:rPr>
+          <w:lang w:val="en-US"/>
+        </w:rPr>
+        <w:t xml:space="preserve"> </w:t>
+      </w:r>
+      <w:r>
+        <w:rPr>
+          <w:lang w:val="en-US"/>
+        </w:rPr>
+        <w:t xml:space="preserve">Plot </w:t>
+      </w:r>
+      <w:r>
+        <w:rPr>
+          <w:lang w:val="en-US"/>
+        </w:rPr>
+        <w:t xml:space="preserve">on Figure 1 </w:t>
+      </w:r>
+      <w:r>
+        <w:rPr>
+          <w:lang w:val="en-US"/>
+        </w:rPr>
+        <w:t>below shows number of created elements in th</w:t>
+      </w:r>
+      <w:r>
+        <w:rPr>
+          <w:lang w:val="en-US"/>
+        </w:rPr>
+        <w:t>is dataset by month.</w:t>
+      </w:r>
+    </w:p>
+    <w:p>
+      <w:pPr>
+        <w:rPr>
+          <w:lang w:val="en-US"/>
+        </w:rPr>
+      </w:pPr>
+      <w:r>
+        <w:rPr>
+          <w:lang w:val="en-US"/>
+        </w:rPr>
+        <w:t xml:space="preserve">We can see that rate of adding elements to map of </w:t>
+      </w:r>
+      <w:proofErr w:type="spellStart"/>
+      <w:r>
+        <w:rPr>
+          <w:lang w:val="en-US"/>
+        </w:rPr>
+        <w:t>Kharkiv</w:t>
+      </w:r>
+      <w:proofErr w:type="spellEnd"/>
+      <w:r>
+        <w:rPr>
+          <w:lang w:val="en-US"/>
+        </w:rPr>
+        <w:t xml:space="preserve"> are is uneven. It was almost negligible during first three years, but it quickly started expanding after autumn 2010. We can also see a sharp spike in mid 2012 (August 2012 to be precise). A bit less than 2</w:t>
+      </w:r>
+      <w:r>
+        <w:rPr>
+          <w:lang w:val="en-US"/>
+        </w:rPr>
+        <w:t xml:space="preserve">30.000 elements </w:t>
+      </w:r>
+      <w:proofErr w:type="gramStart"/>
+      <w:r>
+        <w:rPr>
+          <w:lang w:val="en-US"/>
+        </w:rPr>
+        <w:t>were</w:t>
+      </w:r>
+      <w:proofErr w:type="gramEnd"/>
+      <w:r>
+        <w:rPr>
+          <w:lang w:val="en-US"/>
+        </w:rPr>
+        <w:t xml:space="preserve"> created dur</w:t>
+      </w:r>
+      <w:r>
+        <w:rPr>
+          <w:lang w:val="en-US"/>
+        </w:rPr>
+        <w:t>ing this month</w:t>
+      </w:r>
+      <w:r>
+        <w:rPr>
+          <w:lang w:val="en-US"/>
+        </w:rPr>
+        <w:t>, more than a quarter of all the elements in the dataset.</w:t>
+      </w:r>
+    </w:p>
+    <w:p>
+      <w:pPr>
+        <w:rPr>
+          <w:lang w:val="en-US"/>
+        </w:rPr>
+      </w:pPr>
+      <w:r>
+        <w:rPr>
+          <w:lang w:val="en-US"/>
+        </w:rPr>
+        <w:t>When we look at creation times at a different angle and break it down just by month and day of week, we will also see an interesting picture (see figure 2 below).</w:t>
+      </w:r>
+    </w:p>
+    <w:p>
+      <w:pPr>
+        <w:rPr>
+          <w:lang w:val="en-US"/>
+        </w:rPr>
+      </w:pPr>
+      <w:r>
+        <w:rPr>
+          <w:lang w:val="en-US"/>
+        </w:rPr>
+        <w:t xml:space="preserve">The breakdown by month shows us that most of </w:t>
+      </w:r>
+      <w:r>
+        <w:rPr>
+          <w:lang w:val="en-US"/>
+        </w:rPr>
+        <w:t>entries were made in August, which corroborates with the previous line</w:t>
+      </w:r>
+      <w:r>
+        <w:rPr>
+          <w:lang w:val="en-US"/>
+        </w:rPr>
+        <w:t xml:space="preserve"> </w:t>
+      </w:r>
+      <w:r>
+        <w:rPr>
+          <w:lang w:val="en-US"/>
+        </w:rPr>
+        <w:t xml:space="preserve">chart. </w:t>
+      </w:r>
+      <w:r>
+        <w:rPr>
+          <w:lang w:val="en-US"/>
+        </w:rPr>
+        <w:t>However,</w:t>
+      </w:r>
+      <w:r>
+        <w:rPr>
+          <w:lang w:val="en-US"/>
+        </w:rPr>
+        <w:t xml:space="preserve"> breakdown by weekday is more or less even, t</w:t>
+      </w:r>
+      <w:r>
+        <w:rPr>
+          <w:lang w:val="en-US"/>
+        </w:rPr>
+        <w:t>here is no spike on that chart.</w:t>
+      </w:r>
+    </w:p>
+    <w:p>
+      <w:pPr>
+        <w:rPr>
+          <w:lang w:val="en-US"/>
+        </w:rPr>
+      </w:pPr>
       <w:bookmarkStart w:id="0" w:name="_GoBack"/>
       <w:bookmarkEnd w:id="0"/>
     </w:p>
@@ -331,10 +536,194 @@
     </w:p>
     <w:p>
       <w:pPr>
-        <w:rPr>
-          <w:lang w:val="en-US"/>
-        </w:rPr>
-      </w:pPr>
+        <w:keepNext/>
+        <w:rPr>
+          <w:lang w:val="en-US"/>
+        </w:rPr>
+      </w:pPr>
+      <w:r>
+        <w:rPr>
+          <w:noProof/>
+          <w:lang w:val="en-US"/>
+        </w:rPr>
+        <w:lastRenderedPageBreak/>
+        <w:drawing>
+          <wp:inline distT="0" distB="0" distL="0" distR="0" wp14:anchorId="4F4774F3" wp14:editId="6A22A60D">
+            <wp:extent cx="5727700" cy="4064000"/>
+            <wp:effectExtent l="0" t="0" r="12700" b="0"/>
+            <wp:docPr id="1" name="Picture 1" descr="linechart.png"/>
+            <wp:cNvGraphicFramePr>
+              <a:graphicFrameLocks xmlns:a="http://schemas.openxmlformats.org/drawingml/2006/main" noChangeAspect="1"/>
+            </wp:cNvGraphicFramePr>
+            <a:graphic xmlns:a="http://schemas.openxmlformats.org/drawingml/2006/main">
+              <a:graphicData uri="http://schemas.openxmlformats.org/drawingml/2006/picture">
+                <pic:pic xmlns:pic="http://schemas.openxmlformats.org/drawingml/2006/picture">
+                  <pic:nvPicPr>
+                    <pic:cNvPr id="0" name="Picture 1" descr="linechart.png"/>
+                    <pic:cNvPicPr>
+                      <a:picLocks noChangeAspect="1" noChangeArrowheads="1"/>
+                    </pic:cNvPicPr>
+                  </pic:nvPicPr>
+                  <pic:blipFill>
+                    <a:blip r:embed="rId6">
+                      <a:extLst>
+                        <a:ext uri="{28A0092B-C50C-407E-A947-70E740481C1C}">
+                          <a14:useLocalDpi xmlns:a14="http://schemas.microsoft.com/office/drawing/2010/main" val="0"/>
+                        </a:ext>
+                      </a:extLst>
+                    </a:blip>
+                    <a:srcRect/>
+                    <a:stretch>
+                      <a:fillRect/>
+                    </a:stretch>
+                  </pic:blipFill>
+                  <pic:spPr bwMode="auto">
+                    <a:xfrm>
+                      <a:off x="0" y="0"/>
+                      <a:ext cx="5727700" cy="4064000"/>
+                    </a:xfrm>
+                    <a:prstGeom prst="rect">
+                      <a:avLst/>
+                    </a:prstGeom>
+                    <a:noFill/>
+                    <a:ln>
+                      <a:noFill/>
+                    </a:ln>
+                  </pic:spPr>
+                </pic:pic>
+              </a:graphicData>
+            </a:graphic>
+          </wp:inline>
+        </w:drawing>
+      </w:r>
+    </w:p>
+    <w:p>
+      <w:pPr>
+        <w:pStyle w:val="Caption"/>
+        <w:rPr>
+          <w:lang w:val="en-US"/>
+        </w:rPr>
+      </w:pPr>
+      <w:r>
+        <w:rPr>
+          <w:lang w:val="en-US"/>
+        </w:rPr>
+        <w:t xml:space="preserve">Figure </w:t>
+      </w:r>
+      <w:r>
+        <w:rPr>
+          <w:lang w:val="en-US"/>
+        </w:rPr>
+        <w:fldChar w:fldCharType="begin"/>
+      </w:r>
+      <w:r>
+        <w:rPr>
+          <w:lang w:val="en-US"/>
+        </w:rPr>
+        <w:instrText xml:space="preserve"> SEQ Figure \* ARABIC </w:instrText>
+      </w:r>
+      <w:r>
+        <w:rPr>
+          <w:lang w:val="en-US"/>
+        </w:rPr>
+        <w:fldChar w:fldCharType="separate"/>
+      </w:r>
+      <w:r>
+        <w:rPr>
+          <w:noProof/>
+          <w:lang w:val="en-US"/>
+        </w:rPr>
+        <w:t>1</w:t>
+      </w:r>
+      <w:r>
+        <w:rPr>
+          <w:lang w:val="en-US"/>
+        </w:rPr>
+        <w:fldChar w:fldCharType="end"/>
+      </w:r>
+    </w:p>
+    <w:p>
+      <w:pPr>
+        <w:keepNext/>
+      </w:pPr>
+      <w:r>
+        <w:rPr>
+          <w:noProof/>
+          <w:lang w:val="en-US"/>
+        </w:rPr>
+        <w:drawing>
+          <wp:inline distT="0" distB="0" distL="0" distR="0" wp14:anchorId="56657D0B" wp14:editId="410358CF">
+            <wp:extent cx="5727700" cy="4064000"/>
+            <wp:effectExtent l="0" t="0" r="12700" b="0"/>
+            <wp:docPr id="2" name="Picture 2" descr="barcharts.png"/>
+            <wp:cNvGraphicFramePr>
+              <a:graphicFrameLocks xmlns:a="http://schemas.openxmlformats.org/drawingml/2006/main" noChangeAspect="1"/>
+            </wp:cNvGraphicFramePr>
+            <a:graphic xmlns:a="http://schemas.openxmlformats.org/drawingml/2006/main">
+              <a:graphicData uri="http://schemas.openxmlformats.org/drawingml/2006/picture">
+                <pic:pic xmlns:pic="http://schemas.openxmlformats.org/drawingml/2006/picture">
+                  <pic:nvPicPr>
+                    <pic:cNvPr id="0" name="Picture 2" descr="barcharts.png"/>
+                    <pic:cNvPicPr>
+                      <a:picLocks noChangeAspect="1" noChangeArrowheads="1"/>
+                    </pic:cNvPicPr>
+                  </pic:nvPicPr>
+                  <pic:blipFill>
+                    <a:blip r:embed="rId7">
+                      <a:extLst>
+                        <a:ext uri="{28A0092B-C50C-407E-A947-70E740481C1C}">
+                          <a14:useLocalDpi xmlns:a14="http://schemas.microsoft.com/office/drawing/2010/main" val="0"/>
+                        </a:ext>
+                      </a:extLst>
+                    </a:blip>
+                    <a:srcRect/>
+                    <a:stretch>
+                      <a:fillRect/>
+                    </a:stretch>
+                  </pic:blipFill>
+                  <pic:spPr bwMode="auto">
+                    <a:xfrm>
+                      <a:off x="0" y="0"/>
+                      <a:ext cx="5727700" cy="4064000"/>
+                    </a:xfrm>
+                    <a:prstGeom prst="rect">
+                      <a:avLst/>
+                    </a:prstGeom>
+                    <a:noFill/>
+                    <a:ln>
+                      <a:noFill/>
+                    </a:ln>
+                  </pic:spPr>
+                </pic:pic>
+              </a:graphicData>
+            </a:graphic>
+          </wp:inline>
+        </w:drawing>
+      </w:r>
+    </w:p>
+    <w:p>
+      <w:pPr>
+        <w:pStyle w:val="Caption"/>
+        <w:rPr>
+          <w:lang w:val="en-US"/>
+        </w:rPr>
+      </w:pPr>
+      <w:proofErr w:type="spellStart"/>
+      <w:r>
+        <w:t>Figure</w:t>
+      </w:r>
+      <w:proofErr w:type="spellEnd"/>
+      <w:r>
+        <w:t xml:space="preserve"> </w:t>
+      </w:r>
+      <w:fldSimple w:instr=" SEQ Figure \* ARABIC ">
+        <w:r>
+          <w:rPr>
+            <w:noProof/>
+          </w:rPr>
+          <w:t>2</w:t>
+        </w:r>
+      </w:fldSimple>
     </w:p>
     <w:sectPr>
       <w:pgSz w:w="11900" w:h="16840"/>
@@ -866,6 +1255,7 @@
   <w:style w:type="character" w:default="1" w:styleId="DefaultParagraphFont">
     <w:name w:val="Default Paragraph Font"/>
     <w:uiPriority w:val="1"/>
+    <w:semiHidden/>
     <w:unhideWhenUsed/>
   </w:style>
   <w:style w:type="table" w:default="1" w:styleId="TableNormal">
@@ -981,6 +1371,25 @@
       <w:i/>
       <w:iCs/>
       <w:color w:val="404040" w:themeColor="text1" w:themeTint="BF"/>
+    </w:rPr>
+  </w:style>
+  <w:style w:type="paragraph" w:styleId="Caption">
+    <w:name w:val="caption"/>
+    <w:basedOn w:val="Normal"/>
+    <w:next w:val="Normal"/>
+    <w:uiPriority w:val="35"/>
+    <w:unhideWhenUsed/>
+    <w:qFormat/>
+    <w:rsid w:val="009C204A"/>
+    <w:pPr>
+      <w:spacing w:after="200"/>
+    </w:pPr>
+    <w:rPr>
+      <w:i/>
+      <w:iCs/>
+      <w:color w:val="44546A" w:themeColor="text2"/>
+      <w:sz w:val="18"/>
+      <w:szCs w:val="18"/>
     </w:rPr>
   </w:style>
 </w:styles>
@@ -1245,4 +1654,16 @@
     </a:ext>
   </a:extLst>
 </a:theme>
+</file>
+
+<file path=customXml/item1.xml><?xml version="1.0" encoding="utf-8"?>
+<b:Sources xmlns:b="http://schemas.openxmlformats.org/officeDocument/2006/bibliography" xmlns="http://schemas.openxmlformats.org/officeDocument/2006/bibliography" SelectedStyle="/APA.XSL" StyleName="APA"/>
+</file>
+
+<file path=customXml/itemProps1.xml><?xml version="1.0" encoding="utf-8"?>
+<ds:datastoreItem xmlns:ds="http://schemas.openxmlformats.org/officeDocument/2006/customXml" ds:itemID="{6357E51A-B686-1645-ADF7-FCC2F01B9685}">
+  <ds:schemaRefs>
+    <ds:schemaRef ds:uri="http://schemas.openxmlformats.org/officeDocument/2006/bibliography"/>
+  </ds:schemaRefs>
+</ds:datastoreItem>
 </file>
</xml_diff>

<commit_message>
Updated formatting of paper, added PDF
</commit_message>
<xml_diff>
--- a/data_wrangling_barsukov.docx
+++ b/data_wrangling_barsukov.docx
@@ -1,6 +1,6 @@
 
 <file path=word/document.xml><?xml version="1.0" encoding="utf-8"?>
-<w:document xmlns:wpc="http://schemas.microsoft.com/office/word/2010/wordprocessingCanvas" xmlns:mo="http://schemas.microsoft.com/office/mac/office/2008/main" xmlns:mc="http://schemas.openxmlformats.org/markup-compatibility/2006" xmlns:mv="urn:schemas-microsoft-com:mac:vml" xmlns:o="urn:schemas-microsoft-com:office:office" xmlns:r="http://schemas.openxmlformats.org/officeDocument/2006/relationships" xmlns:m="http://schemas.openxmlformats.org/officeDocument/2006/math" xmlns:v="urn:schemas-microsoft-com:vml" xmlns:wp14="http://schemas.microsoft.com/office/word/2010/wordprocessingDrawing" xmlns:wp="http://schemas.openxmlformats.org/drawingml/2006/wordprocessingDrawing" xmlns:w10="urn:schemas-microsoft-com:office:word" xmlns:w="http://schemas.openxmlformats.org/wordprocessingml/2006/main" xmlns:w14="http://schemas.microsoft.com/office/word/2010/wordml" xmlns:w15="http://schemas.microsoft.com/office/word/2012/wordml" xmlns:wpg="http://schemas.microsoft.com/office/word/2010/wordprocessingGroup" xmlns:wpi="http://schemas.microsoft.com/office/word/2010/wordprocessingInk" xmlns:wne="http://schemas.microsoft.com/office/word/2006/wordml" xmlns:wps="http://schemas.microsoft.com/office/word/2010/wordprocessingShape" mc:Ignorable="w14 w15 wp14">
+<w:document xmlns:wpc="http://schemas.microsoft.com/office/word/2010/wordprocessingCanvas" xmlns:mc="http://schemas.openxmlformats.org/markup-compatibility/2006" xmlns:o="urn:schemas-microsoft-com:office:office" xmlns:r="http://schemas.openxmlformats.org/officeDocument/2006/relationships" xmlns:m="http://schemas.openxmlformats.org/officeDocument/2006/math" xmlns:v="urn:schemas-microsoft-com:vml" xmlns:wp14="http://schemas.microsoft.com/office/word/2010/wordprocessingDrawing" xmlns:wp="http://schemas.openxmlformats.org/drawingml/2006/wordprocessingDrawing" xmlns:w10="urn:schemas-microsoft-com:office:word" xmlns:w="http://schemas.openxmlformats.org/wordprocessingml/2006/main" xmlns:w14="http://schemas.microsoft.com/office/word/2010/wordml" xmlns:w15="http://schemas.microsoft.com/office/word/2012/wordml" xmlns:wpg="http://schemas.microsoft.com/office/word/2010/wordprocessingGroup" xmlns:wpi="http://schemas.microsoft.com/office/word/2010/wordprocessingInk" xmlns:wne="http://schemas.microsoft.com/office/word/2006/wordml" xmlns:wps="http://schemas.microsoft.com/office/word/2010/wordprocessingShape" mc:Ignorable="w14 w15 wp14">
   <w:body>
     <w:p>
       <w:pPr>
@@ -9,6 +9,8 @@
           <w:lang w:val="en-US"/>
         </w:rPr>
       </w:pPr>
+      <w:bookmarkStart w:id="0" w:name="_GoBack"/>
+      <w:bookmarkEnd w:id="0"/>
       <w:r>
         <w:rPr>
           <w:lang w:val="en-US"/>
@@ -33,7 +35,21 @@
         <w:rPr>
           <w:lang w:val="en-US"/>
         </w:rPr>
-        <w:t xml:space="preserve"> OpenStreetMaps data</w:t>
+        <w:t xml:space="preserve"> </w:t>
+      </w:r>
+      <w:proofErr w:type="spellStart"/>
+      <w:r>
+        <w:rPr>
+          <w:lang w:val="en-US"/>
+        </w:rPr>
+        <w:t>OpenStreetMaps</w:t>
+      </w:r>
+      <w:proofErr w:type="spellEnd"/>
+      <w:r>
+        <w:rPr>
+          <w:lang w:val="en-US"/>
+        </w:rPr>
+        <w:t xml:space="preserve"> data</w:t>
       </w:r>
     </w:p>
     <w:p>
@@ -52,7 +68,13 @@
         <w:rPr>
           <w:lang w:val="en-US"/>
         </w:rPr>
-        <w:t xml:space="preserve">, </w:t>
+        <w:t>:</w:t>
+      </w:r>
+      <w:r>
+        <w:rPr>
+          <w:lang w:val="en-US"/>
+        </w:rPr>
+        <w:t xml:space="preserve"> </w:t>
       </w:r>
     </w:p>
     <w:p>
@@ -90,13 +112,6 @@
     <w:p>
       <w:pPr>
         <w:rPr>
-          <w:lang w:val="en-US"/>
-        </w:rPr>
-      </w:pPr>
-    </w:p>
-    <w:p>
-      <w:pPr>
-        <w:rPr>
           <w:rStyle w:val="SubtleEmphasis"/>
           <w:lang w:val="en-US"/>
         </w:rPr>
@@ -106,11 +121,35 @@
           <w:rStyle w:val="SubtleEmphasis"/>
           <w:lang w:val="en-US"/>
         </w:rPr>
-        <w:t>Map Area: Kharkiv, Ukraine</w:t>
+        <w:t xml:space="preserve">Map Area: </w:t>
+      </w:r>
+      <w:proofErr w:type="spellStart"/>
+      <w:r>
+        <w:rPr>
+          <w:rStyle w:val="SubtleEmphasis"/>
+          <w:lang w:val="en-US"/>
+        </w:rPr>
+        <w:t>Kharkiv</w:t>
+      </w:r>
+      <w:proofErr w:type="spellEnd"/>
+      <w:r>
+        <w:rPr>
+          <w:rStyle w:val="SubtleEmphasis"/>
+          <w:lang w:val="en-US"/>
+        </w:rPr>
+        <w:t>, Ukraine</w:t>
       </w:r>
     </w:p>
     <w:sdt>
       <w:sdtPr>
+        <w:rPr>
+          <w:rFonts w:asciiTheme="minorHAnsi" w:eastAsiaTheme="minorHAnsi" w:hAnsiTheme="minorHAnsi" w:cstheme="minorBidi"/>
+          <w:b/>
+          <w:bCs/>
+          <w:color w:val="auto"/>
+          <w:sz w:val="24"/>
+          <w:szCs w:val="24"/>
+        </w:rPr>
         <w:id w:val="-342172979"/>
         <w:docPartObj>
           <w:docPartGallery w:val="Table of Contents"/>
@@ -119,11 +158,12 @@
       </w:sdtPr>
       <w:sdtEndPr>
         <w:rPr>
-          <w:rFonts w:asciiTheme="minorHAnsi" w:eastAsiaTheme="minorHAnsi" w:hAnsiTheme="minorHAnsi" w:cstheme="minorBidi"/>
+          <w:rFonts w:eastAsiaTheme="minorEastAsia"/>
+          <w:b w:val="0"/>
+          <w:bCs w:val="0"/>
           <w:noProof/>
-          <w:color w:val="auto"/>
-          <w:sz w:val="24"/>
-          <w:szCs w:val="24"/>
+          <w:sz w:val="21"/>
+          <w:szCs w:val="21"/>
         </w:rPr>
       </w:sdtEndPr>
       <w:sdtContent>
@@ -142,7 +182,6 @@
               <w:tab w:val="right" w:leader="dot" w:pos="9010"/>
             </w:tabs>
             <w:rPr>
-              <w:rFonts w:eastAsiaTheme="minorEastAsia"/>
               <w:b w:val="0"/>
               <w:noProof/>
               <w:lang w:val="en-US"/>
@@ -242,7 +281,6 @@
               <w:tab w:val="right" w:leader="dot" w:pos="9010"/>
             </w:tabs>
             <w:rPr>
-              <w:rFonts w:eastAsiaTheme="minorEastAsia"/>
               <w:b w:val="0"/>
               <w:noProof/>
               <w:lang w:val="en-US"/>
@@ -259,7 +297,6 @@
             </w:r>
             <w:r>
               <w:rPr>
-                <w:rFonts w:eastAsiaTheme="minorEastAsia"/>
                 <w:b w:val="0"/>
                 <w:noProof/>
                 <w:lang w:val="en-US"/>
@@ -319,7 +356,7 @@
                 <w:webHidden/>
                 <w:lang w:val="en-US"/>
               </w:rPr>
-              <w:t>1</w:t>
+              <w:t>2</w:t>
             </w:r>
             <w:r>
               <w:rPr>
@@ -339,7 +376,6 @@
               <w:tab w:val="right" w:leader="dot" w:pos="9010"/>
             </w:tabs>
             <w:rPr>
-              <w:rFonts w:eastAsiaTheme="minorEastAsia"/>
               <w:b w:val="0"/>
               <w:noProof/>
               <w:lang w:val="en-US"/>
@@ -356,7 +392,6 @@
             </w:r>
             <w:r>
               <w:rPr>
-                <w:rFonts w:eastAsiaTheme="minorEastAsia"/>
                 <w:b w:val="0"/>
                 <w:noProof/>
                 <w:lang w:val="en-US"/>
@@ -416,7 +451,7 @@
                 <w:webHidden/>
                 <w:lang w:val="en-US"/>
               </w:rPr>
-              <w:t>4</w:t>
+              <w:t>5</w:t>
             </w:r>
             <w:r>
               <w:rPr>
@@ -436,7 +471,6 @@
               <w:tab w:val="right" w:leader="dot" w:pos="9010"/>
             </w:tabs>
             <w:rPr>
-              <w:rFonts w:eastAsiaTheme="minorEastAsia"/>
               <w:b w:val="0"/>
               <w:noProof/>
               <w:lang w:val="en-US"/>
@@ -453,7 +487,6 @@
             </w:r>
             <w:r>
               <w:rPr>
-                <w:rFonts w:eastAsiaTheme="minorEastAsia"/>
                 <w:b w:val="0"/>
                 <w:noProof/>
                 <w:lang w:val="en-US"/>
@@ -513,7 +546,7 @@
                 <w:webHidden/>
                 <w:lang w:val="en-US"/>
               </w:rPr>
-              <w:t>5</w:t>
+              <w:t>7</w:t>
             </w:r>
             <w:r>
               <w:rPr>
@@ -532,7 +565,6 @@
               <w:tab w:val="right" w:leader="dot" w:pos="9010"/>
             </w:tabs>
             <w:rPr>
-              <w:rFonts w:eastAsiaTheme="minorEastAsia"/>
               <w:b w:val="0"/>
               <w:noProof/>
               <w:lang w:val="en-US"/>
@@ -592,7 +624,7 @@
                 <w:webHidden/>
                 <w:lang w:val="en-US"/>
               </w:rPr>
-              <w:t>6</w:t>
+              <w:t>7</w:t>
             </w:r>
             <w:r>
               <w:rPr>
@@ -620,8 +652,6 @@
             <w:fldChar w:fldCharType="end"/>
           </w:r>
         </w:p>
-        <w:bookmarkStart w:id="0" w:name="_GoBack" w:displacedByCustomXml="next"/>
-        <w:bookmarkEnd w:id="0" w:displacedByCustomXml="next"/>
       </w:sdtContent>
     </w:sdt>
     <w:p>
@@ -653,20 +683,62 @@
         <w:rPr>
           <w:lang w:val="en-US"/>
         </w:rPr>
-        <w:t>This text is a grading paper for a Udacity’s course “</w:t>
+        <w:t>Th</w:t>
+      </w:r>
+      <w:r>
+        <w:rPr>
+          <w:lang w:val="en-US"/>
+        </w:rPr>
+        <w:t>is text is a grading paper for</w:t>
+      </w:r>
+      <w:r>
+        <w:rPr>
+          <w:lang w:val="en-US"/>
+        </w:rPr>
+        <w:t xml:space="preserve"> </w:t>
+      </w:r>
+      <w:proofErr w:type="spellStart"/>
+      <w:r>
+        <w:rPr>
+          <w:lang w:val="en-US"/>
+        </w:rPr>
+        <w:t>Udacity’s</w:t>
+      </w:r>
+      <w:proofErr w:type="spellEnd"/>
+      <w:r>
+        <w:rPr>
+          <w:lang w:val="en-US"/>
+        </w:rPr>
+        <w:t xml:space="preserve"> course “</w:t>
       </w:r>
       <w:r>
         <w:rPr>
           <w:bCs/>
           <w:lang w:val="en-US"/>
         </w:rPr>
-        <w:t>Data Wrangling with MongoDB”. For this paper it was required to download an OpenStreetMaps dataset representing any part of the world, and perform a brief analysis of this dataset, according to given specifications.</w:t>
-      </w:r>
+        <w:t xml:space="preserve">Data Wrangling with MongoDB”. For this paper it was required to download an </w:t>
+      </w:r>
+      <w:proofErr w:type="spellStart"/>
       <w:r>
         <w:rPr>
           <w:bCs/>
           <w:lang w:val="en-US"/>
         </w:rPr>
+        <w:t>OpenStreetMaps</w:t>
+      </w:r>
+      <w:proofErr w:type="spellEnd"/>
+      <w:r>
+        <w:rPr>
+          <w:bCs/>
+          <w:lang w:val="en-US"/>
+        </w:rPr>
+        <w:t xml:space="preserve"> dataset representing any part of the world, and perform a brief analysis of this dataset, according to given specifications.</w:t>
+      </w:r>
+      <w:r>
+        <w:rPr>
+          <w:bCs/>
+          <w:lang w:val="en-US"/>
+        </w:rPr>
         <w:t xml:space="preserve"> Minimum required size of an uncompressed dataset is 50 Mb.</w:t>
       </w:r>
     </w:p>
@@ -680,7 +752,21 @@
         <w:rPr>
           <w:lang w:val="en-US"/>
         </w:rPr>
-        <w:t xml:space="preserve">I chose an area around Kharkiv, a large the city on the East of Ukraine, where I grew up. </w:t>
+        <w:t xml:space="preserve">I chose an area around </w:t>
+      </w:r>
+      <w:proofErr w:type="spellStart"/>
+      <w:r>
+        <w:rPr>
+          <w:lang w:val="en-US"/>
+        </w:rPr>
+        <w:t>Kharkiv</w:t>
+      </w:r>
+      <w:proofErr w:type="spellEnd"/>
+      <w:r>
+        <w:rPr>
+          <w:lang w:val="en-US"/>
+        </w:rPr>
+        <w:t xml:space="preserve">, a large the city on the East of Ukraine, where I grew up. </w:t>
       </w:r>
       <w:r>
         <w:rPr>
@@ -753,20 +839,48 @@
         <w:rPr>
           <w:lang w:val="en-US"/>
         </w:rPr>
-        <w:t xml:space="preserve"> Kharkiv with two other data dumps for Stockholm and Copenhagen.</w:t>
-      </w:r>
-    </w:p>
-    <w:p>
-      <w:pPr>
-        <w:rPr>
-          <w:lang w:val="en-US"/>
-        </w:rPr>
-      </w:pPr>
-      <w:r>
-        <w:rPr>
-          <w:lang w:val="en-US"/>
-        </w:rPr>
-        <w:t xml:space="preserve">I crested quite a few amount of code to generate plots and figures in this paper. I used MongoDB for data wrangling, as required in this course. All of the queries in MongoDB were wrapped in Python scripts, using pymongo library. When required I included Mongo queries </w:t>
+        <w:t xml:space="preserve"> </w:t>
+      </w:r>
+      <w:proofErr w:type="spellStart"/>
+      <w:r>
+        <w:rPr>
+          <w:lang w:val="en-US"/>
+        </w:rPr>
+        <w:t>Kharkiv</w:t>
+      </w:r>
+      <w:proofErr w:type="spellEnd"/>
+      <w:r>
+        <w:rPr>
+          <w:lang w:val="en-US"/>
+        </w:rPr>
+        <w:t xml:space="preserve"> with two other data dumps for Stockholm and Copenhagen.</w:t>
+      </w:r>
+    </w:p>
+    <w:p>
+      <w:pPr>
+        <w:rPr>
+          <w:lang w:val="en-US"/>
+        </w:rPr>
+      </w:pPr>
+      <w:r>
+        <w:rPr>
+          <w:lang w:val="en-US"/>
+        </w:rPr>
+        <w:t xml:space="preserve">I crested quite a few amount of code to generate plots and figures in this paper. I used MongoDB for data wrangling, as required in this course. All of the queries in MongoDB were wrapped in Python scripts, using </w:t>
+      </w:r>
+      <w:proofErr w:type="spellStart"/>
+      <w:r>
+        <w:rPr>
+          <w:lang w:val="en-US"/>
+        </w:rPr>
+        <w:t>pymongo</w:t>
+      </w:r>
+      <w:proofErr w:type="spellEnd"/>
+      <w:r>
+        <w:rPr>
+          <w:lang w:val="en-US"/>
+        </w:rPr>
+        <w:t xml:space="preserve"> library. When required I included Mongo queries </w:t>
       </w:r>
       <w:r>
         <w:rPr>
@@ -797,7 +911,20 @@
         <w:rPr>
           <w:lang w:val="en-US"/>
         </w:rPr>
-        <w:t xml:space="preserve">All the code is available on my github repository, </w:t>
+        <w:lastRenderedPageBreak/>
+        <w:t xml:space="preserve">All the code is available on my </w:t>
+      </w:r>
+      <w:r>
+        <w:rPr>
+          <w:lang w:val="en-US"/>
+        </w:rPr>
+        <w:t>GitHub</w:t>
+      </w:r>
+      <w:r>
+        <w:rPr>
+          <w:lang w:val="en-US"/>
+        </w:rPr>
+        <w:t xml:space="preserve"> repository, </w:t>
       </w:r>
       <w:r>
         <w:rPr>
@@ -861,7 +988,21 @@
         <w:rPr>
           <w:lang w:val="en-US"/>
         </w:rPr>
-        <w:t xml:space="preserve">is 179,5 Mb. </w:t>
+        <w:t>is 179</w:t>
+      </w:r>
+      <w:proofErr w:type="gramStart"/>
+      <w:r>
+        <w:rPr>
+          <w:lang w:val="en-US"/>
+        </w:rPr>
+        <w:t>,5</w:t>
+      </w:r>
+      <w:proofErr w:type="gramEnd"/>
+      <w:r>
+        <w:rPr>
+          <w:lang w:val="en-US"/>
+        </w:rPr>
+        <w:t xml:space="preserve"> Mb. </w:t>
       </w:r>
       <w:r>
         <w:rPr>
@@ -882,38 +1023,154 @@
           <w:rFonts w:ascii="Consolas" w:hAnsi="Consolas"/>
           <w:lang w:val="en-US"/>
         </w:rPr>
-        <w:t>&gt; client = MongoClient("mongodb://localhost:27017")</w:t>
-      </w:r>
-    </w:p>
-    <w:p>
-      <w:pPr>
+        <w:t xml:space="preserve">&gt; </w:t>
+      </w:r>
+      <w:proofErr w:type="gramStart"/>
+      <w:r>
         <w:rPr>
           <w:rFonts w:ascii="Consolas" w:hAnsi="Consolas"/>
           <w:lang w:val="en-US"/>
         </w:rPr>
-      </w:pPr>
+        <w:t>client</w:t>
+      </w:r>
+      <w:proofErr w:type="gramEnd"/>
       <w:r>
         <w:rPr>
           <w:rFonts w:ascii="Consolas" w:hAnsi="Consolas"/>
           <w:lang w:val="en-US"/>
         </w:rPr>
-        <w:t>&gt; coll = client['osm']['kharkiv']</w:t>
-      </w:r>
-    </w:p>
-    <w:p>
-      <w:pPr>
+        <w:t xml:space="preserve"> = </w:t>
+      </w:r>
+      <w:proofErr w:type="spellStart"/>
+      <w:r>
         <w:rPr>
           <w:rFonts w:ascii="Consolas" w:hAnsi="Consolas"/>
           <w:lang w:val="en-US"/>
         </w:rPr>
-      </w:pPr>
+        <w:t>MongoClient</w:t>
+      </w:r>
+      <w:proofErr w:type="spellEnd"/>
       <w:r>
         <w:rPr>
           <w:rFonts w:ascii="Consolas" w:hAnsi="Consolas"/>
           <w:lang w:val="en-US"/>
         </w:rPr>
-        <w:t>&gt; coll.count()</w:t>
-      </w:r>
+        <w:t>("</w:t>
+      </w:r>
+      <w:proofErr w:type="spellStart"/>
+      <w:r>
+        <w:rPr>
+          <w:rFonts w:ascii="Consolas" w:hAnsi="Consolas"/>
+          <w:lang w:val="en-US"/>
+        </w:rPr>
+        <w:t>mongodb</w:t>
+      </w:r>
+      <w:proofErr w:type="spellEnd"/>
+      <w:r>
+        <w:rPr>
+          <w:rFonts w:ascii="Consolas" w:hAnsi="Consolas"/>
+          <w:lang w:val="en-US"/>
+        </w:rPr>
+        <w:t>://localhost:27017")</w:t>
+      </w:r>
+    </w:p>
+    <w:p>
+      <w:pPr>
+        <w:rPr>
+          <w:rFonts w:ascii="Consolas" w:hAnsi="Consolas"/>
+          <w:lang w:val="en-US"/>
+        </w:rPr>
+      </w:pPr>
+      <w:r>
+        <w:rPr>
+          <w:rFonts w:ascii="Consolas" w:hAnsi="Consolas"/>
+          <w:lang w:val="en-US"/>
+        </w:rPr>
+        <w:t xml:space="preserve">&gt; </w:t>
+      </w:r>
+      <w:proofErr w:type="spellStart"/>
+      <w:proofErr w:type="gramStart"/>
+      <w:r>
+        <w:rPr>
+          <w:rFonts w:ascii="Consolas" w:hAnsi="Consolas"/>
+          <w:lang w:val="en-US"/>
+        </w:rPr>
+        <w:t>coll</w:t>
+      </w:r>
+      <w:proofErr w:type="spellEnd"/>
+      <w:proofErr w:type="gramEnd"/>
+      <w:r>
+        <w:rPr>
+          <w:rFonts w:ascii="Consolas" w:hAnsi="Consolas"/>
+          <w:lang w:val="en-US"/>
+        </w:rPr>
+        <w:t xml:space="preserve"> = client['</w:t>
+      </w:r>
+      <w:proofErr w:type="spellStart"/>
+      <w:r>
+        <w:rPr>
+          <w:rFonts w:ascii="Consolas" w:hAnsi="Consolas"/>
+          <w:lang w:val="en-US"/>
+        </w:rPr>
+        <w:t>osm</w:t>
+      </w:r>
+      <w:proofErr w:type="spellEnd"/>
+      <w:r>
+        <w:rPr>
+          <w:rFonts w:ascii="Consolas" w:hAnsi="Consolas"/>
+          <w:lang w:val="en-US"/>
+        </w:rPr>
+        <w:t>']['</w:t>
+      </w:r>
+      <w:proofErr w:type="spellStart"/>
+      <w:r>
+        <w:rPr>
+          <w:rFonts w:ascii="Consolas" w:hAnsi="Consolas"/>
+          <w:lang w:val="en-US"/>
+        </w:rPr>
+        <w:t>kharkiv</w:t>
+      </w:r>
+      <w:proofErr w:type="spellEnd"/>
+      <w:r>
+        <w:rPr>
+          <w:rFonts w:ascii="Consolas" w:hAnsi="Consolas"/>
+          <w:lang w:val="en-US"/>
+        </w:rPr>
+        <w:t>']</w:t>
+      </w:r>
+    </w:p>
+    <w:p>
+      <w:pPr>
+        <w:rPr>
+          <w:rFonts w:ascii="Consolas" w:hAnsi="Consolas"/>
+          <w:lang w:val="en-US"/>
+        </w:rPr>
+      </w:pPr>
+      <w:r>
+        <w:rPr>
+          <w:rFonts w:ascii="Consolas" w:hAnsi="Consolas"/>
+          <w:lang w:val="en-US"/>
+        </w:rPr>
+        <w:t xml:space="preserve">&gt; </w:t>
+      </w:r>
+      <w:proofErr w:type="spellStart"/>
+      <w:proofErr w:type="gramStart"/>
+      <w:r>
+        <w:rPr>
+          <w:rFonts w:ascii="Consolas" w:hAnsi="Consolas"/>
+          <w:lang w:val="en-US"/>
+        </w:rPr>
+        <w:t>coll.count</w:t>
+      </w:r>
+      <w:proofErr w:type="spellEnd"/>
+      <w:r>
+        <w:rPr>
+          <w:rFonts w:ascii="Consolas" w:hAnsi="Consolas"/>
+          <w:lang w:val="en-US"/>
+        </w:rPr>
+        <w:t>()</w:t>
+      </w:r>
+      <w:proofErr w:type="gramEnd"/>
     </w:p>
     <w:p>
       <w:pPr>
@@ -946,13 +1203,6 @@
         </w:rPr>
         <w:t>Top ten users are given in table 1 below.</w:t>
       </w:r>
-    </w:p>
-    <w:p>
-      <w:pPr>
-        <w:rPr>
-          <w:lang w:val="en-US"/>
-        </w:rPr>
-      </w:pPr>
     </w:p>
     <w:p>
       <w:pPr>
@@ -1009,18 +1259,32 @@
         <w:rPr>
           <w:lang w:val="en-US"/>
         </w:rPr>
-        <w:t>OSM data of Kharkiv area</w:t>
+        <w:t xml:space="preserve">OSM data of </w:t>
+      </w:r>
+      <w:proofErr w:type="spellStart"/>
+      <w:r>
+        <w:rPr>
+          <w:lang w:val="en-US"/>
+        </w:rPr>
+        <w:t>Kharkiv</w:t>
+      </w:r>
+      <w:proofErr w:type="spellEnd"/>
+      <w:r>
+        <w:rPr>
+          <w:lang w:val="en-US"/>
+        </w:rPr>
+        <w:t xml:space="preserve"> area</w:t>
       </w:r>
     </w:p>
     <w:tbl>
       <w:tblPr>
-        <w:tblStyle w:val="GridTable1Light"/>
+        <w:tblStyle w:val="PlainTable1"/>
         <w:tblW w:w="0" w:type="auto"/>
         <w:tblLook w:val="04A0" w:firstRow="1" w:lastRow="0" w:firstColumn="1" w:lastColumn="0" w:noHBand="0" w:noVBand="1"/>
       </w:tblPr>
       <w:tblGrid>
         <w:gridCol w:w="2122"/>
-        <w:gridCol w:w="1842"/>
+        <w:gridCol w:w="1528"/>
       </w:tblGrid>
       <w:tr>
         <w:trPr>
@@ -1047,7 +1311,7 @@
         </w:tc>
         <w:tc>
           <w:tcPr>
-            <w:tcW w:w="1842" w:type="dxa"/>
+            <w:tcW w:w="1417" w:type="dxa"/>
           </w:tcPr>
           <w:p>
             <w:pPr>
@@ -1066,6 +1330,9 @@
         </w:tc>
       </w:tr>
       <w:tr>
+        <w:trPr>
+          <w:cnfStyle w:val="000000100000" w:firstRow="0" w:lastRow="0" w:firstColumn="0" w:lastColumn="0" w:oddVBand="0" w:evenVBand="0" w:oddHBand="1" w:evenHBand="0" w:firstRowFirstColumn="0" w:firstRowLastColumn="0" w:lastRowFirstColumn="0" w:lastRowLastColumn="0"/>
+        </w:trPr>
         <w:tc>
           <w:tcPr>
             <w:cnfStyle w:val="001000000000" w:firstRow="0" w:lastRow="0" w:firstColumn="1" w:lastColumn="0" w:oddVBand="0" w:evenVBand="0" w:oddHBand="0" w:evenHBand="0" w:firstRowFirstColumn="0" w:firstRowLastColumn="0" w:lastRowFirstColumn="0" w:lastRowLastColumn="0"/>
@@ -1081,13 +1348,64 @@
               <w:rPr>
                 <w:lang w:val="en-US"/>
               </w:rPr>
-              <w:t>_sev</w:t>
-            </w:r>
-          </w:p>
-        </w:tc>
-        <w:tc>
-          <w:tcPr>
-            <w:tcW w:w="1842" w:type="dxa"/>
+              <w:t>_</w:t>
+            </w:r>
+            <w:proofErr w:type="spellStart"/>
+            <w:r>
+              <w:rPr>
+                <w:lang w:val="en-US"/>
+              </w:rPr>
+              <w:t>sev</w:t>
+            </w:r>
+            <w:proofErr w:type="spellEnd"/>
+          </w:p>
+        </w:tc>
+        <w:tc>
+          <w:tcPr>
+            <w:tcW w:w="1417" w:type="dxa"/>
+          </w:tcPr>
+          <w:p>
+            <w:pPr>
+              <w:jc w:val="right"/>
+              <w:cnfStyle w:val="000000100000" w:firstRow="0" w:lastRow="0" w:firstColumn="0" w:lastColumn="0" w:oddVBand="0" w:evenVBand="0" w:oddHBand="1" w:evenHBand="0" w:firstRowFirstColumn="0" w:firstRowLastColumn="0" w:lastRowFirstColumn="0" w:lastRowLastColumn="0"/>
+              <w:rPr>
+                <w:lang w:val="en-US"/>
+              </w:rPr>
+            </w:pPr>
+            <w:r>
+              <w:rPr>
+                <w:lang w:val="en-US"/>
+              </w:rPr>
+              <w:t>123.736</w:t>
+            </w:r>
+          </w:p>
+        </w:tc>
+      </w:tr>
+      <w:tr>
+        <w:tc>
+          <w:tcPr>
+            <w:cnfStyle w:val="001000000000" w:firstRow="0" w:lastRow="0" w:firstColumn="1" w:lastColumn="0" w:oddVBand="0" w:evenVBand="0" w:oddHBand="0" w:evenHBand="0" w:firstRowFirstColumn="0" w:firstRowLastColumn="0" w:lastRowFirstColumn="0" w:lastRowLastColumn="0"/>
+            <w:tcW w:w="2122" w:type="dxa"/>
+          </w:tcPr>
+          <w:p>
+            <w:pPr>
+              <w:rPr>
+                <w:lang w:val="en-US"/>
+              </w:rPr>
+            </w:pPr>
+            <w:proofErr w:type="spellStart"/>
+            <w:r>
+              <w:rPr>
+                <w:lang w:val="en-US"/>
+              </w:rPr>
+              <w:t>Rereader</w:t>
+            </w:r>
+            <w:proofErr w:type="spellEnd"/>
+          </w:p>
+        </w:tc>
+        <w:tc>
+          <w:tcPr>
+            <w:tcW w:w="1417" w:type="dxa"/>
           </w:tcPr>
           <w:p>
             <w:pPr>
@@ -1101,24 +1419,15 @@
               <w:rPr>
                 <w:lang w:val="en-US"/>
               </w:rPr>
-              <w:t>123</w:t>
-            </w:r>
-            <w:r>
-              <w:rPr>
-                <w:lang w:val="en-US"/>
-              </w:rPr>
-              <w:t>.</w:t>
-            </w:r>
-            <w:r>
-              <w:rPr>
-                <w:lang w:val="en-US"/>
-              </w:rPr>
-              <w:t>736</w:t>
+              <w:t>77.624</w:t>
             </w:r>
           </w:p>
         </w:tc>
       </w:tr>
       <w:tr>
+        <w:trPr>
+          <w:cnfStyle w:val="000000100000" w:firstRow="0" w:lastRow="0" w:firstColumn="0" w:lastColumn="0" w:oddVBand="0" w:evenVBand="0" w:oddHBand="1" w:evenHBand="0" w:firstRowFirstColumn="0" w:firstRowLastColumn="0" w:lastRowFirstColumn="0" w:lastRowLastColumn="0"/>
+        </w:trPr>
         <w:tc>
           <w:tcPr>
             <w:cnfStyle w:val="001000000000" w:firstRow="0" w:lastRow="0" w:firstColumn="1" w:lastColumn="0" w:oddVBand="0" w:evenVBand="0" w:oddHBand="0" w:evenHBand="0" w:firstRowFirstColumn="0" w:firstRowLastColumn="0" w:lastRowFirstColumn="0" w:lastRowLastColumn="0"/>
@@ -1130,17 +1439,62 @@
                 <w:lang w:val="en-US"/>
               </w:rPr>
             </w:pPr>
-            <w:r>
-              <w:rPr>
-                <w:lang w:val="en-US"/>
-              </w:rPr>
-              <w:t>Rereader</w:t>
-            </w:r>
-          </w:p>
-        </w:tc>
-        <w:tc>
-          <w:tcPr>
-            <w:tcW w:w="1842" w:type="dxa"/>
+            <w:proofErr w:type="spellStart"/>
+            <w:r>
+              <w:rPr>
+                <w:lang w:val="en-US"/>
+              </w:rPr>
+              <w:t>Vort</w:t>
+            </w:r>
+            <w:proofErr w:type="spellEnd"/>
+          </w:p>
+        </w:tc>
+        <w:tc>
+          <w:tcPr>
+            <w:tcW w:w="1417" w:type="dxa"/>
+          </w:tcPr>
+          <w:p>
+            <w:pPr>
+              <w:jc w:val="right"/>
+              <w:cnfStyle w:val="000000100000" w:firstRow="0" w:lastRow="0" w:firstColumn="0" w:lastColumn="0" w:oddVBand="0" w:evenVBand="0" w:oddHBand="1" w:evenHBand="0" w:firstRowFirstColumn="0" w:firstRowLastColumn="0" w:lastRowFirstColumn="0" w:lastRowLastColumn="0"/>
+              <w:rPr>
+                <w:lang w:val="en-US"/>
+              </w:rPr>
+            </w:pPr>
+            <w:r>
+              <w:rPr>
+                <w:lang w:val="en-US"/>
+              </w:rPr>
+              <w:t>59.236</w:t>
+            </w:r>
+          </w:p>
+        </w:tc>
+      </w:tr>
+      <w:tr>
+        <w:tc>
+          <w:tcPr>
+            <w:cnfStyle w:val="001000000000" w:firstRow="0" w:lastRow="0" w:firstColumn="1" w:lastColumn="0" w:oddVBand="0" w:evenVBand="0" w:oddHBand="0" w:evenHBand="0" w:firstRowFirstColumn="0" w:firstRowLastColumn="0" w:lastRowFirstColumn="0" w:lastRowLastColumn="0"/>
+            <w:tcW w:w="2122" w:type="dxa"/>
+          </w:tcPr>
+          <w:p>
+            <w:pPr>
+              <w:rPr>
+                <w:lang w:val="en-US"/>
+              </w:rPr>
+            </w:pPr>
+            <w:proofErr w:type="spellStart"/>
+            <w:r>
+              <w:rPr>
+                <w:lang w:val="en-US"/>
+              </w:rPr>
+              <w:t>Svargref</w:t>
+            </w:r>
+            <w:proofErr w:type="spellEnd"/>
+          </w:p>
+        </w:tc>
+        <w:tc>
+          <w:tcPr>
+            <w:tcW w:w="1417" w:type="dxa"/>
           </w:tcPr>
           <w:p>
             <w:pPr>
@@ -1154,24 +1508,15 @@
               <w:rPr>
                 <w:lang w:val="en-US"/>
               </w:rPr>
-              <w:t>77</w:t>
-            </w:r>
-            <w:r>
-              <w:rPr>
-                <w:lang w:val="en-US"/>
-              </w:rPr>
-              <w:t>.</w:t>
-            </w:r>
-            <w:r>
-              <w:rPr>
-                <w:lang w:val="en-US"/>
-              </w:rPr>
-              <w:t>624</w:t>
+              <w:t>36.323</w:t>
             </w:r>
           </w:p>
         </w:tc>
       </w:tr>
       <w:tr>
+        <w:trPr>
+          <w:cnfStyle w:val="000000100000" w:firstRow="0" w:lastRow="0" w:firstColumn="0" w:lastColumn="0" w:oddVBand="0" w:evenVBand="0" w:oddHBand="1" w:evenHBand="0" w:firstRowFirstColumn="0" w:firstRowLastColumn="0" w:lastRowFirstColumn="0" w:lastRowLastColumn="0"/>
+        </w:trPr>
         <w:tc>
           <w:tcPr>
             <w:cnfStyle w:val="001000000000" w:firstRow="0" w:lastRow="0" w:firstColumn="1" w:lastColumn="0" w:oddVBand="0" w:evenVBand="0" w:oddHBand="0" w:evenHBand="0" w:firstRowFirstColumn="0" w:firstRowLastColumn="0" w:lastRowFirstColumn="0" w:lastRowLastColumn="0"/>
@@ -1183,149 +1528,33 @@
                 <w:lang w:val="en-US"/>
               </w:rPr>
             </w:pPr>
-            <w:r>
-              <w:rPr>
-                <w:lang w:val="en-US"/>
-              </w:rPr>
-              <w:t>Vort</w:t>
-            </w:r>
-          </w:p>
-        </w:tc>
-        <w:tc>
-          <w:tcPr>
-            <w:tcW w:w="1842" w:type="dxa"/>
+            <w:proofErr w:type="spellStart"/>
+            <w:r>
+              <w:rPr>
+                <w:lang w:val="en-US"/>
+              </w:rPr>
+              <w:t>dimoster</w:t>
+            </w:r>
+            <w:proofErr w:type="spellEnd"/>
+          </w:p>
+        </w:tc>
+        <w:tc>
+          <w:tcPr>
+            <w:tcW w:w="1417" w:type="dxa"/>
           </w:tcPr>
           <w:p>
             <w:pPr>
               <w:jc w:val="right"/>
-              <w:cnfStyle w:val="000000000000" w:firstRow="0" w:lastRow="0" w:firstColumn="0" w:lastColumn="0" w:oddVBand="0" w:evenVBand="0" w:oddHBand="0" w:evenHBand="0" w:firstRowFirstColumn="0" w:firstRowLastColumn="0" w:lastRowFirstColumn="0" w:lastRowLastColumn="0"/>
-              <w:rPr>
-                <w:lang w:val="en-US"/>
-              </w:rPr>
-            </w:pPr>
-            <w:r>
-              <w:rPr>
-                <w:lang w:val="en-US"/>
-              </w:rPr>
-              <w:t>59</w:t>
-            </w:r>
-            <w:r>
-              <w:rPr>
-                <w:lang w:val="en-US"/>
-              </w:rPr>
-              <w:t>.</w:t>
-            </w:r>
-            <w:r>
-              <w:rPr>
-                <w:lang w:val="en-US"/>
-              </w:rPr>
-              <w:t>236</w:t>
-            </w:r>
-          </w:p>
-        </w:tc>
-      </w:tr>
-      <w:tr>
-        <w:tc>
-          <w:tcPr>
-            <w:cnfStyle w:val="001000000000" w:firstRow="0" w:lastRow="0" w:firstColumn="1" w:lastColumn="0" w:oddVBand="0" w:evenVBand="0" w:oddHBand="0" w:evenHBand="0" w:firstRowFirstColumn="0" w:firstRowLastColumn="0" w:lastRowFirstColumn="0" w:lastRowLastColumn="0"/>
-            <w:tcW w:w="2122" w:type="dxa"/>
-          </w:tcPr>
-          <w:p>
-            <w:pPr>
-              <w:rPr>
-                <w:lang w:val="en-US"/>
-              </w:rPr>
-            </w:pPr>
-            <w:r>
-              <w:rPr>
-                <w:lang w:val="en-US"/>
-              </w:rPr>
-              <w:t>Svargref</w:t>
-            </w:r>
-          </w:p>
-        </w:tc>
-        <w:tc>
-          <w:tcPr>
-            <w:tcW w:w="1842" w:type="dxa"/>
-          </w:tcPr>
-          <w:p>
-            <w:pPr>
-              <w:jc w:val="right"/>
-              <w:cnfStyle w:val="000000000000" w:firstRow="0" w:lastRow="0" w:firstColumn="0" w:lastColumn="0" w:oddVBand="0" w:evenVBand="0" w:oddHBand="0" w:evenHBand="0" w:firstRowFirstColumn="0" w:firstRowLastColumn="0" w:lastRowFirstColumn="0" w:lastRowLastColumn="0"/>
-              <w:rPr>
-                <w:lang w:val="en-US"/>
-              </w:rPr>
-            </w:pPr>
-            <w:r>
-              <w:rPr>
-                <w:lang w:val="en-US"/>
-              </w:rPr>
-              <w:t>36</w:t>
-            </w:r>
-            <w:r>
-              <w:rPr>
-                <w:lang w:val="en-US"/>
-              </w:rPr>
-              <w:t>.</w:t>
-            </w:r>
-            <w:r>
-              <w:rPr>
-                <w:lang w:val="en-US"/>
-              </w:rPr>
-              <w:t>323</w:t>
-            </w:r>
-          </w:p>
-        </w:tc>
-      </w:tr>
-      <w:tr>
-        <w:tc>
-          <w:tcPr>
-            <w:cnfStyle w:val="001000000000" w:firstRow="0" w:lastRow="0" w:firstColumn="1" w:lastColumn="0" w:oddVBand="0" w:evenVBand="0" w:oddHBand="0" w:evenHBand="0" w:firstRowFirstColumn="0" w:firstRowLastColumn="0" w:lastRowFirstColumn="0" w:lastRowLastColumn="0"/>
-            <w:tcW w:w="2122" w:type="dxa"/>
-          </w:tcPr>
-          <w:p>
-            <w:pPr>
-              <w:rPr>
-                <w:lang w:val="en-US"/>
-              </w:rPr>
-            </w:pPr>
-            <w:r>
-              <w:rPr>
-                <w:lang w:val="en-US"/>
-              </w:rPr>
-              <w:t>dimoster</w:t>
-            </w:r>
-          </w:p>
-        </w:tc>
-        <w:tc>
-          <w:tcPr>
-            <w:tcW w:w="1842" w:type="dxa"/>
-          </w:tcPr>
-          <w:p>
-            <w:pPr>
-              <w:jc w:val="right"/>
-              <w:cnfStyle w:val="000000000000" w:firstRow="0" w:lastRow="0" w:firstColumn="0" w:lastColumn="0" w:oddVBand="0" w:evenVBand="0" w:oddHBand="0" w:evenHBand="0" w:firstRowFirstColumn="0" w:firstRowLastColumn="0" w:lastRowFirstColumn="0" w:lastRowLastColumn="0"/>
-              <w:rPr>
-                <w:lang w:val="en-US"/>
-              </w:rPr>
-            </w:pPr>
-            <w:r>
-              <w:rPr>
-                <w:lang w:val="en-US"/>
-              </w:rPr>
-              <w:t>32</w:t>
-            </w:r>
-            <w:r>
-              <w:rPr>
-                <w:lang w:val="en-US"/>
-              </w:rPr>
-              <w:t>.</w:t>
-            </w:r>
-            <w:r>
-              <w:rPr>
-                <w:lang w:val="en-US"/>
-              </w:rPr>
-              <w:t>980</w:t>
+              <w:cnfStyle w:val="000000100000" w:firstRow="0" w:lastRow="0" w:firstColumn="0" w:lastColumn="0" w:oddVBand="0" w:evenVBand="0" w:oddHBand="1" w:evenHBand="0" w:firstRowFirstColumn="0" w:firstRowLastColumn="0" w:lastRowFirstColumn="0" w:lastRowLastColumn="0"/>
+              <w:rPr>
+                <w:lang w:val="en-US"/>
+              </w:rPr>
+            </w:pPr>
+            <w:r>
+              <w:rPr>
+                <w:lang w:val="en-US"/>
+              </w:rPr>
+              <w:t>32.980</w:t>
             </w:r>
           </w:p>
         </w:tc>
@@ -1355,7 +1584,7 @@
         </w:tc>
         <w:tc>
           <w:tcPr>
-            <w:tcW w:w="1842" w:type="dxa"/>
+            <w:tcW w:w="1417" w:type="dxa"/>
           </w:tcPr>
           <w:p>
             <w:pPr>
@@ -1369,24 +1598,15 @@
               <w:rPr>
                 <w:lang w:val="en-US"/>
               </w:rPr>
-              <w:t>32</w:t>
-            </w:r>
-            <w:r>
-              <w:rPr>
-                <w:lang w:val="en-US"/>
-              </w:rPr>
-              <w:t>.</w:t>
-            </w:r>
-            <w:r>
-              <w:rPr>
-                <w:lang w:val="en-US"/>
-              </w:rPr>
-              <w:t>176</w:t>
+              <w:t>32.176</w:t>
             </w:r>
           </w:p>
         </w:tc>
       </w:tr>
       <w:tr>
+        <w:trPr>
+          <w:cnfStyle w:val="000000100000" w:firstRow="0" w:lastRow="0" w:firstColumn="0" w:lastColumn="0" w:oddVBand="0" w:evenVBand="0" w:oddHBand="1" w:evenHBand="0" w:firstRowFirstColumn="0" w:firstRowLastColumn="0" w:lastRowFirstColumn="0" w:lastRowLastColumn="0"/>
+        </w:trPr>
         <w:tc>
           <w:tcPr>
             <w:cnfStyle w:val="001000000000" w:firstRow="0" w:lastRow="0" w:firstColumn="1" w:lastColumn="0" w:oddVBand="0" w:evenVBand="0" w:oddHBand="0" w:evenHBand="0" w:firstRowFirstColumn="0" w:firstRowLastColumn="0" w:lastRowFirstColumn="0" w:lastRowLastColumn="0"/>
@@ -1398,17 +1618,62 @@
                 <w:lang w:val="en-US"/>
               </w:rPr>
             </w:pPr>
+            <w:proofErr w:type="spellStart"/>
             <w:r>
               <w:rPr>
                 <w:lang w:val="en-US"/>
               </w:rPr>
               <w:t>dima_ua_import</w:t>
             </w:r>
-          </w:p>
-        </w:tc>
-        <w:tc>
-          <w:tcPr>
-            <w:tcW w:w="1842" w:type="dxa"/>
+            <w:proofErr w:type="spellEnd"/>
+          </w:p>
+        </w:tc>
+        <w:tc>
+          <w:tcPr>
+            <w:tcW w:w="1417" w:type="dxa"/>
+          </w:tcPr>
+          <w:p>
+            <w:pPr>
+              <w:jc w:val="right"/>
+              <w:cnfStyle w:val="000000100000" w:firstRow="0" w:lastRow="0" w:firstColumn="0" w:lastColumn="0" w:oddVBand="0" w:evenVBand="0" w:oddHBand="1" w:evenHBand="0" w:firstRowFirstColumn="0" w:firstRowLastColumn="0" w:lastRowFirstColumn="0" w:lastRowLastColumn="0"/>
+              <w:rPr>
+                <w:lang w:val="en-US"/>
+              </w:rPr>
+            </w:pPr>
+            <w:r>
+              <w:rPr>
+                <w:lang w:val="en-US"/>
+              </w:rPr>
+              <w:t>28.700</w:t>
+            </w:r>
+          </w:p>
+        </w:tc>
+      </w:tr>
+      <w:tr>
+        <w:tc>
+          <w:tcPr>
+            <w:cnfStyle w:val="001000000000" w:firstRow="0" w:lastRow="0" w:firstColumn="1" w:lastColumn="0" w:oddVBand="0" w:evenVBand="0" w:oddHBand="0" w:evenHBand="0" w:firstRowFirstColumn="0" w:firstRowLastColumn="0" w:lastRowFirstColumn="0" w:lastRowLastColumn="0"/>
+            <w:tcW w:w="2122" w:type="dxa"/>
+          </w:tcPr>
+          <w:p>
+            <w:pPr>
+              <w:rPr>
+                <w:lang w:val="en-US"/>
+              </w:rPr>
+            </w:pPr>
+            <w:proofErr w:type="spellStart"/>
+            <w:r>
+              <w:rPr>
+                <w:lang w:val="en-US"/>
+              </w:rPr>
+              <w:t>baleyko</w:t>
+            </w:r>
+            <w:proofErr w:type="spellEnd"/>
+          </w:p>
+        </w:tc>
+        <w:tc>
+          <w:tcPr>
+            <w:tcW w:w="1417" w:type="dxa"/>
           </w:tcPr>
           <w:p>
             <w:pPr>
@@ -1422,24 +1687,15 @@
               <w:rPr>
                 <w:lang w:val="en-US"/>
               </w:rPr>
-              <w:t>28</w:t>
-            </w:r>
-            <w:r>
-              <w:rPr>
-                <w:lang w:val="en-US"/>
-              </w:rPr>
-              <w:t>.</w:t>
-            </w:r>
-            <w:r>
-              <w:rPr>
-                <w:lang w:val="en-US"/>
-              </w:rPr>
-              <w:t>700</w:t>
+              <w:t>18.041</w:t>
             </w:r>
           </w:p>
         </w:tc>
       </w:tr>
       <w:tr>
+        <w:trPr>
+          <w:cnfStyle w:val="000000100000" w:firstRow="0" w:lastRow="0" w:firstColumn="0" w:lastColumn="0" w:oddVBand="0" w:evenVBand="0" w:oddHBand="1" w:evenHBand="0" w:firstRowFirstColumn="0" w:firstRowLastColumn="0" w:lastRowFirstColumn="0" w:lastRowLastColumn="0"/>
+        </w:trPr>
         <w:tc>
           <w:tcPr>
             <w:cnfStyle w:val="001000000000" w:firstRow="0" w:lastRow="0" w:firstColumn="1" w:lastColumn="0" w:oddVBand="0" w:evenVBand="0" w:oddHBand="0" w:evenHBand="0" w:firstRowFirstColumn="0" w:firstRowLastColumn="0" w:lastRowFirstColumn="0" w:lastRowLastColumn="0"/>
@@ -1451,96 +1707,33 @@
                 <w:lang w:val="en-US"/>
               </w:rPr>
             </w:pPr>
-            <w:r>
-              <w:rPr>
-                <w:lang w:val="en-US"/>
-              </w:rPr>
-              <w:t>baleyko</w:t>
-            </w:r>
-          </w:p>
-        </w:tc>
-        <w:tc>
-          <w:tcPr>
-            <w:tcW w:w="1842" w:type="dxa"/>
+            <w:proofErr w:type="spellStart"/>
+            <w:r>
+              <w:rPr>
+                <w:lang w:val="en-US"/>
+              </w:rPr>
+              <w:t>bakasana</w:t>
+            </w:r>
+            <w:proofErr w:type="spellEnd"/>
+          </w:p>
+        </w:tc>
+        <w:tc>
+          <w:tcPr>
+            <w:tcW w:w="1417" w:type="dxa"/>
           </w:tcPr>
           <w:p>
             <w:pPr>
               <w:jc w:val="right"/>
-              <w:cnfStyle w:val="000000000000" w:firstRow="0" w:lastRow="0" w:firstColumn="0" w:lastColumn="0" w:oddVBand="0" w:evenVBand="0" w:oddHBand="0" w:evenHBand="0" w:firstRowFirstColumn="0" w:firstRowLastColumn="0" w:lastRowFirstColumn="0" w:lastRowLastColumn="0"/>
-              <w:rPr>
-                <w:lang w:val="en-US"/>
-              </w:rPr>
-            </w:pPr>
-            <w:r>
-              <w:rPr>
-                <w:lang w:val="en-US"/>
-              </w:rPr>
-              <w:t>18</w:t>
-            </w:r>
-            <w:r>
-              <w:rPr>
-                <w:lang w:val="en-US"/>
-              </w:rPr>
-              <w:t>.</w:t>
-            </w:r>
-            <w:r>
-              <w:rPr>
-                <w:lang w:val="en-US"/>
-              </w:rPr>
-              <w:t>041</w:t>
-            </w:r>
-          </w:p>
-        </w:tc>
-      </w:tr>
-      <w:tr>
-        <w:tc>
-          <w:tcPr>
-            <w:cnfStyle w:val="001000000000" w:firstRow="0" w:lastRow="0" w:firstColumn="1" w:lastColumn="0" w:oddVBand="0" w:evenVBand="0" w:oddHBand="0" w:evenHBand="0" w:firstRowFirstColumn="0" w:firstRowLastColumn="0" w:lastRowFirstColumn="0" w:lastRowLastColumn="0"/>
-            <w:tcW w:w="2122" w:type="dxa"/>
-          </w:tcPr>
-          <w:p>
-            <w:pPr>
-              <w:rPr>
-                <w:lang w:val="en-US"/>
-              </w:rPr>
-            </w:pPr>
-            <w:r>
-              <w:rPr>
-                <w:lang w:val="en-US"/>
-              </w:rPr>
-              <w:t>bakasana</w:t>
-            </w:r>
-          </w:p>
-        </w:tc>
-        <w:tc>
-          <w:tcPr>
-            <w:tcW w:w="1842" w:type="dxa"/>
-          </w:tcPr>
-          <w:p>
-            <w:pPr>
-              <w:jc w:val="right"/>
-              <w:cnfStyle w:val="000000000000" w:firstRow="0" w:lastRow="0" w:firstColumn="0" w:lastColumn="0" w:oddVBand="0" w:evenVBand="0" w:oddHBand="0" w:evenHBand="0" w:firstRowFirstColumn="0" w:firstRowLastColumn="0" w:lastRowFirstColumn="0" w:lastRowLastColumn="0"/>
-              <w:rPr>
-                <w:lang w:val="en-US"/>
-              </w:rPr>
-            </w:pPr>
-            <w:r>
-              <w:rPr>
-                <w:lang w:val="en-US"/>
-              </w:rPr>
-              <w:t>17</w:t>
-            </w:r>
-            <w:r>
-              <w:rPr>
-                <w:lang w:val="en-US"/>
-              </w:rPr>
-              <w:t>.</w:t>
-            </w:r>
-            <w:r>
-              <w:rPr>
-                <w:lang w:val="en-US"/>
-              </w:rPr>
-              <w:t>346</w:t>
+              <w:cnfStyle w:val="000000100000" w:firstRow="0" w:lastRow="0" w:firstColumn="0" w:lastColumn="0" w:oddVBand="0" w:evenVBand="0" w:oddHBand="1" w:evenHBand="0" w:firstRowFirstColumn="0" w:firstRowLastColumn="0" w:lastRowFirstColumn="0" w:lastRowLastColumn="0"/>
+              <w:rPr>
+                <w:lang w:val="en-US"/>
+              </w:rPr>
+            </w:pPr>
+            <w:r>
+              <w:rPr>
+                <w:lang w:val="en-US"/>
+              </w:rPr>
+              <w:t>17.346</w:t>
             </w:r>
           </w:p>
         </w:tc>
@@ -1608,12 +1801,26 @@
         <w:rPr>
           <w:lang w:val="en-US"/>
         </w:rPr>
-        <w:t xml:space="preserve"> – node types in Open Street Maps data of Kharkiv area</w:t>
+        <w:t xml:space="preserve"> – node types in Open Street Maps data of </w:t>
+      </w:r>
+      <w:proofErr w:type="spellStart"/>
+      <w:r>
+        <w:rPr>
+          <w:lang w:val="en-US"/>
+        </w:rPr>
+        <w:t>Kharkiv</w:t>
+      </w:r>
+      <w:proofErr w:type="spellEnd"/>
+      <w:r>
+        <w:rPr>
+          <w:lang w:val="en-US"/>
+        </w:rPr>
+        <w:t xml:space="preserve"> area</w:t>
       </w:r>
     </w:p>
     <w:tbl>
       <w:tblPr>
-        <w:tblStyle w:val="GridTable1Light"/>
+        <w:tblStyle w:val="PlainTable1"/>
         <w:tblW w:w="0" w:type="auto"/>
         <w:tblLook w:val="04A0" w:firstRow="1" w:lastRow="0" w:firstColumn="1" w:lastColumn="0" w:noHBand="0" w:noVBand="1"/>
       </w:tblPr>
@@ -1665,6 +1872,9 @@
         </w:tc>
       </w:tr>
       <w:tr>
+        <w:trPr>
+          <w:cnfStyle w:val="000000100000" w:firstRow="0" w:lastRow="0" w:firstColumn="0" w:lastColumn="0" w:oddVBand="0" w:evenVBand="0" w:oddHBand="1" w:evenHBand="0" w:firstRowFirstColumn="0" w:firstRowLastColumn="0" w:lastRowFirstColumn="0" w:lastRowLastColumn="0"/>
+        </w:trPr>
         <w:tc>
           <w:tcPr>
             <w:cnfStyle w:val="001000000000" w:firstRow="0" w:lastRow="0" w:firstColumn="1" w:lastColumn="0" w:oddVBand="0" w:evenVBand="0" w:oddHBand="0" w:evenHBand="0" w:firstRowFirstColumn="0" w:firstRowLastColumn="0" w:lastRowFirstColumn="0" w:lastRowLastColumn="0"/>
@@ -1691,7 +1901,7 @@
           <w:p>
             <w:pPr>
               <w:jc w:val="right"/>
-              <w:cnfStyle w:val="000000000000" w:firstRow="0" w:lastRow="0" w:firstColumn="0" w:lastColumn="0" w:oddVBand="0" w:evenVBand="0" w:oddHBand="0" w:evenHBand="0" w:firstRowFirstColumn="0" w:firstRowLastColumn="0" w:lastRowFirstColumn="0" w:lastRowLastColumn="0"/>
+              <w:cnfStyle w:val="000000100000" w:firstRow="0" w:lastRow="0" w:firstColumn="0" w:lastColumn="0" w:oddVBand="0" w:evenVBand="0" w:oddHBand="1" w:evenHBand="0" w:firstRowFirstColumn="0" w:firstRowLastColumn="0" w:lastRowFirstColumn="0" w:lastRowLastColumn="0"/>
               <w:rPr>
                 <w:lang w:val="en-US"/>
               </w:rPr>
@@ -1750,6 +1960,9 @@
         </w:tc>
       </w:tr>
       <w:tr>
+        <w:trPr>
+          <w:cnfStyle w:val="000000100000" w:firstRow="0" w:lastRow="0" w:firstColumn="0" w:lastColumn="0" w:oddVBand="0" w:evenVBand="0" w:oddHBand="1" w:evenHBand="0" w:firstRowFirstColumn="0" w:firstRowLastColumn="0" w:lastRowFirstColumn="0" w:lastRowLastColumn="0"/>
+        </w:trPr>
         <w:tc>
           <w:tcPr>
             <w:cnfStyle w:val="001000000000" w:firstRow="0" w:lastRow="0" w:firstColumn="1" w:lastColumn="0" w:oddVBand="0" w:evenVBand="0" w:oddHBand="0" w:evenHBand="0" w:firstRowFirstColumn="0" w:firstRowLastColumn="0" w:lastRowFirstColumn="0" w:lastRowLastColumn="0"/>
@@ -1776,7 +1989,7 @@
           <w:p>
             <w:pPr>
               <w:jc w:val="right"/>
-              <w:cnfStyle w:val="000000000000" w:firstRow="0" w:lastRow="0" w:firstColumn="0" w:lastColumn="0" w:oddVBand="0" w:evenVBand="0" w:oddHBand="0" w:evenHBand="0" w:firstRowFirstColumn="0" w:firstRowLastColumn="0" w:lastRowFirstColumn="0" w:lastRowLastColumn="0"/>
+              <w:cnfStyle w:val="000000100000" w:firstRow="0" w:lastRow="0" w:firstColumn="0" w:lastColumn="0" w:oddVBand="0" w:evenVBand="0" w:oddHBand="1" w:evenHBand="0" w:firstRowFirstColumn="0" w:firstRowLastColumn="0" w:lastRowFirstColumn="0" w:lastRowLastColumn="0"/>
               <w:rPr>
                 <w:lang w:val="en-US"/>
               </w:rPr>
@@ -1832,6 +2045,9 @@
         </w:tc>
       </w:tr>
       <w:tr>
+        <w:trPr>
+          <w:cnfStyle w:val="000000100000" w:firstRow="0" w:lastRow="0" w:firstColumn="0" w:lastColumn="0" w:oddVBand="0" w:evenVBand="0" w:oddHBand="1" w:evenHBand="0" w:firstRowFirstColumn="0" w:firstRowLastColumn="0" w:lastRowFirstColumn="0" w:lastRowLastColumn="0"/>
+        </w:trPr>
         <w:tc>
           <w:tcPr>
             <w:cnfStyle w:val="001000000000" w:firstRow="0" w:lastRow="0" w:firstColumn="1" w:lastColumn="0" w:oddVBand="0" w:evenVBand="0" w:oddHBand="0" w:evenHBand="0" w:firstRowFirstColumn="0" w:firstRowLastColumn="0" w:lastRowFirstColumn="0" w:lastRowLastColumn="0"/>
@@ -1843,11 +2059,61 @@
                 <w:lang w:val="en-US"/>
               </w:rPr>
             </w:pPr>
-            <w:r>
-              <w:rPr>
-                <w:lang w:val="en-US"/>
-              </w:rPr>
-              <w:t xml:space="preserve">broad_leaved </w:t>
+            <w:proofErr w:type="spellStart"/>
+            <w:r>
+              <w:rPr>
+                <w:lang w:val="en-US"/>
+              </w:rPr>
+              <w:t>broad_leaved</w:t>
+            </w:r>
+            <w:proofErr w:type="spellEnd"/>
+            <w:r>
+              <w:rPr>
+                <w:lang w:val="en-US"/>
+              </w:rPr>
+              <w:t xml:space="preserve"> </w:t>
+            </w:r>
+          </w:p>
+        </w:tc>
+        <w:tc>
+          <w:tcPr>
+            <w:tcW w:w="1168" w:type="dxa"/>
+          </w:tcPr>
+          <w:p>
+            <w:pPr>
+              <w:jc w:val="right"/>
+              <w:cnfStyle w:val="000000100000" w:firstRow="0" w:lastRow="0" w:firstColumn="0" w:lastColumn="0" w:oddVBand="0" w:evenVBand="0" w:oddHBand="1" w:evenHBand="0" w:firstRowFirstColumn="0" w:firstRowLastColumn="0" w:lastRowFirstColumn="0" w:lastRowLastColumn="0"/>
+              <w:rPr>
+                <w:lang w:val="en-US"/>
+              </w:rPr>
+            </w:pPr>
+            <w:r>
+              <w:rPr>
+                <w:lang w:val="en-US"/>
+              </w:rPr>
+              <w:t>15</w:t>
+            </w:r>
+          </w:p>
+        </w:tc>
+      </w:tr>
+      <w:tr>
+        <w:tc>
+          <w:tcPr>
+            <w:cnfStyle w:val="001000000000" w:firstRow="0" w:lastRow="0" w:firstColumn="1" w:lastColumn="0" w:oddVBand="0" w:evenVBand="0" w:oddHBand="0" w:evenHBand="0" w:firstRowFirstColumn="0" w:firstRowLastColumn="0" w:lastRowFirstColumn="0" w:lastRowLastColumn="0"/>
+            <w:tcW w:w="1696" w:type="dxa"/>
+          </w:tcPr>
+          <w:p>
+            <w:pPr>
+              <w:rPr>
+                <w:lang w:val="en-US"/>
+              </w:rPr>
+            </w:pPr>
+            <w:r>
+              <w:rPr>
+                <w:lang w:val="en-US"/>
+              </w:rPr>
+              <w:lastRenderedPageBreak/>
+              <w:t>coniferous</w:t>
             </w:r>
           </w:p>
         </w:tc>
@@ -1867,12 +2133,15 @@
               <w:rPr>
                 <w:lang w:val="en-US"/>
               </w:rPr>
-              <w:t>15</w:t>
+              <w:t>4</w:t>
             </w:r>
           </w:p>
         </w:tc>
       </w:tr>
       <w:tr>
+        <w:trPr>
+          <w:cnfStyle w:val="000000100000" w:firstRow="0" w:lastRow="0" w:firstColumn="0" w:lastColumn="0" w:oddVBand="0" w:evenVBand="0" w:oddHBand="1" w:evenHBand="0" w:firstRowFirstColumn="0" w:firstRowLastColumn="0" w:lastRowFirstColumn="0" w:lastRowLastColumn="0"/>
+        </w:trPr>
         <w:tc>
           <w:tcPr>
             <w:cnfStyle w:val="001000000000" w:firstRow="0" w:lastRow="0" w:firstColumn="1" w:lastColumn="0" w:oddVBand="0" w:evenVBand="0" w:oddHBand="0" w:evenHBand="0" w:firstRowFirstColumn="0" w:firstRowLastColumn="0" w:lastRowFirstColumn="0" w:lastRowLastColumn="0"/>
@@ -1888,7 +2157,48 @@
               <w:rPr>
                 <w:lang w:val="en-US"/>
               </w:rPr>
-              <w:t>coniferous</w:t>
+              <w:t xml:space="preserve">water </w:t>
+            </w:r>
+          </w:p>
+        </w:tc>
+        <w:tc>
+          <w:tcPr>
+            <w:tcW w:w="1168" w:type="dxa"/>
+          </w:tcPr>
+          <w:p>
+            <w:pPr>
+              <w:jc w:val="right"/>
+              <w:cnfStyle w:val="000000100000" w:firstRow="0" w:lastRow="0" w:firstColumn="0" w:lastColumn="0" w:oddVBand="0" w:evenVBand="0" w:oddHBand="1" w:evenHBand="0" w:firstRowFirstColumn="0" w:firstRowLastColumn="0" w:lastRowFirstColumn="0" w:lastRowLastColumn="0"/>
+              <w:rPr>
+                <w:lang w:val="en-US"/>
+              </w:rPr>
+            </w:pPr>
+            <w:r>
+              <w:rPr>
+                <w:lang w:val="en-US"/>
+              </w:rPr>
+              <w:t>2</w:t>
+            </w:r>
+          </w:p>
+        </w:tc>
+      </w:tr>
+      <w:tr>
+        <w:tc>
+          <w:tcPr>
+            <w:cnfStyle w:val="001000000000" w:firstRow="0" w:lastRow="0" w:firstColumn="1" w:lastColumn="0" w:oddVBand="0" w:evenVBand="0" w:oddHBand="0" w:evenHBand="0" w:firstRowFirstColumn="0" w:firstRowLastColumn="0" w:lastRowFirstColumn="0" w:lastRowLastColumn="0"/>
+            <w:tcW w:w="1696" w:type="dxa"/>
+          </w:tcPr>
+          <w:p>
+            <w:pPr>
+              <w:rPr>
+                <w:lang w:val="en-US"/>
+              </w:rPr>
+            </w:pPr>
+            <w:r>
+              <w:rPr>
+                <w:lang w:val="en-US"/>
+              </w:rPr>
+              <w:t>deciduous</w:t>
             </w:r>
           </w:p>
         </w:tc>
@@ -1908,12 +2218,15 @@
               <w:rPr>
                 <w:lang w:val="en-US"/>
               </w:rPr>
-              <w:t>4</w:t>
+              <w:t>2</w:t>
             </w:r>
           </w:p>
         </w:tc>
       </w:tr>
       <w:tr>
+        <w:trPr>
+          <w:cnfStyle w:val="000000100000" w:firstRow="0" w:lastRow="0" w:firstColumn="0" w:lastColumn="0" w:oddVBand="0" w:evenVBand="0" w:oddHBand="1" w:evenHBand="0" w:firstRowFirstColumn="0" w:firstRowLastColumn="0" w:lastRowFirstColumn="0" w:lastRowLastColumn="0"/>
+        </w:trPr>
         <w:tc>
           <w:tcPr>
             <w:cnfStyle w:val="001000000000" w:firstRow="0" w:lastRow="0" w:firstColumn="1" w:lastColumn="0" w:oddVBand="0" w:evenVBand="0" w:oddHBand="0" w:evenHBand="0" w:firstRowFirstColumn="0" w:firstRowLastColumn="0" w:lastRowFirstColumn="0" w:lastRowLastColumn="0"/>
@@ -1929,7 +2242,48 @@
               <w:rPr>
                 <w:lang w:val="en-US"/>
               </w:rPr>
-              <w:t xml:space="preserve">water </w:t>
+              <w:t>mixed</w:t>
+            </w:r>
+          </w:p>
+        </w:tc>
+        <w:tc>
+          <w:tcPr>
+            <w:tcW w:w="1168" w:type="dxa"/>
+          </w:tcPr>
+          <w:p>
+            <w:pPr>
+              <w:jc w:val="right"/>
+              <w:cnfStyle w:val="000000100000" w:firstRow="0" w:lastRow="0" w:firstColumn="0" w:lastColumn="0" w:oddVBand="0" w:evenVBand="0" w:oddHBand="1" w:evenHBand="0" w:firstRowFirstColumn="0" w:firstRowLastColumn="0" w:lastRowFirstColumn="0" w:lastRowLastColumn="0"/>
+              <w:rPr>
+                <w:lang w:val="en-US"/>
+              </w:rPr>
+            </w:pPr>
+            <w:r>
+              <w:rPr>
+                <w:lang w:val="en-US"/>
+              </w:rPr>
+              <w:t>1</w:t>
+            </w:r>
+          </w:p>
+        </w:tc>
+      </w:tr>
+      <w:tr>
+        <w:tc>
+          <w:tcPr>
+            <w:cnfStyle w:val="001000000000" w:firstRow="0" w:lastRow="0" w:firstColumn="1" w:lastColumn="0" w:oddVBand="0" w:evenVBand="0" w:oddHBand="0" w:evenHBand="0" w:firstRowFirstColumn="0" w:firstRowLastColumn="0" w:lastRowFirstColumn="0" w:lastRowLastColumn="0"/>
+            <w:tcW w:w="1696" w:type="dxa"/>
+          </w:tcPr>
+          <w:p>
+            <w:pPr>
+              <w:rPr>
+                <w:lang w:val="en-US"/>
+              </w:rPr>
+            </w:pPr>
+            <w:r>
+              <w:rPr>
+                <w:lang w:val="en-US"/>
+              </w:rPr>
+              <w:t>public</w:t>
             </w:r>
           </w:p>
         </w:tc>
@@ -1949,12 +2303,15 @@
               <w:rPr>
                 <w:lang w:val="en-US"/>
               </w:rPr>
-              <w:t>2</w:t>
+              <w:t>1</w:t>
             </w:r>
           </w:p>
         </w:tc>
       </w:tr>
       <w:tr>
+        <w:trPr>
+          <w:cnfStyle w:val="000000100000" w:firstRow="0" w:lastRow="0" w:firstColumn="0" w:lastColumn="0" w:oddVBand="0" w:evenVBand="0" w:oddHBand="1" w:evenHBand="0" w:firstRowFirstColumn="0" w:firstRowLastColumn="0" w:lastRowFirstColumn="0" w:lastRowLastColumn="0"/>
+        </w:trPr>
         <w:tc>
           <w:tcPr>
             <w:cnfStyle w:val="001000000000" w:firstRow="0" w:lastRow="0" w:firstColumn="1" w:lastColumn="0" w:oddVBand="0" w:evenVBand="0" w:oddHBand="0" w:evenHBand="0" w:firstRowFirstColumn="0" w:firstRowLastColumn="0" w:lastRowFirstColumn="0" w:lastRowLastColumn="0"/>
@@ -1970,7 +2327,48 @@
               <w:rPr>
                 <w:lang w:val="en-US"/>
               </w:rPr>
-              <w:t>deciduous</w:t>
+              <w:t>gas</w:t>
+            </w:r>
+          </w:p>
+        </w:tc>
+        <w:tc>
+          <w:tcPr>
+            <w:tcW w:w="1168" w:type="dxa"/>
+          </w:tcPr>
+          <w:p>
+            <w:pPr>
+              <w:jc w:val="right"/>
+              <w:cnfStyle w:val="000000100000" w:firstRow="0" w:lastRow="0" w:firstColumn="0" w:lastColumn="0" w:oddVBand="0" w:evenVBand="0" w:oddHBand="1" w:evenHBand="0" w:firstRowFirstColumn="0" w:firstRowLastColumn="0" w:lastRowFirstColumn="0" w:lastRowLastColumn="0"/>
+              <w:rPr>
+                <w:lang w:val="en-US"/>
+              </w:rPr>
+            </w:pPr>
+            <w:r>
+              <w:rPr>
+                <w:lang w:val="en-US"/>
+              </w:rPr>
+              <w:t>1</w:t>
+            </w:r>
+          </w:p>
+        </w:tc>
+      </w:tr>
+      <w:tr>
+        <w:tc>
+          <w:tcPr>
+            <w:cnfStyle w:val="001000000000" w:firstRow="0" w:lastRow="0" w:firstColumn="1" w:lastColumn="0" w:oddVBand="0" w:evenVBand="0" w:oddHBand="0" w:evenHBand="0" w:firstRowFirstColumn="0" w:firstRowLastColumn="0" w:lastRowFirstColumn="0" w:lastRowLastColumn="0"/>
+            <w:tcW w:w="1696" w:type="dxa"/>
+          </w:tcPr>
+          <w:p>
+            <w:pPr>
+              <w:rPr>
+                <w:lang w:val="en-US"/>
+              </w:rPr>
+            </w:pPr>
+            <w:r>
+              <w:rPr>
+                <w:lang w:val="en-US"/>
+              </w:rPr>
+              <w:t xml:space="preserve">private </w:t>
             </w:r>
           </w:p>
         </w:tc>
@@ -1990,12 +2388,15 @@
               <w:rPr>
                 <w:lang w:val="en-US"/>
               </w:rPr>
-              <w:t>2</w:t>
+              <w:t>1</w:t>
             </w:r>
           </w:p>
         </w:tc>
       </w:tr>
       <w:tr>
+        <w:trPr>
+          <w:cnfStyle w:val="000000100000" w:firstRow="0" w:lastRow="0" w:firstColumn="0" w:lastColumn="0" w:oddVBand="0" w:evenVBand="0" w:oddHBand="1" w:evenHBand="0" w:firstRowFirstColumn="0" w:firstRowLastColumn="0" w:lastRowFirstColumn="0" w:lastRowLastColumn="0"/>
+        </w:trPr>
         <w:tc>
           <w:tcPr>
             <w:cnfStyle w:val="001000000000" w:firstRow="0" w:lastRow="0" w:firstColumn="1" w:lastColumn="0" w:oddVBand="0" w:evenVBand="0" w:oddHBand="0" w:evenHBand="0" w:firstRowFirstColumn="0" w:firstRowLastColumn="0" w:lastRowFirstColumn="0" w:lastRowLastColumn="0"/>
@@ -2011,7 +2412,7 @@
               <w:rPr>
                 <w:lang w:val="en-US"/>
               </w:rPr>
-              <w:t>mixed</w:t>
+              <w:t>swamp</w:t>
             </w:r>
           </w:p>
         </w:tc>
@@ -2022,171 +2423,7 @@
           <w:p>
             <w:pPr>
               <w:jc w:val="right"/>
-              <w:cnfStyle w:val="000000000000" w:firstRow="0" w:lastRow="0" w:firstColumn="0" w:lastColumn="0" w:oddVBand="0" w:evenVBand="0" w:oddHBand="0" w:evenHBand="0" w:firstRowFirstColumn="0" w:firstRowLastColumn="0" w:lastRowFirstColumn="0" w:lastRowLastColumn="0"/>
-              <w:rPr>
-                <w:lang w:val="en-US"/>
-              </w:rPr>
-            </w:pPr>
-            <w:r>
-              <w:rPr>
-                <w:lang w:val="en-US"/>
-              </w:rPr>
-              <w:t>1</w:t>
-            </w:r>
-          </w:p>
-        </w:tc>
-      </w:tr>
-      <w:tr>
-        <w:tc>
-          <w:tcPr>
-            <w:cnfStyle w:val="001000000000" w:firstRow="0" w:lastRow="0" w:firstColumn="1" w:lastColumn="0" w:oddVBand="0" w:evenVBand="0" w:oddHBand="0" w:evenHBand="0" w:firstRowFirstColumn="0" w:firstRowLastColumn="0" w:lastRowFirstColumn="0" w:lastRowLastColumn="0"/>
-            <w:tcW w:w="1696" w:type="dxa"/>
-          </w:tcPr>
-          <w:p>
-            <w:pPr>
-              <w:rPr>
-                <w:lang w:val="en-US"/>
-              </w:rPr>
-            </w:pPr>
-            <w:r>
-              <w:rPr>
-                <w:lang w:val="en-US"/>
-              </w:rPr>
-              <w:t>public</w:t>
-            </w:r>
-          </w:p>
-        </w:tc>
-        <w:tc>
-          <w:tcPr>
-            <w:tcW w:w="1168" w:type="dxa"/>
-          </w:tcPr>
-          <w:p>
-            <w:pPr>
-              <w:jc w:val="right"/>
-              <w:cnfStyle w:val="000000000000" w:firstRow="0" w:lastRow="0" w:firstColumn="0" w:lastColumn="0" w:oddVBand="0" w:evenVBand="0" w:oddHBand="0" w:evenHBand="0" w:firstRowFirstColumn="0" w:firstRowLastColumn="0" w:lastRowFirstColumn="0" w:lastRowLastColumn="0"/>
-              <w:rPr>
-                <w:lang w:val="en-US"/>
-              </w:rPr>
-            </w:pPr>
-            <w:r>
-              <w:rPr>
-                <w:lang w:val="en-US"/>
-              </w:rPr>
-              <w:t>1</w:t>
-            </w:r>
-          </w:p>
-        </w:tc>
-      </w:tr>
-      <w:tr>
-        <w:tc>
-          <w:tcPr>
-            <w:cnfStyle w:val="001000000000" w:firstRow="0" w:lastRow="0" w:firstColumn="1" w:lastColumn="0" w:oddVBand="0" w:evenVBand="0" w:oddHBand="0" w:evenHBand="0" w:firstRowFirstColumn="0" w:firstRowLastColumn="0" w:lastRowFirstColumn="0" w:lastRowLastColumn="0"/>
-            <w:tcW w:w="1696" w:type="dxa"/>
-          </w:tcPr>
-          <w:p>
-            <w:pPr>
-              <w:rPr>
-                <w:lang w:val="en-US"/>
-              </w:rPr>
-            </w:pPr>
-            <w:r>
-              <w:rPr>
-                <w:lang w:val="en-US"/>
-              </w:rPr>
-              <w:t>gas</w:t>
-            </w:r>
-          </w:p>
-        </w:tc>
-        <w:tc>
-          <w:tcPr>
-            <w:tcW w:w="1168" w:type="dxa"/>
-          </w:tcPr>
-          <w:p>
-            <w:pPr>
-              <w:jc w:val="right"/>
-              <w:cnfStyle w:val="000000000000" w:firstRow="0" w:lastRow="0" w:firstColumn="0" w:lastColumn="0" w:oddVBand="0" w:evenVBand="0" w:oddHBand="0" w:evenHBand="0" w:firstRowFirstColumn="0" w:firstRowLastColumn="0" w:lastRowFirstColumn="0" w:lastRowLastColumn="0"/>
-              <w:rPr>
-                <w:lang w:val="en-US"/>
-              </w:rPr>
-            </w:pPr>
-            <w:r>
-              <w:rPr>
-                <w:lang w:val="en-US"/>
-              </w:rPr>
-              <w:t>1</w:t>
-            </w:r>
-          </w:p>
-        </w:tc>
-      </w:tr>
-      <w:tr>
-        <w:tc>
-          <w:tcPr>
-            <w:cnfStyle w:val="001000000000" w:firstRow="0" w:lastRow="0" w:firstColumn="1" w:lastColumn="0" w:oddVBand="0" w:evenVBand="0" w:oddHBand="0" w:evenHBand="0" w:firstRowFirstColumn="0" w:firstRowLastColumn="0" w:lastRowFirstColumn="0" w:lastRowLastColumn="0"/>
-            <w:tcW w:w="1696" w:type="dxa"/>
-          </w:tcPr>
-          <w:p>
-            <w:pPr>
-              <w:rPr>
-                <w:lang w:val="en-US"/>
-              </w:rPr>
-            </w:pPr>
-            <w:r>
-              <w:rPr>
-                <w:lang w:val="en-US"/>
-              </w:rPr>
-              <w:t xml:space="preserve">private </w:t>
-            </w:r>
-          </w:p>
-        </w:tc>
-        <w:tc>
-          <w:tcPr>
-            <w:tcW w:w="1168" w:type="dxa"/>
-          </w:tcPr>
-          <w:p>
-            <w:pPr>
-              <w:jc w:val="right"/>
-              <w:cnfStyle w:val="000000000000" w:firstRow="0" w:lastRow="0" w:firstColumn="0" w:lastColumn="0" w:oddVBand="0" w:evenVBand="0" w:oddHBand="0" w:evenHBand="0" w:firstRowFirstColumn="0" w:firstRowLastColumn="0" w:lastRowFirstColumn="0" w:lastRowLastColumn="0"/>
-              <w:rPr>
-                <w:lang w:val="en-US"/>
-              </w:rPr>
-            </w:pPr>
-            <w:r>
-              <w:rPr>
-                <w:lang w:val="en-US"/>
-              </w:rPr>
-              <w:t>1</w:t>
-            </w:r>
-          </w:p>
-        </w:tc>
-      </w:tr>
-      <w:tr>
-        <w:tc>
-          <w:tcPr>
-            <w:cnfStyle w:val="001000000000" w:firstRow="0" w:lastRow="0" w:firstColumn="1" w:lastColumn="0" w:oddVBand="0" w:evenVBand="0" w:oddHBand="0" w:evenHBand="0" w:firstRowFirstColumn="0" w:firstRowLastColumn="0" w:lastRowFirstColumn="0" w:lastRowLastColumn="0"/>
-            <w:tcW w:w="1696" w:type="dxa"/>
-          </w:tcPr>
-          <w:p>
-            <w:pPr>
-              <w:rPr>
-                <w:lang w:val="en-US"/>
-              </w:rPr>
-            </w:pPr>
-            <w:r>
-              <w:rPr>
-                <w:lang w:val="en-US"/>
-              </w:rPr>
-              <w:t>swamp</w:t>
-            </w:r>
-          </w:p>
-        </w:tc>
-        <w:tc>
-          <w:tcPr>
-            <w:tcW w:w="1168" w:type="dxa"/>
-          </w:tcPr>
-          <w:p>
-            <w:pPr>
-              <w:jc w:val="right"/>
-              <w:cnfStyle w:val="000000000000" w:firstRow="0" w:lastRow="0" w:firstColumn="0" w:lastColumn="0" w:oddVBand="0" w:evenVBand="0" w:oddHBand="0" w:evenHBand="0" w:firstRowFirstColumn="0" w:firstRowLastColumn="0" w:lastRowFirstColumn="0" w:lastRowLastColumn="0"/>
+              <w:cnfStyle w:val="000000100000" w:firstRow="0" w:lastRow="0" w:firstColumn="0" w:lastColumn="0" w:oddVBand="0" w:evenVBand="0" w:oddHBand="1" w:evenHBand="0" w:firstRowFirstColumn="0" w:firstRowLastColumn="0" w:lastRowFirstColumn="0" w:lastRowLastColumn="0"/>
               <w:rPr>
                 <w:lang w:val="en-US"/>
               </w:rPr>
@@ -2211,7 +2448,55 @@
         <w:rPr>
           <w:lang w:val="en-US"/>
         </w:rPr>
-        <w:t xml:space="preserve">Types node and way are by far the most popular in the dataset. Other types are less frequent by several orders of magnitude. </w:t>
+        <w:t xml:space="preserve">Types </w:t>
+      </w:r>
+      <w:r>
+        <w:rPr>
+          <w:lang w:val="en-US"/>
+        </w:rPr>
+        <w:t>“</w:t>
+      </w:r>
+      <w:r>
+        <w:rPr>
+          <w:lang w:val="en-US"/>
+        </w:rPr>
+        <w:t>node</w:t>
+      </w:r>
+      <w:r>
+        <w:rPr>
+          <w:lang w:val="en-US"/>
+        </w:rPr>
+        <w:t>”</w:t>
+      </w:r>
+      <w:r>
+        <w:rPr>
+          <w:lang w:val="en-US"/>
+        </w:rPr>
+        <w:t xml:space="preserve"> and </w:t>
+      </w:r>
+      <w:r>
+        <w:rPr>
+          <w:lang w:val="en-US"/>
+        </w:rPr>
+        <w:t>“</w:t>
+      </w:r>
+      <w:r>
+        <w:rPr>
+          <w:lang w:val="en-US"/>
+        </w:rPr>
+        <w:t>way</w:t>
+      </w:r>
+      <w:r>
+        <w:rPr>
+          <w:lang w:val="en-US"/>
+        </w:rPr>
+        <w:t>”</w:t>
+      </w:r>
+      <w:r>
+        <w:rPr>
+          <w:lang w:val="en-US"/>
+        </w:rPr>
+        <w:t xml:space="preserve"> are by far the most popular in the dataset. Other types are less frequent by several orders of magnitude. </w:t>
       </w:r>
     </w:p>
     <w:p>
@@ -2236,7 +2521,21 @@
         <w:rPr>
           <w:lang w:val="en-US"/>
         </w:rPr>
-        <w:t xml:space="preserve">op 10 amenities for Kharkiv area are: </w:t>
+        <w:t xml:space="preserve">op 10 amenities for </w:t>
+      </w:r>
+      <w:proofErr w:type="spellStart"/>
+      <w:r>
+        <w:rPr>
+          <w:lang w:val="en-US"/>
+        </w:rPr>
+        <w:t>Kharkiv</w:t>
+      </w:r>
+      <w:proofErr w:type="spellEnd"/>
+      <w:r>
+        <w:rPr>
+          <w:lang w:val="en-US"/>
+        </w:rPr>
+        <w:t xml:space="preserve"> area are: </w:t>
       </w:r>
     </w:p>
     <w:p>
@@ -2288,12 +2587,26 @@
         <w:rPr>
           <w:lang w:val="en-US"/>
         </w:rPr>
-        <w:t xml:space="preserve"> – Top 10 amenities in OSM data of Kharkiv area</w:t>
+        <w:t xml:space="preserve"> – Top 10 amenities in OSM data of </w:t>
+      </w:r>
+      <w:proofErr w:type="spellStart"/>
+      <w:r>
+        <w:rPr>
+          <w:lang w:val="en-US"/>
+        </w:rPr>
+        <w:t>Kharkiv</w:t>
+      </w:r>
+      <w:proofErr w:type="spellEnd"/>
+      <w:r>
+        <w:rPr>
+          <w:lang w:val="en-US"/>
+        </w:rPr>
+        <w:t xml:space="preserve"> area</w:t>
       </w:r>
     </w:p>
     <w:tbl>
       <w:tblPr>
-        <w:tblStyle w:val="GridTable1Light"/>
+        <w:tblStyle w:val="PlainTable1"/>
         <w:tblW w:w="0" w:type="auto"/>
         <w:tblLook w:val="04A0" w:firstRow="1" w:lastRow="0" w:firstColumn="1" w:lastColumn="0" w:noHBand="0" w:noVBand="1"/>
       </w:tblPr>
@@ -2345,6 +2658,9 @@
         </w:tc>
       </w:tr>
       <w:tr>
+        <w:trPr>
+          <w:cnfStyle w:val="000000100000" w:firstRow="0" w:lastRow="0" w:firstColumn="0" w:lastColumn="0" w:oddVBand="0" w:evenVBand="0" w:oddHBand="1" w:evenHBand="0" w:firstRowFirstColumn="0" w:firstRowLastColumn="0" w:lastRowFirstColumn="0" w:lastRowLastColumn="0"/>
+        </w:trPr>
         <w:tc>
           <w:tcPr>
             <w:cnfStyle w:val="001000000000" w:firstRow="0" w:lastRow="0" w:firstColumn="1" w:lastColumn="0" w:oddVBand="0" w:evenVBand="0" w:oddHBand="0" w:evenHBand="0" w:firstRowFirstColumn="0" w:firstRowLastColumn="0" w:lastRowFirstColumn="0" w:lastRowLastColumn="0"/>
@@ -2371,7 +2687,7 @@
           <w:p>
             <w:pPr>
               <w:jc w:val="right"/>
-              <w:cnfStyle w:val="000000000000" w:firstRow="0" w:lastRow="0" w:firstColumn="0" w:lastColumn="0" w:oddVBand="0" w:evenVBand="0" w:oddHBand="0" w:evenHBand="0" w:firstRowFirstColumn="0" w:firstRowLastColumn="0" w:lastRowFirstColumn="0" w:lastRowLastColumn="0"/>
+              <w:cnfStyle w:val="000000100000" w:firstRow="0" w:lastRow="0" w:firstColumn="0" w:lastColumn="0" w:oddVBand="0" w:evenVBand="0" w:oddHBand="1" w:evenHBand="0" w:firstRowFirstColumn="0" w:firstRowLastColumn="0" w:lastRowFirstColumn="0" w:lastRowLastColumn="0"/>
               <w:rPr>
                 <w:lang w:val="en-US"/>
               </w:rPr>
@@ -2427,6 +2743,9 @@
         </w:tc>
       </w:tr>
       <w:tr>
+        <w:trPr>
+          <w:cnfStyle w:val="000000100000" w:firstRow="0" w:lastRow="0" w:firstColumn="0" w:lastColumn="0" w:oddVBand="0" w:evenVBand="0" w:oddHBand="1" w:evenHBand="0" w:firstRowFirstColumn="0" w:firstRowLastColumn="0" w:lastRowFirstColumn="0" w:lastRowLastColumn="0"/>
+        </w:trPr>
         <w:tc>
           <w:tcPr>
             <w:cnfStyle w:val="001000000000" w:firstRow="0" w:lastRow="0" w:firstColumn="1" w:lastColumn="0" w:oddVBand="0" w:evenVBand="0" w:oddHBand="0" w:evenHBand="0" w:firstRowFirstColumn="0" w:firstRowLastColumn="0" w:lastRowFirstColumn="0" w:lastRowLastColumn="0"/>
@@ -2453,7 +2772,7 @@
           <w:p>
             <w:pPr>
               <w:jc w:val="right"/>
-              <w:cnfStyle w:val="000000000000" w:firstRow="0" w:lastRow="0" w:firstColumn="0" w:lastColumn="0" w:oddVBand="0" w:evenVBand="0" w:oddHBand="0" w:evenHBand="0" w:firstRowFirstColumn="0" w:firstRowLastColumn="0" w:lastRowFirstColumn="0" w:lastRowLastColumn="0"/>
+              <w:cnfStyle w:val="000000100000" w:firstRow="0" w:lastRow="0" w:firstColumn="0" w:lastColumn="0" w:oddVBand="0" w:evenVBand="0" w:oddHBand="1" w:evenHBand="0" w:firstRowFirstColumn="0" w:firstRowLastColumn="0" w:lastRowFirstColumn="0" w:lastRowLastColumn="0"/>
               <w:rPr>
                 <w:lang w:val="en-US"/>
               </w:rPr>
@@ -2509,6 +2828,9 @@
         </w:tc>
       </w:tr>
       <w:tr>
+        <w:trPr>
+          <w:cnfStyle w:val="000000100000" w:firstRow="0" w:lastRow="0" w:firstColumn="0" w:lastColumn="0" w:oddVBand="0" w:evenVBand="0" w:oddHBand="1" w:evenHBand="0" w:firstRowFirstColumn="0" w:firstRowLastColumn="0" w:lastRowFirstColumn="0" w:lastRowLastColumn="0"/>
+        </w:trPr>
         <w:tc>
           <w:tcPr>
             <w:cnfStyle w:val="001000000000" w:firstRow="0" w:lastRow="0" w:firstColumn="1" w:lastColumn="0" w:oddVBand="0" w:evenVBand="0" w:oddHBand="0" w:evenHBand="0" w:firstRowFirstColumn="0" w:firstRowLastColumn="0" w:lastRowFirstColumn="0" w:lastRowLastColumn="0"/>
@@ -2535,7 +2857,7 @@
           <w:p>
             <w:pPr>
               <w:jc w:val="right"/>
-              <w:cnfStyle w:val="000000000000" w:firstRow="0" w:lastRow="0" w:firstColumn="0" w:lastColumn="0" w:oddVBand="0" w:evenVBand="0" w:oddHBand="0" w:evenHBand="0" w:firstRowFirstColumn="0" w:firstRowLastColumn="0" w:lastRowFirstColumn="0" w:lastRowLastColumn="0"/>
+              <w:cnfStyle w:val="000000100000" w:firstRow="0" w:lastRow="0" w:firstColumn="0" w:lastColumn="0" w:oddVBand="0" w:evenVBand="0" w:oddHBand="1" w:evenHBand="0" w:firstRowFirstColumn="0" w:firstRowLastColumn="0" w:lastRowFirstColumn="0" w:lastRowLastColumn="0"/>
               <w:rPr>
                 <w:lang w:val="en-US"/>
               </w:rPr>
@@ -2591,6 +2913,9 @@
         </w:tc>
       </w:tr>
       <w:tr>
+        <w:trPr>
+          <w:cnfStyle w:val="000000100000" w:firstRow="0" w:lastRow="0" w:firstColumn="0" w:lastColumn="0" w:oddVBand="0" w:evenVBand="0" w:oddHBand="1" w:evenHBand="0" w:firstRowFirstColumn="0" w:firstRowLastColumn="0" w:lastRowFirstColumn="0" w:lastRowLastColumn="0"/>
+        </w:trPr>
         <w:tc>
           <w:tcPr>
             <w:cnfStyle w:val="001000000000" w:firstRow="0" w:lastRow="0" w:firstColumn="1" w:lastColumn="0" w:oddVBand="0" w:evenVBand="0" w:oddHBand="0" w:evenHBand="0" w:firstRowFirstColumn="0" w:firstRowLastColumn="0" w:lastRowFirstColumn="0" w:lastRowLastColumn="0"/>
@@ -2617,7 +2942,7 @@
           <w:p>
             <w:pPr>
               <w:jc w:val="right"/>
-              <w:cnfStyle w:val="000000000000" w:firstRow="0" w:lastRow="0" w:firstColumn="0" w:lastColumn="0" w:oddVBand="0" w:evenVBand="0" w:oddHBand="0" w:evenHBand="0" w:firstRowFirstColumn="0" w:firstRowLastColumn="0" w:lastRowFirstColumn="0" w:lastRowLastColumn="0"/>
+              <w:cnfStyle w:val="000000100000" w:firstRow="0" w:lastRow="0" w:firstColumn="0" w:lastColumn="0" w:oddVBand="0" w:evenVBand="0" w:oddHBand="1" w:evenHBand="0" w:firstRowFirstColumn="0" w:firstRowLastColumn="0" w:lastRowFirstColumn="0" w:lastRowLastColumn="0"/>
               <w:rPr>
                 <w:lang w:val="en-US"/>
               </w:rPr>
@@ -2647,7 +2972,21 @@
               <w:rPr>
                 <w:lang w:val="en-US"/>
               </w:rPr>
-              <w:t>'atm'</w:t>
+              <w:t>'</w:t>
+            </w:r>
+            <w:proofErr w:type="spellStart"/>
+            <w:r>
+              <w:rPr>
+                <w:lang w:val="en-US"/>
+              </w:rPr>
+              <w:t>atm</w:t>
+            </w:r>
+            <w:proofErr w:type="spellEnd"/>
+            <w:r>
+              <w:rPr>
+                <w:lang w:val="en-US"/>
+              </w:rPr>
+              <w:t>'</w:t>
             </w:r>
           </w:p>
         </w:tc>
@@ -2673,6 +3012,9 @@
         </w:tc>
       </w:tr>
       <w:tr>
+        <w:trPr>
+          <w:cnfStyle w:val="000000100000" w:firstRow="0" w:lastRow="0" w:firstColumn="0" w:lastColumn="0" w:oddVBand="0" w:evenVBand="0" w:oddHBand="1" w:evenHBand="0" w:firstRowFirstColumn="0" w:firstRowLastColumn="0" w:lastRowFirstColumn="0" w:lastRowLastColumn="0"/>
+        </w:trPr>
         <w:tc>
           <w:tcPr>
             <w:cnfStyle w:val="001000000000" w:firstRow="0" w:lastRow="0" w:firstColumn="1" w:lastColumn="0" w:oddVBand="0" w:evenVBand="0" w:oddHBand="0" w:evenHBand="0" w:firstRowFirstColumn="0" w:firstRowLastColumn="0" w:lastRowFirstColumn="0" w:lastRowLastColumn="0"/>
@@ -2699,7 +3041,7 @@
           <w:p>
             <w:pPr>
               <w:jc w:val="right"/>
-              <w:cnfStyle w:val="000000000000" w:firstRow="0" w:lastRow="0" w:firstColumn="0" w:lastColumn="0" w:oddVBand="0" w:evenVBand="0" w:oddHBand="0" w:evenHBand="0" w:firstRowFirstColumn="0" w:firstRowLastColumn="0" w:lastRowFirstColumn="0" w:lastRowLastColumn="0"/>
+              <w:cnfStyle w:val="000000100000" w:firstRow="0" w:lastRow="0" w:firstColumn="0" w:lastColumn="0" w:oddVBand="0" w:evenVBand="0" w:oddHBand="1" w:evenHBand="0" w:firstRowFirstColumn="0" w:firstRowLastColumn="0" w:lastRowFirstColumn="0" w:lastRowLastColumn="0"/>
               <w:rPr>
                 <w:lang w:val="en-US"/>
               </w:rPr>
@@ -2774,13 +3116,6 @@
           <w:lang w:val="en-US"/>
         </w:rPr>
       </w:pPr>
-    </w:p>
-    <w:p>
-      <w:pPr>
-        <w:rPr>
-          <w:lang w:val="en-US"/>
-        </w:rPr>
-      </w:pPr>
       <w:r>
         <w:rPr>
           <w:lang w:val="en-US"/>
@@ -2830,8 +3165,9 @@
       <w:r>
         <w:rPr>
           <w:noProof/>
-          <w:lang w:val="en-US"/>
-        </w:rPr>
+          <w:lang w:eastAsia="da-DK"/>
+        </w:rPr>
+        <w:lastRenderedPageBreak/>
         <w:drawing>
           <wp:inline distT="0" distB="0" distL="0" distR="0" wp14:anchorId="4F4774F3" wp14:editId="6A22A60D">
             <wp:extent cx="5727700" cy="4064000"/>
@@ -2937,7 +3273,33 @@
         <w:rPr>
           <w:lang w:val="en-US"/>
         </w:rPr>
-        <w:t>We can see that rate of adding elements to map of Kharkiv are is uneven. It was almost negligible during first three years, but it quickly started expanding after autumn 2010. We can also see a sharp spike in mid 2012 (August 2012 to be precise). A bit less than 230.000 elements were created during this month, more than a quarter of all the elements in the dataset.</w:t>
+        <w:t xml:space="preserve">We can see that rate of adding elements to map of </w:t>
+      </w:r>
+      <w:proofErr w:type="spellStart"/>
+      <w:r>
+        <w:rPr>
+          <w:lang w:val="en-US"/>
+        </w:rPr>
+        <w:t>Kharkiv</w:t>
+      </w:r>
+      <w:proofErr w:type="spellEnd"/>
+      <w:r>
+        <w:rPr>
+          <w:lang w:val="en-US"/>
+        </w:rPr>
+        <w:t xml:space="preserve"> are is uneven. It was almost negligible during first three years, but it quickly started expanding after autumn 2010. We can also see a sharp spike in mid</w:t>
+      </w:r>
+      <w:r>
+        <w:rPr>
+          <w:lang w:val="en-US"/>
+        </w:rPr>
+        <w:t>dle of</w:t>
+      </w:r>
+      <w:r>
+        <w:rPr>
+          <w:lang w:val="en-US"/>
+        </w:rPr>
+        <w:t xml:space="preserve"> 2012 (August 2012 to be precise). A bit less than 230.000 elements were created during this month, more than a quarter of all the elements in the dataset.</w:t>
       </w:r>
     </w:p>
     <w:p>
@@ -2976,8 +3338,9 @@
       <w:r>
         <w:rPr>
           <w:noProof/>
-          <w:lang w:val="en-US"/>
-        </w:rPr>
+          <w:lang w:eastAsia="da-DK"/>
+        </w:rPr>
+        <w:lastRenderedPageBreak/>
         <w:drawing>
           <wp:inline distT="0" distB="0" distL="0" distR="0" wp14:anchorId="52988A25" wp14:editId="4EAFC2D3">
             <wp:extent cx="5727700" cy="4064000"/>
@@ -3075,20 +3438,6 @@
     </w:p>
     <w:p>
       <w:pPr>
-        <w:rPr>
-          <w:lang w:val="en-US"/>
-        </w:rPr>
-      </w:pPr>
-    </w:p>
-    <w:p>
-      <w:pPr>
-        <w:rPr>
-          <w:lang w:val="en-US"/>
-        </w:rPr>
-      </w:pPr>
-    </w:p>
-    <w:p>
-      <w:pPr>
         <w:pStyle w:val="Heading1"/>
         <w:numPr>
           <w:ilvl w:val="0"/>
@@ -3141,7 +3490,21 @@
         <w:rPr>
           <w:lang w:val="en-US"/>
         </w:rPr>
-        <w:t>round Kharkiv have</w:t>
+        <w:t xml:space="preserve">round </w:t>
+      </w:r>
+      <w:proofErr w:type="spellStart"/>
+      <w:r>
+        <w:rPr>
+          <w:lang w:val="en-US"/>
+        </w:rPr>
+        <w:t>Kharkiv</w:t>
+      </w:r>
+      <w:proofErr w:type="spellEnd"/>
+      <w:r>
+        <w:rPr>
+          <w:lang w:val="en-US"/>
+        </w:rPr>
+        <w:t xml:space="preserve"> have</w:t>
       </w:r>
       <w:r>
         <w:rPr>
@@ -3174,58 +3537,141 @@
           <w:rFonts w:ascii="Consolas" w:hAnsi="Consolas"/>
           <w:lang w:val="en-US"/>
         </w:rPr>
-        <w:t xml:space="preserve">  &lt;node id="337533668" lat="50.1178118" lon="36.3922213" version="4" timestamp="2014-07-07T12:49:16Z" changeset="24003351" uid="204049" user="olehz"&gt;</w:t>
-      </w:r>
-    </w:p>
-    <w:p>
-      <w:pPr>
+        <w:t xml:space="preserve">  &lt;node id="337533668" </w:t>
+      </w:r>
+      <w:proofErr w:type="spellStart"/>
+      <w:r>
         <w:rPr>
           <w:rFonts w:ascii="Consolas" w:hAnsi="Consolas"/>
           <w:lang w:val="en-US"/>
         </w:rPr>
-      </w:pPr>
+        <w:t>lat</w:t>
+      </w:r>
+      <w:proofErr w:type="spellEnd"/>
       <w:r>
         <w:rPr>
           <w:rFonts w:ascii="Consolas" w:hAnsi="Consolas"/>
           <w:lang w:val="en-US"/>
         </w:rPr>
-        <w:t xml:space="preserve">    &lt;tag k="addr:postcode" v="62440"/&gt;</w:t>
-      </w:r>
-    </w:p>
-    <w:p>
-      <w:pPr>
+        <w:t xml:space="preserve">="50.1178118" </w:t>
+      </w:r>
+      <w:proofErr w:type="spellStart"/>
+      <w:r>
         <w:rPr>
           <w:rFonts w:ascii="Consolas" w:hAnsi="Consolas"/>
           <w:lang w:val="en-US"/>
         </w:rPr>
-      </w:pPr>
+        <w:t>lon</w:t>
+      </w:r>
+      <w:proofErr w:type="spellEnd"/>
       <w:r>
         <w:rPr>
           <w:rFonts w:ascii="Consolas" w:hAnsi="Consolas"/>
           <w:lang w:val="en-US"/>
         </w:rPr>
-        <w:t xml:space="preserve">  </w:t>
-      </w:r>
+        <w:t xml:space="preserve">="36.3922213" version="4" timestamp="2014-07-07T12:49:16Z" </w:t>
+      </w:r>
+      <w:proofErr w:type="spellStart"/>
       <w:r>
         <w:rPr>
           <w:rFonts w:ascii="Consolas" w:hAnsi="Consolas"/>
           <w:lang w:val="en-US"/>
         </w:rPr>
-        <w:t>…</w:t>
-      </w:r>
-    </w:p>
-    <w:p>
-      <w:pPr>
+        <w:t>changeset</w:t>
+      </w:r>
+      <w:proofErr w:type="spellEnd"/>
+      <w:r>
         <w:rPr>
           <w:rFonts w:ascii="Consolas" w:hAnsi="Consolas"/>
           <w:lang w:val="en-US"/>
         </w:rPr>
-      </w:pPr>
+        <w:t xml:space="preserve">="24003351" </w:t>
+      </w:r>
+      <w:proofErr w:type="spellStart"/>
       <w:r>
         <w:rPr>
           <w:rFonts w:ascii="Consolas" w:hAnsi="Consolas"/>
           <w:lang w:val="en-US"/>
         </w:rPr>
+        <w:t>uid</w:t>
+      </w:r>
+      <w:proofErr w:type="spellEnd"/>
+      <w:r>
+        <w:rPr>
+          <w:rFonts w:ascii="Consolas" w:hAnsi="Consolas"/>
+          <w:lang w:val="en-US"/>
+        </w:rPr>
+        <w:t>="204049" user="</w:t>
+      </w:r>
+      <w:proofErr w:type="spellStart"/>
+      <w:r>
+        <w:rPr>
+          <w:rFonts w:ascii="Consolas" w:hAnsi="Consolas"/>
+          <w:lang w:val="en-US"/>
+        </w:rPr>
+        <w:t>olehz</w:t>
+      </w:r>
+      <w:proofErr w:type="spellEnd"/>
+      <w:r>
+        <w:rPr>
+          <w:rFonts w:ascii="Consolas" w:hAnsi="Consolas"/>
+          <w:lang w:val="en-US"/>
+        </w:rPr>
+        <w:t>"&gt;</w:t>
+      </w:r>
+    </w:p>
+    <w:p>
+      <w:pPr>
+        <w:rPr>
+          <w:rFonts w:ascii="Consolas" w:hAnsi="Consolas"/>
+          <w:lang w:val="en-US"/>
+        </w:rPr>
+      </w:pPr>
+      <w:r>
+        <w:rPr>
+          <w:rFonts w:ascii="Consolas" w:hAnsi="Consolas"/>
+          <w:lang w:val="en-US"/>
+        </w:rPr>
+        <w:t xml:space="preserve">    &lt;tag k="</w:t>
+      </w:r>
+      <w:proofErr w:type="spellStart"/>
+      <w:r>
+        <w:rPr>
+          <w:rFonts w:ascii="Consolas" w:hAnsi="Consolas"/>
+          <w:lang w:val="en-US"/>
+        </w:rPr>
+        <w:t>addr</w:t>
+      </w:r>
+      <w:proofErr w:type="gramStart"/>
+      <w:r>
+        <w:rPr>
+          <w:rFonts w:ascii="Consolas" w:hAnsi="Consolas"/>
+          <w:lang w:val="en-US"/>
+        </w:rPr>
+        <w:t>:postcode</w:t>
+      </w:r>
+      <w:proofErr w:type="spellEnd"/>
+      <w:proofErr w:type="gramEnd"/>
+      <w:r>
+        <w:rPr>
+          <w:rFonts w:ascii="Consolas" w:hAnsi="Consolas"/>
+          <w:lang w:val="en-US"/>
+        </w:rPr>
+        <w:t>" v="62440"/&gt;</w:t>
+      </w:r>
+    </w:p>
+    <w:p>
+      <w:pPr>
+        <w:rPr>
+          <w:rFonts w:ascii="Consolas" w:hAnsi="Consolas"/>
+          <w:lang w:val="en-US"/>
+        </w:rPr>
+      </w:pPr>
+      <w:r>
+        <w:rPr>
+          <w:rFonts w:ascii="Consolas" w:hAnsi="Consolas"/>
+          <w:lang w:val="en-US"/>
+        </w:rPr>
         <w:t xml:space="preserve">  &lt;/node&gt;</w:t>
       </w:r>
     </w:p>
@@ -3277,15 +3723,22 @@
         <w:rPr>
           <w:lang w:val="en-US"/>
         </w:rPr>
-        <w:t xml:space="preserve"> without street name, postal code or other address data. Counts of nodes with address by number of address fields looks like this: </w:t>
-      </w:r>
-    </w:p>
-    <w:p>
-      <w:pPr>
-        <w:rPr>
-          <w:lang w:val="en-US"/>
-        </w:rPr>
-      </w:pPr>
+        <w:t xml:space="preserve"> without street name, postal code or other address data. Counts of nodes with address by number of address </w:t>
+      </w:r>
+      <w:proofErr w:type="gramStart"/>
+      <w:r>
+        <w:rPr>
+          <w:lang w:val="en-US"/>
+        </w:rPr>
+        <w:t>fields</w:t>
+      </w:r>
+      <w:proofErr w:type="gramEnd"/>
+      <w:r>
+        <w:rPr>
+          <w:lang w:val="en-US"/>
+        </w:rPr>
+        <w:t xml:space="preserve"> looks like this: </w:t>
+      </w:r>
     </w:p>
     <w:p>
       <w:pPr>
@@ -3336,12 +3789,32 @@
         <w:rPr>
           <w:lang w:val="en-US"/>
         </w:rPr>
-        <w:t xml:space="preserve"> – Address fields in OSM dataset for  Kharkiv area</w:t>
+        <w:t xml:space="preserve"> – Address fields in OSM dataset </w:t>
+      </w:r>
+      <w:r>
+        <w:rPr>
+          <w:lang w:val="en-US"/>
+        </w:rPr>
+        <w:t xml:space="preserve">for </w:t>
+      </w:r>
+      <w:proofErr w:type="spellStart"/>
+      <w:r>
+        <w:rPr>
+          <w:lang w:val="en-US"/>
+        </w:rPr>
+        <w:t>Kharkiv</w:t>
+      </w:r>
+      <w:proofErr w:type="spellEnd"/>
+      <w:r>
+        <w:rPr>
+          <w:lang w:val="en-US"/>
+        </w:rPr>
+        <w:t xml:space="preserve"> area</w:t>
       </w:r>
     </w:p>
     <w:tbl>
       <w:tblPr>
-        <w:tblStyle w:val="TableGrid"/>
+        <w:tblStyle w:val="PlainTable1"/>
         <w:tblW w:w="0" w:type="auto"/>
         <w:tblLook w:val="04A0" w:firstRow="1" w:lastRow="0" w:firstColumn="1" w:lastColumn="0" w:noHBand="0" w:noVBand="1"/>
       </w:tblPr>
@@ -3350,8 +3823,12 @@
         <w:gridCol w:w="1667"/>
       </w:tblGrid>
       <w:tr>
-        <w:tc>
-          <w:tcPr>
+        <w:trPr>
+          <w:cnfStyle w:val="100000000000" w:firstRow="1" w:lastRow="0" w:firstColumn="0" w:lastColumn="0" w:oddVBand="0" w:evenVBand="0" w:oddHBand="0" w:evenHBand="0" w:firstRowFirstColumn="0" w:firstRowLastColumn="0" w:lastRowFirstColumn="0" w:lastRowLastColumn="0"/>
+        </w:trPr>
+        <w:tc>
+          <w:tcPr>
+            <w:cnfStyle w:val="001000000000" w:firstRow="0" w:lastRow="0" w:firstColumn="1" w:lastColumn="0" w:oddVBand="0" w:evenVBand="0" w:oddHBand="0" w:evenHBand="0" w:firstRowFirstColumn="0" w:firstRowLastColumn="0" w:lastRowFirstColumn="0" w:lastRowLastColumn="0"/>
             <w:tcW w:w="1730" w:type="dxa"/>
           </w:tcPr>
           <w:p>
@@ -3374,6 +3851,7 @@
           </w:tcPr>
           <w:p>
             <w:pPr>
+              <w:cnfStyle w:val="100000000000" w:firstRow="1" w:lastRow="0" w:firstColumn="0" w:lastColumn="0" w:oddVBand="0" w:evenVBand="0" w:oddHBand="0" w:evenHBand="0" w:firstRowFirstColumn="0" w:firstRowLastColumn="0" w:lastRowFirstColumn="0" w:lastRowLastColumn="0"/>
               <w:rPr>
                 <w:lang w:val="en-US"/>
               </w:rPr>
@@ -3388,8 +3866,12 @@
         </w:tc>
       </w:tr>
       <w:tr>
-        <w:tc>
-          <w:tcPr>
+        <w:trPr>
+          <w:cnfStyle w:val="000000100000" w:firstRow="0" w:lastRow="0" w:firstColumn="0" w:lastColumn="0" w:oddVBand="0" w:evenVBand="0" w:oddHBand="1" w:evenHBand="0" w:firstRowFirstColumn="0" w:firstRowLastColumn="0" w:lastRowFirstColumn="0" w:lastRowLastColumn="0"/>
+        </w:trPr>
+        <w:tc>
+          <w:tcPr>
+            <w:cnfStyle w:val="001000000000" w:firstRow="0" w:lastRow="0" w:firstColumn="1" w:lastColumn="0" w:oddVBand="0" w:evenVBand="0" w:oddHBand="0" w:evenHBand="0" w:firstRowFirstColumn="0" w:firstRowLastColumn="0" w:lastRowFirstColumn="0" w:lastRowLastColumn="0"/>
             <w:tcW w:w="1730" w:type="dxa"/>
           </w:tcPr>
           <w:p>
@@ -3412,6 +3894,7 @@
           </w:tcPr>
           <w:p>
             <w:pPr>
+              <w:cnfStyle w:val="000000100000" w:firstRow="0" w:lastRow="0" w:firstColumn="0" w:lastColumn="0" w:oddVBand="0" w:evenVBand="0" w:oddHBand="1" w:evenHBand="0" w:firstRowFirstColumn="0" w:firstRowLastColumn="0" w:lastRowFirstColumn="0" w:lastRowLastColumn="0"/>
               <w:rPr>
                 <w:lang w:val="en-US"/>
               </w:rPr>
@@ -3428,6 +3911,7 @@
       <w:tr>
         <w:tc>
           <w:tcPr>
+            <w:cnfStyle w:val="001000000000" w:firstRow="0" w:lastRow="0" w:firstColumn="1" w:lastColumn="0" w:oddVBand="0" w:evenVBand="0" w:oddHBand="0" w:evenHBand="0" w:firstRowFirstColumn="0" w:firstRowLastColumn="0" w:lastRowFirstColumn="0" w:lastRowLastColumn="0"/>
             <w:tcW w:w="1730" w:type="dxa"/>
           </w:tcPr>
           <w:p>
@@ -3440,6 +3924,7 @@
               <w:rPr>
                 <w:lang w:val="en-US"/>
               </w:rPr>
+              <w:lastRenderedPageBreak/>
               <w:t>2</w:t>
             </w:r>
           </w:p>
@@ -3450,6 +3935,7 @@
           </w:tcPr>
           <w:p>
             <w:pPr>
+              <w:cnfStyle w:val="000000000000" w:firstRow="0" w:lastRow="0" w:firstColumn="0" w:lastColumn="0" w:oddVBand="0" w:evenVBand="0" w:oddHBand="0" w:evenHBand="0" w:firstRowFirstColumn="0" w:firstRowLastColumn="0" w:lastRowFirstColumn="0" w:lastRowLastColumn="0"/>
               <w:rPr>
                 <w:lang w:val="en-US"/>
               </w:rPr>
@@ -3464,8 +3950,12 @@
         </w:tc>
       </w:tr>
       <w:tr>
-        <w:tc>
-          <w:tcPr>
+        <w:trPr>
+          <w:cnfStyle w:val="000000100000" w:firstRow="0" w:lastRow="0" w:firstColumn="0" w:lastColumn="0" w:oddVBand="0" w:evenVBand="0" w:oddHBand="1" w:evenHBand="0" w:firstRowFirstColumn="0" w:firstRowLastColumn="0" w:lastRowFirstColumn="0" w:lastRowLastColumn="0"/>
+        </w:trPr>
+        <w:tc>
+          <w:tcPr>
+            <w:cnfStyle w:val="001000000000" w:firstRow="0" w:lastRow="0" w:firstColumn="1" w:lastColumn="0" w:oddVBand="0" w:evenVBand="0" w:oddHBand="0" w:evenHBand="0" w:firstRowFirstColumn="0" w:firstRowLastColumn="0" w:lastRowFirstColumn="0" w:lastRowLastColumn="0"/>
             <w:tcW w:w="1730" w:type="dxa"/>
           </w:tcPr>
           <w:p>
@@ -3488,6 +3978,7 @@
           </w:tcPr>
           <w:p>
             <w:pPr>
+              <w:cnfStyle w:val="000000100000" w:firstRow="0" w:lastRow="0" w:firstColumn="0" w:lastColumn="0" w:oddVBand="0" w:evenVBand="0" w:oddHBand="1" w:evenHBand="0" w:firstRowFirstColumn="0" w:firstRowLastColumn="0" w:lastRowFirstColumn="0" w:lastRowLastColumn="0"/>
               <w:rPr>
                 <w:lang w:val="en-US"/>
               </w:rPr>
@@ -3504,6 +3995,7 @@
       <w:tr>
         <w:tc>
           <w:tcPr>
+            <w:cnfStyle w:val="001000000000" w:firstRow="0" w:lastRow="0" w:firstColumn="1" w:lastColumn="0" w:oddVBand="0" w:evenVBand="0" w:oddHBand="0" w:evenHBand="0" w:firstRowFirstColumn="0" w:firstRowLastColumn="0" w:lastRowFirstColumn="0" w:lastRowLastColumn="0"/>
             <w:tcW w:w="1730" w:type="dxa"/>
           </w:tcPr>
           <w:p>
@@ -3526,6 +4018,7 @@
           </w:tcPr>
           <w:p>
             <w:pPr>
+              <w:cnfStyle w:val="000000000000" w:firstRow="0" w:lastRow="0" w:firstColumn="0" w:lastColumn="0" w:oddVBand="0" w:evenVBand="0" w:oddHBand="0" w:evenHBand="0" w:firstRowFirstColumn="0" w:firstRowLastColumn="0" w:lastRowFirstColumn="0" w:lastRowLastColumn="0"/>
               <w:rPr>
                 <w:lang w:val="en-US"/>
               </w:rPr>
@@ -3540,8 +4033,12 @@
         </w:tc>
       </w:tr>
       <w:tr>
-        <w:tc>
-          <w:tcPr>
+        <w:trPr>
+          <w:cnfStyle w:val="000000100000" w:firstRow="0" w:lastRow="0" w:firstColumn="0" w:lastColumn="0" w:oddVBand="0" w:evenVBand="0" w:oddHBand="1" w:evenHBand="0" w:firstRowFirstColumn="0" w:firstRowLastColumn="0" w:lastRowFirstColumn="0" w:lastRowLastColumn="0"/>
+        </w:trPr>
+        <w:tc>
+          <w:tcPr>
+            <w:cnfStyle w:val="001000000000" w:firstRow="0" w:lastRow="0" w:firstColumn="1" w:lastColumn="0" w:oddVBand="0" w:evenVBand="0" w:oddHBand="0" w:evenHBand="0" w:firstRowFirstColumn="0" w:firstRowLastColumn="0" w:lastRowFirstColumn="0" w:lastRowLastColumn="0"/>
             <w:tcW w:w="1730" w:type="dxa"/>
           </w:tcPr>
           <w:p>
@@ -3564,6 +4061,7 @@
           </w:tcPr>
           <w:p>
             <w:pPr>
+              <w:cnfStyle w:val="000000100000" w:firstRow="0" w:lastRow="0" w:firstColumn="0" w:lastColumn="0" w:oddVBand="0" w:evenVBand="0" w:oddHBand="1" w:evenHBand="0" w:firstRowFirstColumn="0" w:firstRowLastColumn="0" w:lastRowFirstColumn="0" w:lastRowLastColumn="0"/>
               <w:rPr>
                 <w:lang w:val="en-US"/>
               </w:rPr>
@@ -3640,13 +4138,13 @@
         <w:rPr>
           <w:lang w:val="en-US"/>
         </w:rPr>
-        <w:t xml:space="preserve">– Address fields in OSM dataset for  </w:t>
-      </w:r>
-      <w:r>
-        <w:rPr>
-          <w:lang w:val="en-US"/>
-        </w:rPr>
-        <w:t>Stockholm</w:t>
+        <w:t xml:space="preserve">– Address fields in OSM dataset </w:t>
+      </w:r>
+      <w:r>
+        <w:rPr>
+          <w:lang w:val="en-US"/>
+        </w:rPr>
+        <w:t>for Stockholm</w:t>
       </w:r>
       <w:r>
         <w:rPr>
@@ -3657,7 +4155,7 @@
     </w:p>
     <w:tbl>
       <w:tblPr>
-        <w:tblStyle w:val="TableGrid"/>
+        <w:tblStyle w:val="PlainTable1"/>
         <w:tblW w:w="0" w:type="auto"/>
         <w:tblLook w:val="04A0" w:firstRow="1" w:lastRow="0" w:firstColumn="1" w:lastColumn="0" w:noHBand="0" w:noVBand="1"/>
       </w:tblPr>
@@ -3666,8 +4164,12 @@
         <w:gridCol w:w="1667"/>
       </w:tblGrid>
       <w:tr>
-        <w:tc>
-          <w:tcPr>
+        <w:trPr>
+          <w:cnfStyle w:val="100000000000" w:firstRow="1" w:lastRow="0" w:firstColumn="0" w:lastColumn="0" w:oddVBand="0" w:evenVBand="0" w:oddHBand="0" w:evenHBand="0" w:firstRowFirstColumn="0" w:firstRowLastColumn="0" w:lastRowFirstColumn="0" w:lastRowLastColumn="0"/>
+        </w:trPr>
+        <w:tc>
+          <w:tcPr>
+            <w:cnfStyle w:val="001000000000" w:firstRow="0" w:lastRow="0" w:firstColumn="1" w:lastColumn="0" w:oddVBand="0" w:evenVBand="0" w:oddHBand="0" w:evenHBand="0" w:firstRowFirstColumn="0" w:firstRowLastColumn="0" w:lastRowFirstColumn="0" w:lastRowLastColumn="0"/>
             <w:tcW w:w="1730" w:type="dxa"/>
           </w:tcPr>
           <w:p>
@@ -3690,6 +4192,7 @@
           </w:tcPr>
           <w:p>
             <w:pPr>
+              <w:cnfStyle w:val="100000000000" w:firstRow="1" w:lastRow="0" w:firstColumn="0" w:lastColumn="0" w:oddVBand="0" w:evenVBand="0" w:oddHBand="0" w:evenHBand="0" w:firstRowFirstColumn="0" w:firstRowLastColumn="0" w:lastRowFirstColumn="0" w:lastRowLastColumn="0"/>
               <w:rPr>
                 <w:lang w:val="en-US"/>
               </w:rPr>
@@ -3704,8 +4207,13 @@
         </w:tc>
       </w:tr>
       <w:tr>
-        <w:tc>
-          <w:tcPr>
+        <w:trPr>
+          <w:cnfStyle w:val="000000100000" w:firstRow="0" w:lastRow="0" w:firstColumn="0" w:lastColumn="0" w:oddVBand="0" w:evenVBand="0" w:oddHBand="1" w:evenHBand="0" w:firstRowFirstColumn="0" w:firstRowLastColumn="0" w:lastRowFirstColumn="0" w:lastRowLastColumn="0"/>
+          <w:trHeight w:val="353"/>
+        </w:trPr>
+        <w:tc>
+          <w:tcPr>
+            <w:cnfStyle w:val="001000000000" w:firstRow="0" w:lastRow="0" w:firstColumn="1" w:lastColumn="0" w:oddVBand="0" w:evenVBand="0" w:oddHBand="0" w:evenHBand="0" w:firstRowFirstColumn="0" w:firstRowLastColumn="0" w:lastRowFirstColumn="0" w:lastRowLastColumn="0"/>
             <w:tcW w:w="1730" w:type="dxa"/>
           </w:tcPr>
           <w:p>
@@ -3728,6 +4236,7 @@
           </w:tcPr>
           <w:p>
             <w:pPr>
+              <w:cnfStyle w:val="000000100000" w:firstRow="0" w:lastRow="0" w:firstColumn="0" w:lastColumn="0" w:oddVBand="0" w:evenVBand="0" w:oddHBand="1" w:evenHBand="0" w:firstRowFirstColumn="0" w:firstRowLastColumn="0" w:lastRowFirstColumn="0" w:lastRowLastColumn="0"/>
               <w:rPr>
                 <w:lang w:val="en-US"/>
               </w:rPr>
@@ -3744,6 +4253,7 @@
       <w:tr>
         <w:tc>
           <w:tcPr>
+            <w:cnfStyle w:val="001000000000" w:firstRow="0" w:lastRow="0" w:firstColumn="1" w:lastColumn="0" w:oddVBand="0" w:evenVBand="0" w:oddHBand="0" w:evenHBand="0" w:firstRowFirstColumn="0" w:firstRowLastColumn="0" w:lastRowFirstColumn="0" w:lastRowLastColumn="0"/>
             <w:tcW w:w="1730" w:type="dxa"/>
           </w:tcPr>
           <w:p>
@@ -3766,6 +4276,7 @@
           </w:tcPr>
           <w:p>
             <w:pPr>
+              <w:cnfStyle w:val="000000000000" w:firstRow="0" w:lastRow="0" w:firstColumn="0" w:lastColumn="0" w:oddVBand="0" w:evenVBand="0" w:oddHBand="0" w:evenHBand="0" w:firstRowFirstColumn="0" w:firstRowLastColumn="0" w:lastRowFirstColumn="0" w:lastRowLastColumn="0"/>
               <w:rPr>
                 <w:lang w:val="en-US"/>
               </w:rPr>
@@ -3780,8 +4291,12 @@
         </w:tc>
       </w:tr>
       <w:tr>
-        <w:tc>
-          <w:tcPr>
+        <w:trPr>
+          <w:cnfStyle w:val="000000100000" w:firstRow="0" w:lastRow="0" w:firstColumn="0" w:lastColumn="0" w:oddVBand="0" w:evenVBand="0" w:oddHBand="1" w:evenHBand="0" w:firstRowFirstColumn="0" w:firstRowLastColumn="0" w:lastRowFirstColumn="0" w:lastRowLastColumn="0"/>
+        </w:trPr>
+        <w:tc>
+          <w:tcPr>
+            <w:cnfStyle w:val="001000000000" w:firstRow="0" w:lastRow="0" w:firstColumn="1" w:lastColumn="0" w:oddVBand="0" w:evenVBand="0" w:oddHBand="0" w:evenHBand="0" w:firstRowFirstColumn="0" w:firstRowLastColumn="0" w:lastRowFirstColumn="0" w:lastRowLastColumn="0"/>
             <w:tcW w:w="1730" w:type="dxa"/>
           </w:tcPr>
           <w:p>
@@ -3804,6 +4319,7 @@
           </w:tcPr>
           <w:p>
             <w:pPr>
+              <w:cnfStyle w:val="000000100000" w:firstRow="0" w:lastRow="0" w:firstColumn="0" w:lastColumn="0" w:oddVBand="0" w:evenVBand="0" w:oddHBand="1" w:evenHBand="0" w:firstRowFirstColumn="0" w:firstRowLastColumn="0" w:lastRowFirstColumn="0" w:lastRowLastColumn="0"/>
               <w:rPr>
                 <w:lang w:val="en-US"/>
               </w:rPr>
@@ -3820,6 +4336,7 @@
       <w:tr>
         <w:tc>
           <w:tcPr>
+            <w:cnfStyle w:val="001000000000" w:firstRow="0" w:lastRow="0" w:firstColumn="1" w:lastColumn="0" w:oddVBand="0" w:evenVBand="0" w:oddHBand="0" w:evenHBand="0" w:firstRowFirstColumn="0" w:firstRowLastColumn="0" w:lastRowFirstColumn="0" w:lastRowLastColumn="0"/>
             <w:tcW w:w="1730" w:type="dxa"/>
           </w:tcPr>
           <w:p>
@@ -3842,6 +4359,7 @@
           </w:tcPr>
           <w:p>
             <w:pPr>
+              <w:cnfStyle w:val="000000000000" w:firstRow="0" w:lastRow="0" w:firstColumn="0" w:lastColumn="0" w:oddVBand="0" w:evenVBand="0" w:oddHBand="0" w:evenHBand="0" w:firstRowFirstColumn="0" w:firstRowLastColumn="0" w:lastRowFirstColumn="0" w:lastRowLastColumn="0"/>
               <w:rPr>
                 <w:lang w:val="en-US"/>
               </w:rPr>
@@ -3856,8 +4374,12 @@
         </w:tc>
       </w:tr>
       <w:tr>
-        <w:tc>
-          <w:tcPr>
+        <w:trPr>
+          <w:cnfStyle w:val="000000100000" w:firstRow="0" w:lastRow="0" w:firstColumn="0" w:lastColumn="0" w:oddVBand="0" w:evenVBand="0" w:oddHBand="1" w:evenHBand="0" w:firstRowFirstColumn="0" w:firstRowLastColumn="0" w:lastRowFirstColumn="0" w:lastRowLastColumn="0"/>
+        </w:trPr>
+        <w:tc>
+          <w:tcPr>
+            <w:cnfStyle w:val="001000000000" w:firstRow="0" w:lastRow="0" w:firstColumn="1" w:lastColumn="0" w:oddVBand="0" w:evenVBand="0" w:oddHBand="0" w:evenHBand="0" w:firstRowFirstColumn="0" w:firstRowLastColumn="0" w:lastRowFirstColumn="0" w:lastRowLastColumn="0"/>
             <w:tcW w:w="1730" w:type="dxa"/>
           </w:tcPr>
           <w:p>
@@ -3880,6 +4402,7 @@
           </w:tcPr>
           <w:p>
             <w:pPr>
+              <w:cnfStyle w:val="000000100000" w:firstRow="0" w:lastRow="0" w:firstColumn="0" w:lastColumn="0" w:oddVBand="0" w:evenVBand="0" w:oddHBand="1" w:evenHBand="0" w:firstRowFirstColumn="0" w:firstRowLastColumn="0" w:lastRowFirstColumn="0" w:lastRowLastColumn="0"/>
               <w:rPr>
                 <w:lang w:val="en-US"/>
               </w:rPr>
@@ -3896,6 +4419,7 @@
       <w:tr>
         <w:tc>
           <w:tcPr>
+            <w:cnfStyle w:val="001000000000" w:firstRow="0" w:lastRow="0" w:firstColumn="1" w:lastColumn="0" w:oddVBand="0" w:evenVBand="0" w:oddHBand="0" w:evenHBand="0" w:firstRowFirstColumn="0" w:firstRowLastColumn="0" w:lastRowFirstColumn="0" w:lastRowLastColumn="0"/>
             <w:tcW w:w="1730" w:type="dxa"/>
           </w:tcPr>
           <w:p>
@@ -3918,6 +4442,7 @@
           </w:tcPr>
           <w:p>
             <w:pPr>
+              <w:cnfStyle w:val="000000000000" w:firstRow="0" w:lastRow="0" w:firstColumn="0" w:lastColumn="0" w:oddVBand="0" w:evenVBand="0" w:oddHBand="0" w:evenHBand="0" w:firstRowFirstColumn="0" w:firstRowLastColumn="0" w:lastRowFirstColumn="0" w:lastRowLastColumn="0"/>
               <w:rPr>
                 <w:lang w:val="en-US"/>
               </w:rPr>
@@ -3949,7 +4474,21 @@
         <w:rPr>
           <w:lang w:val="en-US"/>
         </w:rPr>
-        <w:t xml:space="preserve">Another problematic area of dataset of Kharkiv area is the fact that many proper names are given in several languages, typically English, Ukrainian and Russian. </w:t>
+        <w:t xml:space="preserve">Another problematic area of dataset of </w:t>
+      </w:r>
+      <w:proofErr w:type="spellStart"/>
+      <w:r>
+        <w:rPr>
+          <w:lang w:val="en-US"/>
+        </w:rPr>
+        <w:t>Kharkiv</w:t>
+      </w:r>
+      <w:proofErr w:type="spellEnd"/>
+      <w:r>
+        <w:rPr>
+          <w:lang w:val="en-US"/>
+        </w:rPr>
+        <w:t xml:space="preserve"> area is the fact that many proper names are given in several languages, typically English, Ukrainian and Russian. </w:t>
       </w:r>
       <w:r>
         <w:rPr>
@@ -4019,34 +4558,51 @@
         <w:rPr>
           <w:lang w:val="en-US"/>
         </w:rPr>
-        <w:t xml:space="preserve"> – Number of translated names in OSM dataset of Kharkiv area</w:t>
+        <w:t xml:space="preserve"> – Number of translated names in OSM dataset of </w:t>
+      </w:r>
+      <w:proofErr w:type="spellStart"/>
+      <w:r>
+        <w:rPr>
+          <w:lang w:val="en-US"/>
+        </w:rPr>
+        <w:t>Kharkiv</w:t>
+      </w:r>
+      <w:proofErr w:type="spellEnd"/>
+      <w:r>
+        <w:rPr>
+          <w:lang w:val="en-US"/>
+        </w:rPr>
+        <w:t xml:space="preserve"> area</w:t>
       </w:r>
     </w:p>
     <w:tbl>
       <w:tblPr>
-        <w:tblStyle w:val="TableGridLight"/>
+        <w:tblStyle w:val="PlainTable2"/>
         <w:tblW w:w="0" w:type="auto"/>
         <w:tblLook w:val="04A0" w:firstRow="1" w:lastRow="0" w:firstColumn="1" w:lastColumn="0" w:noHBand="0" w:noVBand="1"/>
       </w:tblPr>
       <w:tblGrid>
         <w:gridCol w:w="3431"/>
-        <w:gridCol w:w="885"/>
+        <w:gridCol w:w="909"/>
       </w:tblGrid>
       <w:tr>
-        <w:tc>
-          <w:tcPr>
+        <w:trPr>
+          <w:cnfStyle w:val="100000000000" w:firstRow="1" w:lastRow="0" w:firstColumn="0" w:lastColumn="0" w:oddVBand="0" w:evenVBand="0" w:oddHBand="0" w:evenHBand="0" w:firstRowFirstColumn="0" w:firstRowLastColumn="0" w:lastRowFirstColumn="0" w:lastRowLastColumn="0"/>
+        </w:trPr>
+        <w:tc>
+          <w:tcPr>
+            <w:cnfStyle w:val="001000000000" w:firstRow="0" w:lastRow="0" w:firstColumn="1" w:lastColumn="0" w:oddVBand="0" w:evenVBand="0" w:oddHBand="0" w:evenHBand="0" w:firstRowFirstColumn="0" w:firstRowLastColumn="0" w:lastRowFirstColumn="0" w:lastRowLastColumn="0"/>
             <w:tcW w:w="3431" w:type="dxa"/>
           </w:tcPr>
           <w:p>
             <w:pPr>
               <w:rPr>
-                <w:b/>
-                <w:lang w:val="en-US"/>
-              </w:rPr>
-            </w:pPr>
-            <w:r>
-              <w:rPr>
-                <w:b/>
+                <w:b w:val="0"/>
+                <w:lang w:val="en-US"/>
+              </w:rPr>
+            </w:pPr>
+            <w:r>
+              <w:rPr>
                 <w:lang w:val="en-US"/>
               </w:rPr>
               <w:t>Total elements with name</w:t>
@@ -4060,6 +4616,7 @@
           <w:p>
             <w:pPr>
               <w:jc w:val="right"/>
+              <w:cnfStyle w:val="100000000000" w:firstRow="1" w:lastRow="0" w:firstColumn="0" w:lastColumn="0" w:oddVBand="0" w:evenVBand="0" w:oddHBand="0" w:evenHBand="0" w:firstRowFirstColumn="0" w:firstRowLastColumn="0" w:lastRowFirstColumn="0" w:lastRowLastColumn="0"/>
               <w:rPr>
                 <w:lang w:val="en-US"/>
               </w:rPr>
@@ -4074,20 +4631,23 @@
         </w:tc>
       </w:tr>
       <w:tr>
-        <w:tc>
-          <w:tcPr>
+        <w:trPr>
+          <w:cnfStyle w:val="000000100000" w:firstRow="0" w:lastRow="0" w:firstColumn="0" w:lastColumn="0" w:oddVBand="0" w:evenVBand="0" w:oddHBand="1" w:evenHBand="0" w:firstRowFirstColumn="0" w:firstRowLastColumn="0" w:lastRowFirstColumn="0" w:lastRowLastColumn="0"/>
+        </w:trPr>
+        <w:tc>
+          <w:tcPr>
+            <w:cnfStyle w:val="001000000000" w:firstRow="0" w:lastRow="0" w:firstColumn="1" w:lastColumn="0" w:oddVBand="0" w:evenVBand="0" w:oddHBand="0" w:evenHBand="0" w:firstRowFirstColumn="0" w:firstRowLastColumn="0" w:lastRowFirstColumn="0" w:lastRowLastColumn="0"/>
             <w:tcW w:w="3431" w:type="dxa"/>
           </w:tcPr>
           <w:p>
             <w:pPr>
               <w:rPr>
-                <w:b/>
-                <w:lang w:val="en-US"/>
-              </w:rPr>
-            </w:pPr>
-            <w:r>
-              <w:rPr>
-                <w:b/>
+                <w:b w:val="0"/>
+                <w:lang w:val="en-US"/>
+              </w:rPr>
+            </w:pPr>
+            <w:r>
+              <w:rPr>
                 <w:lang w:val="en-US"/>
               </w:rPr>
               <w:t>Elements without English name</w:t>
@@ -4101,6 +4661,7 @@
           <w:p>
             <w:pPr>
               <w:jc w:val="right"/>
+              <w:cnfStyle w:val="000000100000" w:firstRow="0" w:lastRow="0" w:firstColumn="0" w:lastColumn="0" w:oddVBand="0" w:evenVBand="0" w:oddHBand="1" w:evenHBand="0" w:firstRowFirstColumn="0" w:firstRowLastColumn="0" w:lastRowFirstColumn="0" w:lastRowLastColumn="0"/>
               <w:rPr>
                 <w:lang w:val="en-US"/>
               </w:rPr>
@@ -4117,18 +4678,18 @@
       <w:tr>
         <w:tc>
           <w:tcPr>
+            <w:cnfStyle w:val="001000000000" w:firstRow="0" w:lastRow="0" w:firstColumn="1" w:lastColumn="0" w:oddVBand="0" w:evenVBand="0" w:oddHBand="0" w:evenHBand="0" w:firstRowFirstColumn="0" w:firstRowLastColumn="0" w:lastRowFirstColumn="0" w:lastRowLastColumn="0"/>
             <w:tcW w:w="3431" w:type="dxa"/>
           </w:tcPr>
           <w:p>
             <w:pPr>
               <w:rPr>
-                <w:b/>
-                <w:lang w:val="en-US"/>
-              </w:rPr>
-            </w:pPr>
-            <w:r>
-              <w:rPr>
-                <w:b/>
+                <w:b w:val="0"/>
+                <w:lang w:val="en-US"/>
+              </w:rPr>
+            </w:pPr>
+            <w:r>
+              <w:rPr>
                 <w:lang w:val="en-US"/>
               </w:rPr>
               <w:t>Elements without Russian name</w:t>
@@ -4142,6 +4703,7 @@
           <w:p>
             <w:pPr>
               <w:jc w:val="right"/>
+              <w:cnfStyle w:val="000000000000" w:firstRow="0" w:lastRow="0" w:firstColumn="0" w:lastColumn="0" w:oddVBand="0" w:evenVBand="0" w:oddHBand="0" w:evenHBand="0" w:firstRowFirstColumn="0" w:firstRowLastColumn="0" w:lastRowFirstColumn="0" w:lastRowLastColumn="0"/>
               <w:rPr>
                 <w:lang w:val="en-US"/>
               </w:rPr>
@@ -4156,13 +4718,6 @@
         </w:tc>
       </w:tr>
     </w:tbl>
-    <w:p>
-      <w:pPr>
-        <w:rPr>
-          <w:lang w:val="en-US"/>
-        </w:rPr>
-      </w:pPr>
-    </w:p>
     <w:p>
       <w:pPr>
         <w:rPr>
@@ -4242,6 +4797,7 @@
         <w:rPr>
           <w:lang w:val="en-US"/>
         </w:rPr>
+        <w:lastRenderedPageBreak/>
         <w:t>Additional ideas for improving dataset.</w:t>
       </w:r>
       <w:bookmarkEnd w:id="4"/>
@@ -4269,7 +4825,19 @@
         <w:rPr>
           <w:lang w:val="en-US"/>
         </w:rPr>
-        <w:t>Another area of improvement is to add better addresses, ad I pointed out in previous section.</w:t>
+        <w:t>Another area of improvement is to add better addresses, a</w:t>
+      </w:r>
+      <w:r>
+        <w:rPr>
+          <w:lang w:val="en-US"/>
+        </w:rPr>
+        <w:t>n</w:t>
+      </w:r>
+      <w:r>
+        <w:rPr>
+          <w:lang w:val="en-US"/>
+        </w:rPr>
+        <w:t>d I pointed out in previous section.</w:t>
       </w:r>
     </w:p>
     <w:p>
@@ -4288,26 +4856,82 @@
         <w:rPr>
           <w:lang w:val="en-US"/>
         </w:rPr>
-        <w:t xml:space="preserve">too phew cafes and restaurants in the OSM dataset for Kharkiv. </w:t>
-      </w:r>
-      <w:r>
-        <w:rPr>
-          <w:lang w:val="en-US"/>
-        </w:rPr>
-        <w:t>In the dataset there are only 182 cafes and 98 restaurants, and note that Kharkiv’s population is around 1,5 million. Compare this to Stockholm: 1371 restaurants and 747 cafes, or Copenhagen: 626 restaurants and 358 cafes.</w:t>
-      </w:r>
-    </w:p>
-    <w:p>
-      <w:pPr>
-        <w:rPr>
-          <w:lang w:val="en-US"/>
-        </w:rPr>
-      </w:pPr>
-      <w:r>
-        <w:rPr>
-          <w:lang w:val="en-US"/>
-        </w:rPr>
-        <w:t>This can indicate that plenty of objects within Kharkiv are still not added to OSM.</w:t>
+        <w:t xml:space="preserve">too phew cafes and restaurants in the OSM dataset for </w:t>
+      </w:r>
+      <w:proofErr w:type="spellStart"/>
+      <w:r>
+        <w:rPr>
+          <w:lang w:val="en-US"/>
+        </w:rPr>
+        <w:t>Kharkiv</w:t>
+      </w:r>
+      <w:proofErr w:type="spellEnd"/>
+      <w:r>
+        <w:rPr>
+          <w:lang w:val="en-US"/>
+        </w:rPr>
+        <w:t xml:space="preserve">. </w:t>
+      </w:r>
+      <w:r>
+        <w:rPr>
+          <w:lang w:val="en-US"/>
+        </w:rPr>
+        <w:t xml:space="preserve">In the dataset there are only 182 cafes and 98 restaurants, and note that </w:t>
+      </w:r>
+      <w:proofErr w:type="spellStart"/>
+      <w:r>
+        <w:rPr>
+          <w:lang w:val="en-US"/>
+        </w:rPr>
+        <w:t>Kharkiv’s</w:t>
+      </w:r>
+      <w:proofErr w:type="spellEnd"/>
+      <w:r>
+        <w:rPr>
+          <w:lang w:val="en-US"/>
+        </w:rPr>
+        <w:t xml:space="preserve"> population is around 1</w:t>
+      </w:r>
+      <w:proofErr w:type="gramStart"/>
+      <w:r>
+        <w:rPr>
+          <w:lang w:val="en-US"/>
+        </w:rPr>
+        <w:t>,5</w:t>
+      </w:r>
+      <w:proofErr w:type="gramEnd"/>
+      <w:r>
+        <w:rPr>
+          <w:lang w:val="en-US"/>
+        </w:rPr>
+        <w:t xml:space="preserve"> million. Compare this to Stockholm: 1371 restaurants and 747 cafes, or Copenhagen: 626 restaurants and 358 cafes.</w:t>
+      </w:r>
+    </w:p>
+    <w:p>
+      <w:pPr>
+        <w:rPr>
+          <w:lang w:val="en-US"/>
+        </w:rPr>
+      </w:pPr>
+      <w:r>
+        <w:rPr>
+          <w:lang w:val="en-US"/>
+        </w:rPr>
+        <w:t xml:space="preserve">This can indicate that plenty of objects within </w:t>
+      </w:r>
+      <w:proofErr w:type="spellStart"/>
+      <w:r>
+        <w:rPr>
+          <w:lang w:val="en-US"/>
+        </w:rPr>
+        <w:t>Kharkiv</w:t>
+      </w:r>
+      <w:proofErr w:type="spellEnd"/>
+      <w:r>
+        <w:rPr>
+          <w:lang w:val="en-US"/>
+        </w:rPr>
+        <w:t xml:space="preserve"> are still not added to OSM.</w:t>
       </w:r>
     </w:p>
     <w:p>
@@ -4371,20 +4995,15 @@
       <w:r>
         <w:rPr>
           <w:rFonts w:eastAsia="Times New Roman"/>
-        </w:rPr>
-        <w:t>Python Software Foundation. Python Language Ref</w:t>
+          <w:lang w:val="en-US"/>
+        </w:rPr>
+        <w:t xml:space="preserve">Python Software Foundation. Python Language Reference, version 3.4.2. </w:t>
       </w:r>
       <w:r>
         <w:rPr>
           <w:rFonts w:eastAsia="Times New Roman"/>
         </w:rPr>
-        <w:t>erence, version 3.4.2</w:t>
-      </w:r>
-      <w:r>
-        <w:rPr>
-          <w:rFonts w:eastAsia="Times New Roman"/>
-        </w:rPr>
-        <w:t xml:space="preserve">. Available at </w:t>
+        <w:t xml:space="preserve">Available at </w:t>
       </w:r>
       <w:hyperlink r:id="rId12" w:history="1">
         <w:r>
@@ -4768,7 +5387,7 @@
 </file>
 
 <file path=word/endnotes.xml><?xml version="1.0" encoding="utf-8"?>
-<w:endnotes xmlns:wpc="http://schemas.microsoft.com/office/word/2010/wordprocessingCanvas" xmlns:mo="http://schemas.microsoft.com/office/mac/office/2008/main" xmlns:mc="http://schemas.openxmlformats.org/markup-compatibility/2006" xmlns:mv="urn:schemas-microsoft-com:mac:vml" xmlns:o="urn:schemas-microsoft-com:office:office" xmlns:r="http://schemas.openxmlformats.org/officeDocument/2006/relationships" xmlns:m="http://schemas.openxmlformats.org/officeDocument/2006/math" xmlns:v="urn:schemas-microsoft-com:vml" xmlns:wp14="http://schemas.microsoft.com/office/word/2010/wordprocessingDrawing" xmlns:wp="http://schemas.openxmlformats.org/drawingml/2006/wordprocessingDrawing" xmlns:w10="urn:schemas-microsoft-com:office:word" xmlns:w="http://schemas.openxmlformats.org/wordprocessingml/2006/main" xmlns:w14="http://schemas.microsoft.com/office/word/2010/wordml" xmlns:w15="http://schemas.microsoft.com/office/word/2012/wordml" xmlns:wpg="http://schemas.microsoft.com/office/word/2010/wordprocessingGroup" xmlns:wpi="http://schemas.microsoft.com/office/word/2010/wordprocessingInk" xmlns:wne="http://schemas.microsoft.com/office/word/2006/wordml" xmlns:wps="http://schemas.microsoft.com/office/word/2010/wordprocessingShape" mc:Ignorable="w14 w15 wp14">
+<w:endnotes xmlns:wpc="http://schemas.microsoft.com/office/word/2010/wordprocessingCanvas" xmlns:mc="http://schemas.openxmlformats.org/markup-compatibility/2006" xmlns:o="urn:schemas-microsoft-com:office:office" xmlns:r="http://schemas.openxmlformats.org/officeDocument/2006/relationships" xmlns:m="http://schemas.openxmlformats.org/officeDocument/2006/math" xmlns:v="urn:schemas-microsoft-com:vml" xmlns:wp14="http://schemas.microsoft.com/office/word/2010/wordprocessingDrawing" xmlns:wp="http://schemas.openxmlformats.org/drawingml/2006/wordprocessingDrawing" xmlns:w10="urn:schemas-microsoft-com:office:word" xmlns:w="http://schemas.openxmlformats.org/wordprocessingml/2006/main" xmlns:w14="http://schemas.microsoft.com/office/word/2010/wordml" xmlns:w15="http://schemas.microsoft.com/office/word/2012/wordml" xmlns:wpg="http://schemas.microsoft.com/office/word/2010/wordprocessingGroup" xmlns:wpi="http://schemas.microsoft.com/office/word/2010/wordprocessingInk" xmlns:wne="http://schemas.microsoft.com/office/word/2006/wordml" xmlns:wps="http://schemas.microsoft.com/office/word/2010/wordprocessingShape" mc:Ignorable="w14 w15 wp14">
   <w:endnote w:type="separator" w:id="-1">
     <w:p>
       <w:r>
@@ -4787,7 +5406,7 @@
 </file>
 
 <file path=word/footer1.xml><?xml version="1.0" encoding="utf-8"?>
-<w:ftr xmlns:wpc="http://schemas.microsoft.com/office/word/2010/wordprocessingCanvas" xmlns:mo="http://schemas.microsoft.com/office/mac/office/2008/main" xmlns:mc="http://schemas.openxmlformats.org/markup-compatibility/2006" xmlns:mv="urn:schemas-microsoft-com:mac:vml" xmlns:o="urn:schemas-microsoft-com:office:office" xmlns:r="http://schemas.openxmlformats.org/officeDocument/2006/relationships" xmlns:m="http://schemas.openxmlformats.org/officeDocument/2006/math" xmlns:v="urn:schemas-microsoft-com:vml" xmlns:wp14="http://schemas.microsoft.com/office/word/2010/wordprocessingDrawing" xmlns:wp="http://schemas.openxmlformats.org/drawingml/2006/wordprocessingDrawing" xmlns:w10="urn:schemas-microsoft-com:office:word" xmlns:w="http://schemas.openxmlformats.org/wordprocessingml/2006/main" xmlns:w14="http://schemas.microsoft.com/office/word/2010/wordml" xmlns:w15="http://schemas.microsoft.com/office/word/2012/wordml" xmlns:wpg="http://schemas.microsoft.com/office/word/2010/wordprocessingGroup" xmlns:wpi="http://schemas.microsoft.com/office/word/2010/wordprocessingInk" xmlns:wne="http://schemas.microsoft.com/office/word/2006/wordml" xmlns:wps="http://schemas.microsoft.com/office/word/2010/wordprocessingShape" mc:Ignorable="w14 w15 wp14">
+<w:ftr xmlns:wpc="http://schemas.microsoft.com/office/word/2010/wordprocessingCanvas" xmlns:mc="http://schemas.openxmlformats.org/markup-compatibility/2006" xmlns:o="urn:schemas-microsoft-com:office:office" xmlns:r="http://schemas.openxmlformats.org/officeDocument/2006/relationships" xmlns:m="http://schemas.openxmlformats.org/officeDocument/2006/math" xmlns:v="urn:schemas-microsoft-com:vml" xmlns:wp14="http://schemas.microsoft.com/office/word/2010/wordprocessingDrawing" xmlns:wp="http://schemas.openxmlformats.org/drawingml/2006/wordprocessingDrawing" xmlns:w10="urn:schemas-microsoft-com:office:word" xmlns:w="http://schemas.openxmlformats.org/wordprocessingml/2006/main" xmlns:w14="http://schemas.microsoft.com/office/word/2010/wordml" xmlns:w15="http://schemas.microsoft.com/office/word/2012/wordml" xmlns:wpg="http://schemas.microsoft.com/office/word/2010/wordprocessingGroup" xmlns:wpi="http://schemas.microsoft.com/office/word/2010/wordprocessingInk" xmlns:wne="http://schemas.microsoft.com/office/word/2006/wordml" xmlns:wps="http://schemas.microsoft.com/office/word/2010/wordprocessingShape" mc:Ignorable="w14 w15 wp14">
   <w:p>
     <w:pPr>
       <w:pStyle w:val="Footer"/>
@@ -4824,7 +5443,7 @@
 </file>
 
 <file path=word/footer2.xml><?xml version="1.0" encoding="utf-8"?>
-<w:ftr xmlns:wpc="http://schemas.microsoft.com/office/word/2010/wordprocessingCanvas" xmlns:mo="http://schemas.microsoft.com/office/mac/office/2008/main" xmlns:mc="http://schemas.openxmlformats.org/markup-compatibility/2006" xmlns:mv="urn:schemas-microsoft-com:mac:vml" xmlns:o="urn:schemas-microsoft-com:office:office" xmlns:r="http://schemas.openxmlformats.org/officeDocument/2006/relationships" xmlns:m="http://schemas.openxmlformats.org/officeDocument/2006/math" xmlns:v="urn:schemas-microsoft-com:vml" xmlns:wp14="http://schemas.microsoft.com/office/word/2010/wordprocessingDrawing" xmlns:wp="http://schemas.openxmlformats.org/drawingml/2006/wordprocessingDrawing" xmlns:w10="urn:schemas-microsoft-com:office:word" xmlns:w="http://schemas.openxmlformats.org/wordprocessingml/2006/main" xmlns:w14="http://schemas.microsoft.com/office/word/2010/wordml" xmlns:w15="http://schemas.microsoft.com/office/word/2012/wordml" xmlns:wpg="http://schemas.microsoft.com/office/word/2010/wordprocessingGroup" xmlns:wpi="http://schemas.microsoft.com/office/word/2010/wordprocessingInk" xmlns:wne="http://schemas.microsoft.com/office/word/2006/wordml" xmlns:wps="http://schemas.microsoft.com/office/word/2010/wordprocessingShape" mc:Ignorable="w14 w15 wp14">
+<w:ftr xmlns:wpc="http://schemas.microsoft.com/office/word/2010/wordprocessingCanvas" xmlns:mc="http://schemas.openxmlformats.org/markup-compatibility/2006" xmlns:o="urn:schemas-microsoft-com:office:office" xmlns:r="http://schemas.openxmlformats.org/officeDocument/2006/relationships" xmlns:m="http://schemas.openxmlformats.org/officeDocument/2006/math" xmlns:v="urn:schemas-microsoft-com:vml" xmlns:wp14="http://schemas.microsoft.com/office/word/2010/wordprocessingDrawing" xmlns:wp="http://schemas.openxmlformats.org/drawingml/2006/wordprocessingDrawing" xmlns:w10="urn:schemas-microsoft-com:office:word" xmlns:w="http://schemas.openxmlformats.org/wordprocessingml/2006/main" xmlns:w14="http://schemas.microsoft.com/office/word/2010/wordml" xmlns:w15="http://schemas.microsoft.com/office/word/2012/wordml" xmlns:wpg="http://schemas.microsoft.com/office/word/2010/wordprocessingGroup" xmlns:wpi="http://schemas.microsoft.com/office/word/2010/wordprocessingInk" xmlns:wne="http://schemas.microsoft.com/office/word/2006/wordml" xmlns:wps="http://schemas.microsoft.com/office/word/2010/wordprocessingShape" mc:Ignorable="w14 w15 wp14">
   <w:p>
     <w:pPr>
       <w:pStyle w:val="Footer"/>
@@ -4856,7 +5475,7 @@
         <w:rStyle w:val="PageNumber"/>
         <w:noProof/>
       </w:rPr>
-      <w:t>1</w:t>
+      <w:t>7</w:t>
     </w:r>
     <w:r>
       <w:rPr>
@@ -4874,7 +5493,7 @@
 </file>
 
 <file path=word/footnotes.xml><?xml version="1.0" encoding="utf-8"?>
-<w:footnotes xmlns:wpc="http://schemas.microsoft.com/office/word/2010/wordprocessingCanvas" xmlns:mo="http://schemas.microsoft.com/office/mac/office/2008/main" xmlns:mc="http://schemas.openxmlformats.org/markup-compatibility/2006" xmlns:mv="urn:schemas-microsoft-com:mac:vml" xmlns:o="urn:schemas-microsoft-com:office:office" xmlns:r="http://schemas.openxmlformats.org/officeDocument/2006/relationships" xmlns:m="http://schemas.openxmlformats.org/officeDocument/2006/math" xmlns:v="urn:schemas-microsoft-com:vml" xmlns:wp14="http://schemas.microsoft.com/office/word/2010/wordprocessingDrawing" xmlns:wp="http://schemas.openxmlformats.org/drawingml/2006/wordprocessingDrawing" xmlns:w10="urn:schemas-microsoft-com:office:word" xmlns:w="http://schemas.openxmlformats.org/wordprocessingml/2006/main" xmlns:w14="http://schemas.microsoft.com/office/word/2010/wordml" xmlns:w15="http://schemas.microsoft.com/office/word/2012/wordml" xmlns:wpg="http://schemas.microsoft.com/office/word/2010/wordprocessingGroup" xmlns:wpi="http://schemas.microsoft.com/office/word/2010/wordprocessingInk" xmlns:wne="http://schemas.microsoft.com/office/word/2006/wordml" xmlns:wps="http://schemas.microsoft.com/office/word/2010/wordprocessingShape" mc:Ignorable="w14 w15 wp14">
+<w:footnotes xmlns:wpc="http://schemas.microsoft.com/office/word/2010/wordprocessingCanvas" xmlns:mc="http://schemas.openxmlformats.org/markup-compatibility/2006" xmlns:o="urn:schemas-microsoft-com:office:office" xmlns:r="http://schemas.openxmlformats.org/officeDocument/2006/relationships" xmlns:m="http://schemas.openxmlformats.org/officeDocument/2006/math" xmlns:v="urn:schemas-microsoft-com:vml" xmlns:wp14="http://schemas.microsoft.com/office/word/2010/wordprocessingDrawing" xmlns:wp="http://schemas.openxmlformats.org/drawingml/2006/wordprocessingDrawing" xmlns:w10="urn:schemas-microsoft-com:office:word" xmlns:w="http://schemas.openxmlformats.org/wordprocessingml/2006/main" xmlns:w14="http://schemas.microsoft.com/office/word/2010/wordml" xmlns:w15="http://schemas.microsoft.com/office/word/2012/wordml" xmlns:wpg="http://schemas.microsoft.com/office/word/2010/wordprocessingGroup" xmlns:wpi="http://schemas.microsoft.com/office/word/2010/wordprocessingInk" xmlns:wne="http://schemas.microsoft.com/office/word/2006/wordml" xmlns:wps="http://schemas.microsoft.com/office/word/2010/wordprocessingShape" mc:Ignorable="w14 w15 wp14">
   <w:footnote w:type="separator" w:id="-1">
     <w:p>
       <w:r>
@@ -4893,8 +5512,8 @@
 </file>
 
 <file path=word/numbering.xml><?xml version="1.0" encoding="utf-8"?>
-<w:numbering xmlns:wpc="http://schemas.microsoft.com/office/word/2010/wordprocessingCanvas" xmlns:mo="http://schemas.microsoft.com/office/mac/office/2008/main" xmlns:mc="http://schemas.openxmlformats.org/markup-compatibility/2006" xmlns:mv="urn:schemas-microsoft-com:mac:vml" xmlns:o="urn:schemas-microsoft-com:office:office" xmlns:r="http://schemas.openxmlformats.org/officeDocument/2006/relationships" xmlns:m="http://schemas.openxmlformats.org/officeDocument/2006/math" xmlns:v="urn:schemas-microsoft-com:vml" xmlns:wp14="http://schemas.microsoft.com/office/word/2010/wordprocessingDrawing" xmlns:wp="http://schemas.openxmlformats.org/drawingml/2006/wordprocessingDrawing" xmlns:w10="urn:schemas-microsoft-com:office:word" xmlns:w="http://schemas.openxmlformats.org/wordprocessingml/2006/main" xmlns:w14="http://schemas.microsoft.com/office/word/2010/wordml" xmlns:w15="http://schemas.microsoft.com/office/word/2012/wordml" xmlns:wpg="http://schemas.microsoft.com/office/word/2010/wordprocessingGroup" xmlns:wpi="http://schemas.microsoft.com/office/word/2010/wordprocessingInk" xmlns:wne="http://schemas.microsoft.com/office/word/2006/wordml" xmlns:wps="http://schemas.microsoft.com/office/word/2010/wordprocessingShape" mc:Ignorable="w14 w15 wp14">
-  <w:abstractNum w:abstractNumId="0">
+<w:numbering xmlns:wpc="http://schemas.microsoft.com/office/word/2010/wordprocessingCanvas" xmlns:mc="http://schemas.openxmlformats.org/markup-compatibility/2006" xmlns:o="urn:schemas-microsoft-com:office:office" xmlns:r="http://schemas.openxmlformats.org/officeDocument/2006/relationships" xmlns:m="http://schemas.openxmlformats.org/officeDocument/2006/math" xmlns:v="urn:schemas-microsoft-com:vml" xmlns:wp14="http://schemas.microsoft.com/office/word/2010/wordprocessingDrawing" xmlns:wp="http://schemas.openxmlformats.org/drawingml/2006/wordprocessingDrawing" xmlns:w10="urn:schemas-microsoft-com:office:word" xmlns:w="http://schemas.openxmlformats.org/wordprocessingml/2006/main" xmlns:w14="http://schemas.microsoft.com/office/word/2010/wordml" xmlns:w15="http://schemas.microsoft.com/office/word/2012/wordml" xmlns:wpg="http://schemas.microsoft.com/office/word/2010/wordprocessingGroup" xmlns:wpi="http://schemas.microsoft.com/office/word/2010/wordprocessingInk" xmlns:wne="http://schemas.microsoft.com/office/word/2006/wordml" xmlns:wps="http://schemas.microsoft.com/office/word/2010/wordprocessingShape" mc:Ignorable="w14 w15 wp14">
+  <w:abstractNum w:abstractNumId="0" w15:restartNumberingAfterBreak="0">
     <w:nsid w:val="541C0949"/>
     <w:multiLevelType w:val="hybridMultilevel"/>
     <w:tmpl w:val="FF4A777E"/>
@@ -4983,7 +5602,7 @@
       </w:pPr>
     </w:lvl>
   </w:abstractNum>
-  <w:abstractNum w:abstractNumId="1">
+  <w:abstractNum w:abstractNumId="1" w15:restartNumberingAfterBreak="0">
     <w:nsid w:val="7D9D4E4D"/>
     <w:multiLevelType w:val="hybridMultilevel"/>
     <w:tmpl w:val="FF4A777E"/>
@@ -5072,7 +5691,7 @@
       </w:pPr>
     </w:lvl>
   </w:abstractNum>
-  <w:abstractNum w:abstractNumId="2">
+  <w:abstractNum w:abstractNumId="2" w15:restartNumberingAfterBreak="0">
     <w:nsid w:val="7E5A0555"/>
     <w:multiLevelType w:val="hybridMultilevel"/>
     <w:tmpl w:val="6CEAD1A8"/>
@@ -5202,15 +5821,19 @@
   <w:docDefaults>
     <w:rPrDefault>
       <w:rPr>
-        <w:rFonts w:asciiTheme="minorHAnsi" w:eastAsiaTheme="minorHAnsi" w:hAnsiTheme="minorHAnsi" w:cstheme="minorBidi"/>
-        <w:sz w:val="24"/>
-        <w:szCs w:val="24"/>
+        <w:rFonts w:asciiTheme="minorHAnsi" w:eastAsiaTheme="minorEastAsia" w:hAnsiTheme="minorHAnsi" w:cstheme="minorBidi"/>
+        <w:sz w:val="21"/>
+        <w:szCs w:val="21"/>
         <w:lang w:val="da-DK" w:eastAsia="en-US" w:bidi="ar-SA"/>
       </w:rPr>
     </w:rPrDefault>
-    <w:pPrDefault/>
+    <w:pPrDefault>
+      <w:pPr>
+        <w:spacing w:after="160" w:line="300" w:lineRule="auto"/>
+      </w:pPr>
+    </w:pPrDefault>
   </w:docDefaults>
-  <w:latentStyles w:defLockedState="0" w:defUIPriority="99" w:defSemiHidden="0" w:defUnhideWhenUsed="0" w:defQFormat="0" w:count="380">
+  <w:latentStyles w:defLockedState="0" w:defUIPriority="99" w:defSemiHidden="0" w:defUnhideWhenUsed="0" w:defQFormat="0" w:count="371">
     <w:lsdException w:name="Normal" w:uiPriority="0" w:qFormat="1"/>
     <w:lsdException w:name="heading 1" w:uiPriority="9" w:qFormat="1"/>
     <w:lsdException w:name="heading 2" w:semiHidden="1" w:uiPriority="9" w:unhideWhenUsed="1" w:qFormat="1"/>
@@ -5367,15 +5990,6 @@
     <w:lsdException w:name="Balloon Text" w:semiHidden="1" w:unhideWhenUsed="1"/>
     <w:lsdException w:name="Table Grid" w:uiPriority="39"/>
     <w:lsdException w:name="Table Theme" w:semiHidden="1" w:unhideWhenUsed="1"/>
-    <w:lsdException w:name="Note Level 1" w:semiHidden="1" w:unhideWhenUsed="1"/>
-    <w:lsdException w:name="Note Level 2" w:semiHidden="1" w:unhideWhenUsed="1"/>
-    <w:lsdException w:name="Note Level 3" w:semiHidden="1" w:unhideWhenUsed="1"/>
-    <w:lsdException w:name="Note Level 4" w:semiHidden="1" w:unhideWhenUsed="1"/>
-    <w:lsdException w:name="Note Level 5" w:semiHidden="1" w:unhideWhenUsed="1"/>
-    <w:lsdException w:name="Note Level 6" w:semiHidden="1" w:unhideWhenUsed="1"/>
-    <w:lsdException w:name="Note Level 7" w:semiHidden="1" w:unhideWhenUsed="1"/>
-    <w:lsdException w:name="Note Level 8" w:semiHidden="1" w:unhideWhenUsed="1"/>
-    <w:lsdException w:name="Note Level 9" w:semiHidden="1" w:unhideWhenUsed="1"/>
     <w:lsdException w:name="Placeholder Text" w:semiHidden="1"/>
     <w:lsdException w:name="No Spacing" w:uiPriority="1" w:qFormat="1"/>
     <w:lsdException w:name="Light Shading" w:uiPriority="60"/>
@@ -5595,6 +6209,7 @@
   <w:style w:type="paragraph" w:default="1" w:styleId="Normal">
     <w:name w:val="Normal"/>
     <w:qFormat/>
+    <w:rsid w:val="00613D71"/>
   </w:style>
   <w:style w:type="paragraph" w:styleId="Heading1">
     <w:name w:val="heading 1"/>
@@ -5603,23 +6218,209 @@
     <w:link w:val="Heading1Char"/>
     <w:uiPriority w:val="9"/>
     <w:qFormat/>
-    <w:rsid w:val="0043730F"/>
+    <w:rsid w:val="00613D71"/>
     <w:pPr>
       <w:keepNext/>
       <w:keepLines/>
-      <w:spacing w:before="240"/>
+      <w:spacing w:before="320" w:after="80" w:line="240" w:lineRule="auto"/>
+      <w:jc w:val="center"/>
       <w:outlineLvl w:val="0"/>
     </w:pPr>
     <w:rPr>
       <w:rFonts w:asciiTheme="majorHAnsi" w:eastAsiaTheme="majorEastAsia" w:hAnsiTheme="majorHAnsi" w:cstheme="majorBidi"/>
-      <w:color w:val="2E74B5" w:themeColor="accent1" w:themeShade="BF"/>
+      <w:color w:val="A5A5A5" w:themeColor="accent1" w:themeShade="BF"/>
+      <w:sz w:val="40"/>
+      <w:szCs w:val="40"/>
+    </w:rPr>
+  </w:style>
+  <w:style w:type="paragraph" w:styleId="Heading2">
+    <w:name w:val="heading 2"/>
+    <w:basedOn w:val="Normal"/>
+    <w:next w:val="Normal"/>
+    <w:link w:val="Heading2Char"/>
+    <w:uiPriority w:val="9"/>
+    <w:semiHidden/>
+    <w:unhideWhenUsed/>
+    <w:qFormat/>
+    <w:rsid w:val="00613D71"/>
+    <w:pPr>
+      <w:keepNext/>
+      <w:keepLines/>
+      <w:spacing w:before="160" w:after="40" w:line="240" w:lineRule="auto"/>
+      <w:jc w:val="center"/>
+      <w:outlineLvl w:val="1"/>
+    </w:pPr>
+    <w:rPr>
+      <w:rFonts w:asciiTheme="majorHAnsi" w:eastAsiaTheme="majorEastAsia" w:hAnsiTheme="majorHAnsi" w:cstheme="majorBidi"/>
       <w:sz w:val="32"/>
       <w:szCs w:val="32"/>
+    </w:rPr>
+  </w:style>
+  <w:style w:type="paragraph" w:styleId="Heading3">
+    <w:name w:val="heading 3"/>
+    <w:basedOn w:val="Normal"/>
+    <w:next w:val="Normal"/>
+    <w:link w:val="Heading3Char"/>
+    <w:uiPriority w:val="9"/>
+    <w:semiHidden/>
+    <w:unhideWhenUsed/>
+    <w:qFormat/>
+    <w:rsid w:val="00613D71"/>
+    <w:pPr>
+      <w:keepNext/>
+      <w:keepLines/>
+      <w:spacing w:before="160" w:after="0" w:line="240" w:lineRule="auto"/>
+      <w:outlineLvl w:val="2"/>
+    </w:pPr>
+    <w:rPr>
+      <w:rFonts w:asciiTheme="majorHAnsi" w:eastAsiaTheme="majorEastAsia" w:hAnsiTheme="majorHAnsi" w:cstheme="majorBidi"/>
+      <w:sz w:val="32"/>
+      <w:szCs w:val="32"/>
+    </w:rPr>
+  </w:style>
+  <w:style w:type="paragraph" w:styleId="Heading4">
+    <w:name w:val="heading 4"/>
+    <w:basedOn w:val="Normal"/>
+    <w:next w:val="Normal"/>
+    <w:link w:val="Heading4Char"/>
+    <w:uiPriority w:val="9"/>
+    <w:semiHidden/>
+    <w:unhideWhenUsed/>
+    <w:qFormat/>
+    <w:rsid w:val="00613D71"/>
+    <w:pPr>
+      <w:keepNext/>
+      <w:keepLines/>
+      <w:spacing w:before="80" w:after="0"/>
+      <w:outlineLvl w:val="3"/>
+    </w:pPr>
+    <w:rPr>
+      <w:rFonts w:asciiTheme="majorHAnsi" w:eastAsiaTheme="majorEastAsia" w:hAnsiTheme="majorHAnsi" w:cstheme="majorBidi"/>
+      <w:i/>
+      <w:iCs/>
+      <w:sz w:val="30"/>
+      <w:szCs w:val="30"/>
+    </w:rPr>
+  </w:style>
+  <w:style w:type="paragraph" w:styleId="Heading5">
+    <w:name w:val="heading 5"/>
+    <w:basedOn w:val="Normal"/>
+    <w:next w:val="Normal"/>
+    <w:link w:val="Heading5Char"/>
+    <w:uiPriority w:val="9"/>
+    <w:semiHidden/>
+    <w:unhideWhenUsed/>
+    <w:qFormat/>
+    <w:rsid w:val="00613D71"/>
+    <w:pPr>
+      <w:keepNext/>
+      <w:keepLines/>
+      <w:spacing w:before="40" w:after="0"/>
+      <w:outlineLvl w:val="4"/>
+    </w:pPr>
+    <w:rPr>
+      <w:rFonts w:asciiTheme="majorHAnsi" w:eastAsiaTheme="majorEastAsia" w:hAnsiTheme="majorHAnsi" w:cstheme="majorBidi"/>
+      <w:sz w:val="28"/>
+      <w:szCs w:val="28"/>
+    </w:rPr>
+  </w:style>
+  <w:style w:type="paragraph" w:styleId="Heading6">
+    <w:name w:val="heading 6"/>
+    <w:basedOn w:val="Normal"/>
+    <w:next w:val="Normal"/>
+    <w:link w:val="Heading6Char"/>
+    <w:uiPriority w:val="9"/>
+    <w:semiHidden/>
+    <w:unhideWhenUsed/>
+    <w:qFormat/>
+    <w:rsid w:val="00613D71"/>
+    <w:pPr>
+      <w:keepNext/>
+      <w:keepLines/>
+      <w:spacing w:before="40" w:after="0"/>
+      <w:outlineLvl w:val="5"/>
+    </w:pPr>
+    <w:rPr>
+      <w:rFonts w:asciiTheme="majorHAnsi" w:eastAsiaTheme="majorEastAsia" w:hAnsiTheme="majorHAnsi" w:cstheme="majorBidi"/>
+      <w:i/>
+      <w:iCs/>
+      <w:sz w:val="26"/>
+      <w:szCs w:val="26"/>
+    </w:rPr>
+  </w:style>
+  <w:style w:type="paragraph" w:styleId="Heading7">
+    <w:name w:val="heading 7"/>
+    <w:basedOn w:val="Normal"/>
+    <w:next w:val="Normal"/>
+    <w:link w:val="Heading7Char"/>
+    <w:uiPriority w:val="9"/>
+    <w:semiHidden/>
+    <w:unhideWhenUsed/>
+    <w:qFormat/>
+    <w:rsid w:val="00613D71"/>
+    <w:pPr>
+      <w:keepNext/>
+      <w:keepLines/>
+      <w:spacing w:before="40" w:after="0"/>
+      <w:outlineLvl w:val="6"/>
+    </w:pPr>
+    <w:rPr>
+      <w:rFonts w:asciiTheme="majorHAnsi" w:eastAsiaTheme="majorEastAsia" w:hAnsiTheme="majorHAnsi" w:cstheme="majorBidi"/>
+      <w:sz w:val="24"/>
+      <w:szCs w:val="24"/>
+    </w:rPr>
+  </w:style>
+  <w:style w:type="paragraph" w:styleId="Heading8">
+    <w:name w:val="heading 8"/>
+    <w:basedOn w:val="Normal"/>
+    <w:next w:val="Normal"/>
+    <w:link w:val="Heading8Char"/>
+    <w:uiPriority w:val="9"/>
+    <w:semiHidden/>
+    <w:unhideWhenUsed/>
+    <w:qFormat/>
+    <w:rsid w:val="00613D71"/>
+    <w:pPr>
+      <w:keepNext/>
+      <w:keepLines/>
+      <w:spacing w:before="40" w:after="0"/>
+      <w:outlineLvl w:val="7"/>
+    </w:pPr>
+    <w:rPr>
+      <w:rFonts w:asciiTheme="majorHAnsi" w:eastAsiaTheme="majorEastAsia" w:hAnsiTheme="majorHAnsi" w:cstheme="majorBidi"/>
+      <w:i/>
+      <w:iCs/>
+      <w:sz w:val="22"/>
+      <w:szCs w:val="22"/>
+    </w:rPr>
+  </w:style>
+  <w:style w:type="paragraph" w:styleId="Heading9">
+    <w:name w:val="heading 9"/>
+    <w:basedOn w:val="Normal"/>
+    <w:next w:val="Normal"/>
+    <w:link w:val="Heading9Char"/>
+    <w:uiPriority w:val="9"/>
+    <w:semiHidden/>
+    <w:unhideWhenUsed/>
+    <w:qFormat/>
+    <w:rsid w:val="00613D71"/>
+    <w:pPr>
+      <w:keepNext/>
+      <w:keepLines/>
+      <w:spacing w:before="40" w:after="0"/>
+      <w:outlineLvl w:val="8"/>
+    </w:pPr>
+    <w:rPr>
+      <w:b/>
+      <w:bCs/>
+      <w:i/>
+      <w:iCs/>
     </w:rPr>
   </w:style>
   <w:style w:type="character" w:default="1" w:styleId="DefaultParagraphFont">
     <w:name w:val="Default Paragraph Font"/>
     <w:uiPriority w:val="1"/>
+    <w:semiHidden/>
     <w:unhideWhenUsed/>
   </w:style>
   <w:style w:type="table" w:default="1" w:styleId="TableNormal">
@@ -5648,12 +6449,12 @@
     <w:basedOn w:val="DefaultParagraphFont"/>
     <w:link w:val="Heading1"/>
     <w:uiPriority w:val="9"/>
-    <w:rsid w:val="0043730F"/>
+    <w:rsid w:val="00613D71"/>
     <w:rPr>
       <w:rFonts w:asciiTheme="majorHAnsi" w:eastAsiaTheme="majorEastAsia" w:hAnsiTheme="majorHAnsi" w:cstheme="majorBidi"/>
-      <w:color w:val="2E74B5" w:themeColor="accent1" w:themeShade="BF"/>
-      <w:sz w:val="32"/>
-      <w:szCs w:val="32"/>
+      <w:color w:val="A5A5A5" w:themeColor="accent1" w:themeShade="BF"/>
+      <w:sz w:val="40"/>
+      <w:szCs w:val="40"/>
     </w:rPr>
   </w:style>
   <w:style w:type="paragraph" w:styleId="Title">
@@ -5663,16 +6464,23 @@
     <w:link w:val="TitleChar"/>
     <w:uiPriority w:val="10"/>
     <w:qFormat/>
-    <w:rsid w:val="0043730F"/>
+    <w:rsid w:val="00613D71"/>
     <w:pPr>
+      <w:pBdr>
+        <w:top w:val="single" w:sz="6" w:space="8" w:color="969696" w:themeColor="accent3"/>
+        <w:bottom w:val="single" w:sz="6" w:space="8" w:color="969696" w:themeColor="accent3"/>
+      </w:pBdr>
+      <w:spacing w:after="400" w:line="240" w:lineRule="auto"/>
       <w:contextualSpacing/>
+      <w:jc w:val="center"/>
     </w:pPr>
     <w:rPr>
       <w:rFonts w:asciiTheme="majorHAnsi" w:eastAsiaTheme="majorEastAsia" w:hAnsiTheme="majorHAnsi" w:cstheme="majorBidi"/>
-      <w:spacing w:val="-10"/>
-      <w:kern w:val="28"/>
-      <w:sz w:val="56"/>
-      <w:szCs w:val="56"/>
+      <w:caps/>
+      <w:color w:val="000000" w:themeColor="text2"/>
+      <w:spacing w:val="30"/>
+      <w:sz w:val="72"/>
+      <w:szCs w:val="72"/>
     </w:rPr>
   </w:style>
   <w:style w:type="character" w:customStyle="1" w:styleId="TitleChar">
@@ -5680,13 +6488,14 @@
     <w:basedOn w:val="DefaultParagraphFont"/>
     <w:link w:val="Title"/>
     <w:uiPriority w:val="10"/>
-    <w:rsid w:val="0043730F"/>
+    <w:rsid w:val="00613D71"/>
     <w:rPr>
       <w:rFonts w:asciiTheme="majorHAnsi" w:eastAsiaTheme="majorEastAsia" w:hAnsiTheme="majorHAnsi" w:cstheme="majorBidi"/>
-      <w:spacing w:val="-10"/>
-      <w:kern w:val="28"/>
-      <w:sz w:val="56"/>
-      <w:szCs w:val="56"/>
+      <w:caps/>
+      <w:color w:val="000000" w:themeColor="text2"/>
+      <w:spacing w:val="30"/>
+      <w:sz w:val="72"/>
+      <w:szCs w:val="72"/>
     </w:rPr>
   </w:style>
   <w:style w:type="paragraph" w:styleId="Subtitle">
@@ -5696,19 +6505,17 @@
     <w:link w:val="SubtitleChar"/>
     <w:uiPriority w:val="11"/>
     <w:qFormat/>
-    <w:rsid w:val="0043730F"/>
+    <w:rsid w:val="00613D71"/>
     <w:pPr>
       <w:numPr>
         <w:ilvl w:val="1"/>
       </w:numPr>
-      <w:spacing w:after="160"/>
+      <w:jc w:val="center"/>
     </w:pPr>
     <w:rPr>
-      <w:rFonts w:eastAsiaTheme="minorEastAsia"/>
-      <w:color w:val="5A5A5A" w:themeColor="text1" w:themeTint="A5"/>
-      <w:spacing w:val="15"/>
-      <w:sz w:val="22"/>
-      <w:szCs w:val="22"/>
+      <w:color w:val="000000" w:themeColor="text2"/>
+      <w:sz w:val="28"/>
+      <w:szCs w:val="28"/>
     </w:rPr>
   </w:style>
   <w:style w:type="character" w:customStyle="1" w:styleId="SubtitleChar">
@@ -5716,13 +6523,11 @@
     <w:basedOn w:val="DefaultParagraphFont"/>
     <w:link w:val="Subtitle"/>
     <w:uiPriority w:val="11"/>
-    <w:rsid w:val="0043730F"/>
+    <w:rsid w:val="00613D71"/>
     <w:rPr>
-      <w:rFonts w:eastAsiaTheme="minorEastAsia"/>
-      <w:color w:val="5A5A5A" w:themeColor="text1" w:themeTint="A5"/>
-      <w:spacing w:val="15"/>
-      <w:sz w:val="22"/>
-      <w:szCs w:val="22"/>
+      <w:color w:val="000000" w:themeColor="text2"/>
+      <w:sz w:val="28"/>
+      <w:szCs w:val="28"/>
     </w:rPr>
   </w:style>
   <w:style w:type="character" w:styleId="SubtleEmphasis">
@@ -5730,11 +6535,11 @@
     <w:basedOn w:val="DefaultParagraphFont"/>
     <w:uiPriority w:val="19"/>
     <w:qFormat/>
-    <w:rsid w:val="0043730F"/>
+    <w:rsid w:val="00613D71"/>
     <w:rPr>
       <w:i/>
       <w:iCs/>
-      <w:color w:val="404040" w:themeColor="text1" w:themeTint="BF"/>
+      <w:color w:val="595959" w:themeColor="text1" w:themeTint="A6"/>
     </w:rPr>
   </w:style>
   <w:style w:type="paragraph" w:styleId="Caption">
@@ -5744,16 +6549,16 @@
     <w:uiPriority w:val="35"/>
     <w:unhideWhenUsed/>
     <w:qFormat/>
-    <w:rsid w:val="009C204A"/>
+    <w:rsid w:val="00613D71"/>
     <w:pPr>
-      <w:spacing w:after="200"/>
+      <w:spacing w:line="240" w:lineRule="auto"/>
     </w:pPr>
     <w:rPr>
-      <w:i/>
-      <w:iCs/>
-      <w:color w:val="44546A" w:themeColor="text2"/>
-      <w:sz w:val="18"/>
-      <w:szCs w:val="18"/>
+      <w:b/>
+      <w:bCs/>
+      <w:color w:val="404040" w:themeColor="text1" w:themeTint="BF"/>
+      <w:sz w:val="16"/>
+      <w:szCs w:val="16"/>
     </w:rPr>
   </w:style>
   <w:style w:type="table" w:styleId="TableGrid">
@@ -5762,7 +6567,6 @@
     <w:uiPriority w:val="39"/>
     <w:rsid w:val="00607760"/>
     <w:tblPr>
-      <w:tblInd w:w="0" w:type="dxa"/>
       <w:tblBorders>
         <w:top w:val="single" w:sz="4" w:space="0" w:color="auto"/>
         <w:left w:val="single" w:sz="4" w:space="0" w:color="auto"/>
@@ -5771,12 +6575,6 @@
         <w:insideH w:val="single" w:sz="4" w:space="0" w:color="auto"/>
         <w:insideV w:val="single" w:sz="4" w:space="0" w:color="auto"/>
       </w:tblBorders>
-      <w:tblCellMar>
-        <w:top w:w="0" w:type="dxa"/>
-        <w:left w:w="108" w:type="dxa"/>
-        <w:bottom w:w="0" w:type="dxa"/>
-        <w:right w:w="108" w:type="dxa"/>
-      </w:tblCellMar>
     </w:tblPr>
   </w:style>
   <w:style w:type="table" w:styleId="TableGridLight">
@@ -5785,7 +6583,6 @@
     <w:uiPriority w:val="40"/>
     <w:rsid w:val="00607760"/>
     <w:tblPr>
-      <w:tblInd w:w="0" w:type="dxa"/>
       <w:tblBorders>
         <w:top w:val="single" w:sz="4" w:space="0" w:color="BFBFBF" w:themeColor="background1" w:themeShade="BF"/>
         <w:left w:val="single" w:sz="4" w:space="0" w:color="BFBFBF" w:themeColor="background1" w:themeShade="BF"/>
@@ -5794,12 +6591,6 @@
         <w:insideH w:val="single" w:sz="4" w:space="0" w:color="BFBFBF" w:themeColor="background1" w:themeShade="BF"/>
         <w:insideV w:val="single" w:sz="4" w:space="0" w:color="BFBFBF" w:themeColor="background1" w:themeShade="BF"/>
       </w:tblBorders>
-      <w:tblCellMar>
-        <w:top w:w="0" w:type="dxa"/>
-        <w:left w:w="108" w:type="dxa"/>
-        <w:bottom w:w="0" w:type="dxa"/>
-        <w:right w:w="108" w:type="dxa"/>
-      </w:tblCellMar>
     </w:tblPr>
   </w:style>
   <w:style w:type="table" w:styleId="PlainTable1">
@@ -5810,7 +6601,6 @@
     <w:tblPr>
       <w:tblStyleRowBandSize w:val="1"/>
       <w:tblStyleColBandSize w:val="1"/>
-      <w:tblInd w:w="0" w:type="dxa"/>
       <w:tblBorders>
         <w:top w:val="single" w:sz="4" w:space="0" w:color="BFBFBF" w:themeColor="background1" w:themeShade="BF"/>
         <w:left w:val="single" w:sz="4" w:space="0" w:color="BFBFBF" w:themeColor="background1" w:themeShade="BF"/>
@@ -5819,12 +6609,6 @@
         <w:insideH w:val="single" w:sz="4" w:space="0" w:color="BFBFBF" w:themeColor="background1" w:themeShade="BF"/>
         <w:insideV w:val="single" w:sz="4" w:space="0" w:color="BFBFBF" w:themeColor="background1" w:themeShade="BF"/>
       </w:tblBorders>
-      <w:tblCellMar>
-        <w:top w:w="0" w:type="dxa"/>
-        <w:left w:w="108" w:type="dxa"/>
-        <w:bottom w:w="0" w:type="dxa"/>
-        <w:right w:w="108" w:type="dxa"/>
-      </w:tblCellMar>
     </w:tblPr>
     <w:tblStylePr w:type="firstRow">
       <w:rPr>
@@ -5877,7 +6661,6 @@
     <w:tblPr>
       <w:tblStyleRowBandSize w:val="1"/>
       <w:tblStyleColBandSize w:val="1"/>
-      <w:tblInd w:w="0" w:type="dxa"/>
       <w:tblBorders>
         <w:top w:val="single" w:sz="4" w:space="0" w:color="999999" w:themeColor="text1" w:themeTint="66"/>
         <w:left w:val="single" w:sz="4" w:space="0" w:color="999999" w:themeColor="text1" w:themeTint="66"/>
@@ -5886,12 +6669,6 @@
         <w:insideH w:val="single" w:sz="4" w:space="0" w:color="999999" w:themeColor="text1" w:themeTint="66"/>
         <w:insideV w:val="single" w:sz="4" w:space="0" w:color="999999" w:themeColor="text1" w:themeTint="66"/>
       </w:tblBorders>
-      <w:tblCellMar>
-        <w:top w:w="0" w:type="dxa"/>
-        <w:left w:w="108" w:type="dxa"/>
-        <w:bottom w:w="0" w:type="dxa"/>
-        <w:right w:w="108" w:type="dxa"/>
-      </w:tblCellMar>
     </w:tblPr>
     <w:tblStylePr w:type="firstRow">
       <w:rPr>
@@ -5948,18 +6725,10 @@
     <w:uiPriority w:val="39"/>
     <w:unhideWhenUsed/>
     <w:qFormat/>
-    <w:rsid w:val="008E23EB"/>
+    <w:rsid w:val="00613D71"/>
     <w:pPr>
-      <w:spacing w:before="480" w:line="276" w:lineRule="auto"/>
       <w:outlineLvl w:val="9"/>
     </w:pPr>
-    <w:rPr>
-      <w:b/>
-      <w:bCs/>
-      <w:sz w:val="28"/>
-      <w:szCs w:val="28"/>
-      <w:lang w:val="en-US"/>
-    </w:rPr>
   </w:style>
   <w:style w:type="paragraph" w:styleId="TOC1">
     <w:name w:val="toc 1"/>
@@ -5983,7 +6752,7 @@
     <w:unhideWhenUsed/>
     <w:rsid w:val="008E23EB"/>
     <w:rPr>
-      <w:color w:val="0563C1" w:themeColor="hyperlink"/>
+      <w:color w:val="5F5F5F" w:themeColor="hyperlink"/>
       <w:u w:val="single"/>
     </w:rPr>
   </w:style>
@@ -6161,17 +6930,10 @@
     <w:tblPr>
       <w:tblStyleRowBandSize w:val="1"/>
       <w:tblStyleColBandSize w:val="1"/>
-      <w:tblInd w:w="0" w:type="dxa"/>
       <w:tblBorders>
         <w:top w:val="single" w:sz="4" w:space="0" w:color="7F7F7F" w:themeColor="text1" w:themeTint="80"/>
         <w:bottom w:val="single" w:sz="4" w:space="0" w:color="7F7F7F" w:themeColor="text1" w:themeTint="80"/>
       </w:tblBorders>
-      <w:tblCellMar>
-        <w:top w:w="0" w:type="dxa"/>
-        <w:left w:w="108" w:type="dxa"/>
-        <w:bottom w:w="0" w:type="dxa"/>
-        <w:right w:w="108" w:type="dxa"/>
-      </w:tblCellMar>
     </w:tblPr>
     <w:tblStylePr w:type="firstRow">
       <w:rPr>
@@ -6245,13 +7007,6 @@
     <w:tblPr>
       <w:tblStyleRowBandSize w:val="1"/>
       <w:tblStyleColBandSize w:val="1"/>
-      <w:tblInd w:w="0" w:type="dxa"/>
-      <w:tblCellMar>
-        <w:top w:w="0" w:type="dxa"/>
-        <w:left w:w="108" w:type="dxa"/>
-        <w:bottom w:w="0" w:type="dxa"/>
-        <w:right w:w="108" w:type="dxa"/>
-      </w:tblCellMar>
     </w:tblPr>
     <w:tblStylePr w:type="firstRow">
       <w:rPr>
@@ -6342,13 +7097,6 @@
     <w:tblPr>
       <w:tblStyleRowBandSize w:val="1"/>
       <w:tblStyleColBandSize w:val="1"/>
-      <w:tblInd w:w="0" w:type="dxa"/>
-      <w:tblCellMar>
-        <w:top w:w="0" w:type="dxa"/>
-        <w:left w:w="108" w:type="dxa"/>
-        <w:bottom w:w="0" w:type="dxa"/>
-        <w:right w:w="108" w:type="dxa"/>
-      </w:tblCellMar>
     </w:tblPr>
     <w:tblStylePr w:type="firstRow">
       <w:rPr>
@@ -6395,13 +7143,6 @@
     <w:tblPr>
       <w:tblStyleRowBandSize w:val="1"/>
       <w:tblStyleColBandSize w:val="1"/>
-      <w:tblInd w:w="0" w:type="dxa"/>
-      <w:tblCellMar>
-        <w:top w:w="0" w:type="dxa"/>
-        <w:left w:w="108" w:type="dxa"/>
-        <w:bottom w:w="0" w:type="dxa"/>
-        <w:right w:w="108" w:type="dxa"/>
-      </w:tblCellMar>
     </w:tblPr>
     <w:tblStylePr w:type="firstRow">
       <w:rPr>
@@ -6511,13 +7252,284 @@
       </w:tcPr>
     </w:tblStylePr>
   </w:style>
+  <w:style w:type="character" w:customStyle="1" w:styleId="Heading2Char">
+    <w:name w:val="Heading 2 Char"/>
+    <w:basedOn w:val="DefaultParagraphFont"/>
+    <w:link w:val="Heading2"/>
+    <w:uiPriority w:val="9"/>
+    <w:semiHidden/>
+    <w:rsid w:val="00613D71"/>
+    <w:rPr>
+      <w:rFonts w:asciiTheme="majorHAnsi" w:eastAsiaTheme="majorEastAsia" w:hAnsiTheme="majorHAnsi" w:cstheme="majorBidi"/>
+      <w:sz w:val="32"/>
+      <w:szCs w:val="32"/>
+    </w:rPr>
+  </w:style>
+  <w:style w:type="character" w:customStyle="1" w:styleId="Heading3Char">
+    <w:name w:val="Heading 3 Char"/>
+    <w:basedOn w:val="DefaultParagraphFont"/>
+    <w:link w:val="Heading3"/>
+    <w:uiPriority w:val="9"/>
+    <w:semiHidden/>
+    <w:rsid w:val="00613D71"/>
+    <w:rPr>
+      <w:rFonts w:asciiTheme="majorHAnsi" w:eastAsiaTheme="majorEastAsia" w:hAnsiTheme="majorHAnsi" w:cstheme="majorBidi"/>
+      <w:sz w:val="32"/>
+      <w:szCs w:val="32"/>
+    </w:rPr>
+  </w:style>
+  <w:style w:type="character" w:customStyle="1" w:styleId="Heading4Char">
+    <w:name w:val="Heading 4 Char"/>
+    <w:basedOn w:val="DefaultParagraphFont"/>
+    <w:link w:val="Heading4"/>
+    <w:uiPriority w:val="9"/>
+    <w:semiHidden/>
+    <w:rsid w:val="00613D71"/>
+    <w:rPr>
+      <w:rFonts w:asciiTheme="majorHAnsi" w:eastAsiaTheme="majorEastAsia" w:hAnsiTheme="majorHAnsi" w:cstheme="majorBidi"/>
+      <w:i/>
+      <w:iCs/>
+      <w:sz w:val="30"/>
+      <w:szCs w:val="30"/>
+    </w:rPr>
+  </w:style>
+  <w:style w:type="character" w:customStyle="1" w:styleId="Heading5Char">
+    <w:name w:val="Heading 5 Char"/>
+    <w:basedOn w:val="DefaultParagraphFont"/>
+    <w:link w:val="Heading5"/>
+    <w:uiPriority w:val="9"/>
+    <w:semiHidden/>
+    <w:rsid w:val="00613D71"/>
+    <w:rPr>
+      <w:rFonts w:asciiTheme="majorHAnsi" w:eastAsiaTheme="majorEastAsia" w:hAnsiTheme="majorHAnsi" w:cstheme="majorBidi"/>
+      <w:sz w:val="28"/>
+      <w:szCs w:val="28"/>
+    </w:rPr>
+  </w:style>
+  <w:style w:type="character" w:customStyle="1" w:styleId="Heading6Char">
+    <w:name w:val="Heading 6 Char"/>
+    <w:basedOn w:val="DefaultParagraphFont"/>
+    <w:link w:val="Heading6"/>
+    <w:uiPriority w:val="9"/>
+    <w:semiHidden/>
+    <w:rsid w:val="00613D71"/>
+    <w:rPr>
+      <w:rFonts w:asciiTheme="majorHAnsi" w:eastAsiaTheme="majorEastAsia" w:hAnsiTheme="majorHAnsi" w:cstheme="majorBidi"/>
+      <w:i/>
+      <w:iCs/>
+      <w:sz w:val="26"/>
+      <w:szCs w:val="26"/>
+    </w:rPr>
+  </w:style>
+  <w:style w:type="character" w:customStyle="1" w:styleId="Heading7Char">
+    <w:name w:val="Heading 7 Char"/>
+    <w:basedOn w:val="DefaultParagraphFont"/>
+    <w:link w:val="Heading7"/>
+    <w:uiPriority w:val="9"/>
+    <w:semiHidden/>
+    <w:rsid w:val="00613D71"/>
+    <w:rPr>
+      <w:rFonts w:asciiTheme="majorHAnsi" w:eastAsiaTheme="majorEastAsia" w:hAnsiTheme="majorHAnsi" w:cstheme="majorBidi"/>
+      <w:sz w:val="24"/>
+      <w:szCs w:val="24"/>
+    </w:rPr>
+  </w:style>
+  <w:style w:type="character" w:customStyle="1" w:styleId="Heading8Char">
+    <w:name w:val="Heading 8 Char"/>
+    <w:basedOn w:val="DefaultParagraphFont"/>
+    <w:link w:val="Heading8"/>
+    <w:uiPriority w:val="9"/>
+    <w:semiHidden/>
+    <w:rsid w:val="00613D71"/>
+    <w:rPr>
+      <w:rFonts w:asciiTheme="majorHAnsi" w:eastAsiaTheme="majorEastAsia" w:hAnsiTheme="majorHAnsi" w:cstheme="majorBidi"/>
+      <w:i/>
+      <w:iCs/>
+      <w:sz w:val="22"/>
+      <w:szCs w:val="22"/>
+    </w:rPr>
+  </w:style>
+  <w:style w:type="character" w:customStyle="1" w:styleId="Heading9Char">
+    <w:name w:val="Heading 9 Char"/>
+    <w:basedOn w:val="DefaultParagraphFont"/>
+    <w:link w:val="Heading9"/>
+    <w:uiPriority w:val="9"/>
+    <w:semiHidden/>
+    <w:rsid w:val="00613D71"/>
+    <w:rPr>
+      <w:b/>
+      <w:bCs/>
+      <w:i/>
+      <w:iCs/>
+    </w:rPr>
+  </w:style>
+  <w:style w:type="character" w:styleId="Strong">
+    <w:name w:val="Strong"/>
+    <w:basedOn w:val="DefaultParagraphFont"/>
+    <w:uiPriority w:val="22"/>
+    <w:qFormat/>
+    <w:rsid w:val="00613D71"/>
+    <w:rPr>
+      <w:b/>
+      <w:bCs/>
+    </w:rPr>
+  </w:style>
+  <w:style w:type="character" w:styleId="Emphasis">
+    <w:name w:val="Emphasis"/>
+    <w:basedOn w:val="DefaultParagraphFont"/>
+    <w:uiPriority w:val="20"/>
+    <w:qFormat/>
+    <w:rsid w:val="00613D71"/>
+    <w:rPr>
+      <w:i/>
+      <w:iCs/>
+      <w:color w:val="000000" w:themeColor="text1"/>
+    </w:rPr>
+  </w:style>
+  <w:style w:type="paragraph" w:styleId="NoSpacing">
+    <w:name w:val="No Spacing"/>
+    <w:uiPriority w:val="1"/>
+    <w:qFormat/>
+    <w:rsid w:val="00613D71"/>
+    <w:pPr>
+      <w:spacing w:after="0" w:line="240" w:lineRule="auto"/>
+    </w:pPr>
+  </w:style>
+  <w:style w:type="paragraph" w:styleId="Quote">
+    <w:name w:val="Quote"/>
+    <w:basedOn w:val="Normal"/>
+    <w:next w:val="Normal"/>
+    <w:link w:val="QuoteChar"/>
+    <w:uiPriority w:val="29"/>
+    <w:qFormat/>
+    <w:rsid w:val="00613D71"/>
+    <w:pPr>
+      <w:spacing w:before="160"/>
+      <w:ind w:left="720" w:right="720"/>
+      <w:jc w:val="center"/>
+    </w:pPr>
+    <w:rPr>
+      <w:i/>
+      <w:iCs/>
+      <w:color w:val="707070" w:themeColor="accent3" w:themeShade="BF"/>
+      <w:sz w:val="24"/>
+      <w:szCs w:val="24"/>
+    </w:rPr>
+  </w:style>
+  <w:style w:type="character" w:customStyle="1" w:styleId="QuoteChar">
+    <w:name w:val="Quote Char"/>
+    <w:basedOn w:val="DefaultParagraphFont"/>
+    <w:link w:val="Quote"/>
+    <w:uiPriority w:val="29"/>
+    <w:rsid w:val="00613D71"/>
+    <w:rPr>
+      <w:i/>
+      <w:iCs/>
+      <w:color w:val="707070" w:themeColor="accent3" w:themeShade="BF"/>
+      <w:sz w:val="24"/>
+      <w:szCs w:val="24"/>
+    </w:rPr>
+  </w:style>
+  <w:style w:type="paragraph" w:styleId="IntenseQuote">
+    <w:name w:val="Intense Quote"/>
+    <w:basedOn w:val="Normal"/>
+    <w:next w:val="Normal"/>
+    <w:link w:val="IntenseQuoteChar"/>
+    <w:uiPriority w:val="30"/>
+    <w:qFormat/>
+    <w:rsid w:val="00613D71"/>
+    <w:pPr>
+      <w:spacing w:before="160" w:line="276" w:lineRule="auto"/>
+      <w:ind w:left="936" w:right="936"/>
+      <w:jc w:val="center"/>
+    </w:pPr>
+    <w:rPr>
+      <w:rFonts w:asciiTheme="majorHAnsi" w:eastAsiaTheme="majorEastAsia" w:hAnsiTheme="majorHAnsi" w:cstheme="majorBidi"/>
+      <w:caps/>
+      <w:color w:val="A5A5A5" w:themeColor="accent1" w:themeShade="BF"/>
+      <w:sz w:val="28"/>
+      <w:szCs w:val="28"/>
+    </w:rPr>
+  </w:style>
+  <w:style w:type="character" w:customStyle="1" w:styleId="IntenseQuoteChar">
+    <w:name w:val="Intense Quote Char"/>
+    <w:basedOn w:val="DefaultParagraphFont"/>
+    <w:link w:val="IntenseQuote"/>
+    <w:uiPriority w:val="30"/>
+    <w:rsid w:val="00613D71"/>
+    <w:rPr>
+      <w:rFonts w:asciiTheme="majorHAnsi" w:eastAsiaTheme="majorEastAsia" w:hAnsiTheme="majorHAnsi" w:cstheme="majorBidi"/>
+      <w:caps/>
+      <w:color w:val="A5A5A5" w:themeColor="accent1" w:themeShade="BF"/>
+      <w:sz w:val="28"/>
+      <w:szCs w:val="28"/>
+    </w:rPr>
+  </w:style>
+  <w:style w:type="character" w:styleId="IntenseEmphasis">
+    <w:name w:val="Intense Emphasis"/>
+    <w:basedOn w:val="DefaultParagraphFont"/>
+    <w:uiPriority w:val="21"/>
+    <w:qFormat/>
+    <w:rsid w:val="00613D71"/>
+    <w:rPr>
+      <w:b/>
+      <w:bCs/>
+      <w:i/>
+      <w:iCs/>
+      <w:color w:val="auto"/>
+    </w:rPr>
+  </w:style>
+  <w:style w:type="character" w:styleId="SubtleReference">
+    <w:name w:val="Subtle Reference"/>
+    <w:basedOn w:val="DefaultParagraphFont"/>
+    <w:uiPriority w:val="31"/>
+    <w:qFormat/>
+    <w:rsid w:val="00613D71"/>
+    <w:rPr>
+      <w:caps w:val="0"/>
+      <w:smallCaps/>
+      <w:color w:val="404040" w:themeColor="text1" w:themeTint="BF"/>
+      <w:spacing w:val="0"/>
+      <w:u w:val="single" w:color="7F7F7F" w:themeColor="text1" w:themeTint="80"/>
+    </w:rPr>
+  </w:style>
+  <w:style w:type="character" w:styleId="IntenseReference">
+    <w:name w:val="Intense Reference"/>
+    <w:basedOn w:val="DefaultParagraphFont"/>
+    <w:uiPriority w:val="32"/>
+    <w:qFormat/>
+    <w:rsid w:val="00613D71"/>
+    <w:rPr>
+      <w:b/>
+      <w:bCs/>
+      <w:caps w:val="0"/>
+      <w:smallCaps/>
+      <w:color w:val="auto"/>
+      <w:spacing w:val="0"/>
+      <w:u w:val="single"/>
+    </w:rPr>
+  </w:style>
+  <w:style w:type="character" w:styleId="BookTitle">
+    <w:name w:val="Book Title"/>
+    <w:basedOn w:val="DefaultParagraphFont"/>
+    <w:uiPriority w:val="33"/>
+    <w:qFormat/>
+    <w:rsid w:val="00613D71"/>
+    <w:rPr>
+      <w:b/>
+      <w:bCs/>
+      <w:caps w:val="0"/>
+      <w:smallCaps/>
+      <w:spacing w:val="0"/>
+    </w:rPr>
+  </w:style>
 </w:styles>
 </file>
 
 <file path=word/theme/theme1.xml><?xml version="1.0" encoding="utf-8"?>
 <a:theme xmlns:a="http://schemas.openxmlformats.org/drawingml/2006/main" name="Office Theme">
   <a:themeElements>
-    <a:clrScheme name="Office">
+    <a:clrScheme name="Grayscale">
       <a:dk1>
         <a:sysClr val="windowText" lastClr="000000"/>
       </a:dk1>
@@ -6525,80 +7537,45 @@
         <a:sysClr val="window" lastClr="FFFFFF"/>
       </a:lt1>
       <a:dk2>
-        <a:srgbClr val="44546A"/>
+        <a:srgbClr val="000000"/>
       </a:dk2>
       <a:lt2>
-        <a:srgbClr val="E7E6E6"/>
+        <a:srgbClr val="F8F8F8"/>
       </a:lt2>
       <a:accent1>
-        <a:srgbClr val="5B9BD5"/>
+        <a:srgbClr val="DDDDDD"/>
       </a:accent1>
       <a:accent2>
-        <a:srgbClr val="ED7D31"/>
+        <a:srgbClr val="B2B2B2"/>
       </a:accent2>
       <a:accent3>
-        <a:srgbClr val="A5A5A5"/>
+        <a:srgbClr val="969696"/>
       </a:accent3>
       <a:accent4>
-        <a:srgbClr val="FFC000"/>
+        <a:srgbClr val="808080"/>
       </a:accent4>
       <a:accent5>
-        <a:srgbClr val="4472C4"/>
+        <a:srgbClr val="5F5F5F"/>
       </a:accent5>
       <a:accent6>
-        <a:srgbClr val="70AD47"/>
+        <a:srgbClr val="4D4D4D"/>
       </a:accent6>
       <a:hlink>
-        <a:srgbClr val="0563C1"/>
+        <a:srgbClr val="5F5F5F"/>
       </a:hlink>
       <a:folHlink>
-        <a:srgbClr val="954F72"/>
+        <a:srgbClr val="919191"/>
       </a:folHlink>
     </a:clrScheme>
-    <a:fontScheme name="Office">
+    <a:fontScheme name="Garamond-Trebuchet MS">
       <a:majorFont>
-        <a:latin typeface="Calibri Light" panose="020F0302020204030204"/>
+        <a:latin typeface="Garamond" panose="02020404030301010803"/>
         <a:ea typeface=""/>
         <a:cs typeface=""/>
-        <a:font script="Jpan" typeface="ＭＳ ゴシック"/>
-        <a:font script="Hang" typeface="맑은 고딕"/>
-        <a:font script="Hans" typeface="宋体"/>
-        <a:font script="Hant" typeface="新細明體"/>
-        <a:font script="Arab" typeface="Times New Roman"/>
-        <a:font script="Hebr" typeface="Times New Roman"/>
-        <a:font script="Thai" typeface="Angsana New"/>
-        <a:font script="Ethi" typeface="Nyala"/>
-        <a:font script="Beng" typeface="Vrinda"/>
-        <a:font script="Gujr" typeface="Shruti"/>
-        <a:font script="Khmr" typeface="MoolBoran"/>
-        <a:font script="Knda" typeface="Tunga"/>
-        <a:font script="Guru" typeface="Raavi"/>
-        <a:font script="Cans" typeface="Euphemia"/>
-        <a:font script="Cher" typeface="Plantagenet Cherokee"/>
-        <a:font script="Yiii" typeface="Microsoft Yi Baiti"/>
-        <a:font script="Tibt" typeface="Microsoft Himalaya"/>
-        <a:font script="Thaa" typeface="MV Boli"/>
-        <a:font script="Deva" typeface="Mangal"/>
-        <a:font script="Telu" typeface="Gautami"/>
-        <a:font script="Taml" typeface="Latha"/>
-        <a:font script="Syrc" typeface="Estrangelo Edessa"/>
-        <a:font script="Orya" typeface="Kalinga"/>
-        <a:font script="Mlym" typeface="Kartika"/>
-        <a:font script="Laoo" typeface="DokChampa"/>
-        <a:font script="Sinh" typeface="Iskoola Pota"/>
-        <a:font script="Mong" typeface="Mongolian Baiti"/>
-        <a:font script="Viet" typeface="Times New Roman"/>
-        <a:font script="Uigh" typeface="Microsoft Uighur"/>
-        <a:font script="Geor" typeface="Sylfaen"/>
-      </a:majorFont>
-      <a:minorFont>
-        <a:latin typeface="Calibri" panose="020F0502020204030204"/>
-        <a:ea typeface=""/>
-        <a:cs typeface=""/>
-        <a:font script="Jpan" typeface="ＭＳ 明朝"/>
-        <a:font script="Hang" typeface="맑은 고딕"/>
-        <a:font script="Hans" typeface="宋体"/>
-        <a:font script="Hant" typeface="新細明體"/>
+        <a:font script="Jpan" typeface="ＭＳ Ｐゴシック"/>
+        <a:font script="Hang" typeface="돋움"/>
+        <a:font script="Hans" typeface="方正舒体"/>
+        <a:font script="Hant" typeface="微軟正黑體"/>
         <a:font script="Arab" typeface="Arial"/>
         <a:font script="Hebr" typeface="Arial"/>
         <a:font script="Thai" typeface="Cordia New"/>
@@ -6623,6 +7600,41 @@
         <a:font script="Sinh" typeface="Iskoola Pota"/>
         <a:font script="Mong" typeface="Mongolian Baiti"/>
         <a:font script="Viet" typeface="Arial"/>
+        <a:font script="Uigh" typeface="Microsoft Uighur"/>
+        <a:font script="Geor" typeface="Sylfaen"/>
+      </a:majorFont>
+      <a:minorFont>
+        <a:latin typeface="Trebuchet MS" panose="020B0603020202020204"/>
+        <a:ea typeface=""/>
+        <a:cs typeface=""/>
+        <a:font script="Jpan" typeface="HGｺﾞｼｯｸM"/>
+        <a:font script="Hang" typeface="맑은 고딕"/>
+        <a:font script="Hans" typeface="方正姚体"/>
+        <a:font script="Hant" typeface="微軟正黑體"/>
+        <a:font script="Arab" typeface="Tahoma"/>
+        <a:font script="Hebr" typeface="Arial"/>
+        <a:font script="Thai" typeface="Cordia New"/>
+        <a:font script="Ethi" typeface="Nyala"/>
+        <a:font script="Beng" typeface="Vrinda"/>
+        <a:font script="Gujr" typeface="Shruti"/>
+        <a:font script="Khmr" typeface="DaunPenh"/>
+        <a:font script="Knda" typeface="Tunga"/>
+        <a:font script="Guru" typeface="Raavi"/>
+        <a:font script="Cans" typeface="Euphemia"/>
+        <a:font script="Cher" typeface="Plantagenet Cherokee"/>
+        <a:font script="Yiii" typeface="Microsoft Yi Baiti"/>
+        <a:font script="Tibt" typeface="Microsoft Himalaya"/>
+        <a:font script="Thaa" typeface="MV Boli"/>
+        <a:font script="Deva" typeface="Mangal"/>
+        <a:font script="Telu" typeface="Gautami"/>
+        <a:font script="Taml" typeface="Latha"/>
+        <a:font script="Syrc" typeface="Estrangelo Edessa"/>
+        <a:font script="Orya" typeface="Kalinga"/>
+        <a:font script="Mlym" typeface="Kartika"/>
+        <a:font script="Laoo" typeface="DokChampa"/>
+        <a:font script="Sinh" typeface="Iskoola Pota"/>
+        <a:font script="Mong" typeface="Mongolian Baiti"/>
+        <a:font script="Viet" typeface="Tahoma"/>
         <a:font script="Uigh" typeface="Microsoft Uighur"/>
         <a:font script="Geor" typeface="Sylfaen"/>
       </a:minorFont>
@@ -6780,7 +7792,7 @@
 </file>
 
 <file path=customXml/itemProps1.xml><?xml version="1.0" encoding="utf-8"?>
-<ds:datastoreItem xmlns:ds="http://schemas.openxmlformats.org/officeDocument/2006/customXml" ds:itemID="{CAE5CDA1-2A76-B841-84F7-4DFDD6899747}">
+<ds:datastoreItem xmlns:ds="http://schemas.openxmlformats.org/officeDocument/2006/customXml" ds:itemID="{1ABB5B3F-08E0-4CFE-8FDC-F434B8F4B950}">
   <ds:schemaRefs>
     <ds:schemaRef ds:uri="http://schemas.openxmlformats.org/officeDocument/2006/bibliography"/>
   </ds:schemaRefs>

</xml_diff>